<commit_message>
update leitfaden / items + set up csv for questionaire (+)
</commit_message>
<xml_diff>
--- a/admin/Ethikantrag/Interview_Items_fastReach.docx
+++ b/admin/Ethikantrag/Interview_Items_fastReach.docx
@@ -69,8 +69,8 @@
       <w:pPr>
         <w:rPr>
           <w:rFonts w:asciiTheme="majorHAnsi" w:hAnsiTheme="majorHAnsi" w:cstheme="majorHAnsi"/>
-          <w:sz w:val="22"/>
-          <w:szCs w:val="22"/>
+          <w:sz w:val="20"/>
+          <w:szCs w:val="20"/>
           <w:lang w:val="de-DE"/>
         </w:rPr>
       </w:pPr>
@@ -79,16 +79,6 @@
       <w:pPr>
         <w:rPr>
           <w:rFonts w:asciiTheme="majorHAnsi" w:hAnsiTheme="majorHAnsi" w:cstheme="majorHAnsi"/>
-          <w:sz w:val="22"/>
-          <w:szCs w:val="22"/>
-          <w:lang w:val="de-DE"/>
-        </w:rPr>
-      </w:pPr>
-    </w:p>
-    <w:p>
-      <w:pPr>
-        <w:rPr>
-          <w:rFonts w:asciiTheme="majorHAnsi" w:hAnsiTheme="majorHAnsi" w:cstheme="majorHAnsi"/>
           <w:b/>
           <w:bCs/>
           <w:sz w:val="22"/>
@@ -105,49 +95,72 @@
           <w:szCs w:val="22"/>
           <w:lang w:val="de-DE"/>
         </w:rPr>
-        <w:t xml:space="preserve">Block 1: </w:t>
+        <w:t>B</w:t>
+      </w:r>
+      <w:r>
+        <w:rPr>
+          <w:rFonts w:asciiTheme="majorHAnsi" w:hAnsiTheme="majorHAnsi" w:cstheme="majorHAnsi"/>
+          <w:b/>
+          <w:bCs/>
+          <w:sz w:val="22"/>
+          <w:szCs w:val="22"/>
+          <w:lang w:val="de-DE"/>
+        </w:rPr>
+        <w:t xml:space="preserve">lock 1: </w:t>
       </w:r>
     </w:p>
     <w:p>
       <w:pPr>
         <w:rPr>
           <w:rFonts w:asciiTheme="majorHAnsi" w:hAnsiTheme="majorHAnsi" w:cstheme="majorHAnsi"/>
+          <w:i/>
+          <w:iCs/>
+          <w:sz w:val="20"/>
+          <w:szCs w:val="20"/>
+          <w:lang w:val="de-DE"/>
+        </w:rPr>
+      </w:pPr>
+      <w:r>
+        <w:rPr>
+          <w:rFonts w:asciiTheme="majorHAnsi" w:hAnsiTheme="majorHAnsi" w:cstheme="majorHAnsi"/>
+          <w:sz w:val="20"/>
+          <w:szCs w:val="20"/>
+          <w:lang w:val="de-DE"/>
+        </w:rPr>
+        <w:t>„</w:t>
+      </w:r>
+      <w:r>
+        <w:rPr>
+          <w:rFonts w:asciiTheme="majorHAnsi" w:hAnsiTheme="majorHAnsi" w:cstheme="majorHAnsi"/>
+          <w:i/>
+          <w:iCs/>
+          <w:sz w:val="20"/>
+          <w:szCs w:val="20"/>
+          <w:lang w:val="de-DE"/>
+        </w:rPr>
+        <w:t>Während der Aufgabe hat es sich angefühlt, als hätte ich die Kontrolle über die Bewegungen.</w:t>
+      </w:r>
+      <w:r>
+        <w:rPr>
+          <w:rFonts w:asciiTheme="majorHAnsi" w:hAnsiTheme="majorHAnsi" w:cstheme="majorHAnsi"/>
+          <w:i/>
+          <w:iCs/>
+          <w:sz w:val="20"/>
+          <w:szCs w:val="20"/>
+          <w:lang w:val="de-DE"/>
+        </w:rPr>
+        <w:t>“</w:t>
+      </w:r>
+    </w:p>
+    <w:p>
+      <w:pPr>
+        <w:rPr>
+          <w:rFonts w:asciiTheme="majorHAnsi" w:hAnsiTheme="majorHAnsi" w:cstheme="majorHAnsi"/>
           <w:sz w:val="22"/>
           <w:szCs w:val="22"/>
           <w:lang w:val="de-DE"/>
         </w:rPr>
       </w:pPr>
-      <w:r>
-        <w:rPr>
-          <w:rFonts w:asciiTheme="majorHAnsi" w:hAnsiTheme="majorHAnsi" w:cstheme="majorHAnsi"/>
-          <w:sz w:val="20"/>
-          <w:szCs w:val="20"/>
-          <w:lang w:val="de-DE"/>
-        </w:rPr>
-        <w:t>„</w:t>
-      </w:r>
-      <w:r>
-        <w:rPr>
-          <w:rFonts w:asciiTheme="majorHAnsi" w:hAnsiTheme="majorHAnsi" w:cstheme="majorHAnsi"/>
-          <w:i/>
-          <w:iCs/>
-          <w:sz w:val="20"/>
-          <w:szCs w:val="20"/>
-          <w:lang w:val="de-DE"/>
-        </w:rPr>
-        <w:t>Während der Aufgabe hat es sich angefühlt, als hätte ich die Kontrolle über die Bewegungen.</w:t>
-      </w:r>
-      <w:r>
-        <w:rPr>
-          <w:rFonts w:asciiTheme="majorHAnsi" w:hAnsiTheme="majorHAnsi" w:cstheme="majorHAnsi"/>
-          <w:i/>
-          <w:iCs/>
-          <w:sz w:val="20"/>
-          <w:szCs w:val="20"/>
-          <w:lang w:val="de-DE"/>
-        </w:rPr>
-        <w:t>“</w:t>
-      </w:r>
     </w:p>
     <w:tbl>
       <w:tblPr>
@@ -184,18 +197,18 @@
                 <w:rFonts w:asciiTheme="majorHAnsi" w:hAnsiTheme="majorHAnsi" w:cstheme="majorHAnsi"/>
                 <w:i/>
                 <w:iCs/>
-                <w:sz w:val="16"/>
-                <w:szCs w:val="16"/>
-                <w:lang w:val="en-US"/>
-              </w:rPr>
-            </w:pPr>
-            <w:r>
-              <w:rPr>
-                <w:rFonts w:asciiTheme="majorHAnsi" w:hAnsiTheme="majorHAnsi" w:cstheme="majorHAnsi"/>
-                <w:i/>
-                <w:iCs/>
-                <w:sz w:val="16"/>
-                <w:szCs w:val="16"/>
+                <w:sz w:val="32"/>
+                <w:szCs w:val="32"/>
+                <w:lang w:val="en-US"/>
+              </w:rPr>
+            </w:pPr>
+            <w:r>
+              <w:rPr>
+                <w:rFonts w:asciiTheme="majorHAnsi" w:hAnsiTheme="majorHAnsi" w:cstheme="majorHAnsi"/>
+                <w:i/>
+                <w:iCs/>
+                <w:sz w:val="32"/>
+                <w:szCs w:val="32"/>
                 <w:lang w:val="en-US"/>
               </w:rPr>
               <w:t>o</w:t>
@@ -213,18 +226,18 @@
                 <w:rFonts w:asciiTheme="majorHAnsi" w:hAnsiTheme="majorHAnsi" w:cstheme="majorHAnsi"/>
                 <w:i/>
                 <w:iCs/>
-                <w:sz w:val="16"/>
-                <w:szCs w:val="16"/>
-                <w:lang w:val="en-US"/>
-              </w:rPr>
-            </w:pPr>
-            <w:r>
-              <w:rPr>
-                <w:rFonts w:asciiTheme="majorHAnsi" w:hAnsiTheme="majorHAnsi" w:cstheme="majorHAnsi"/>
-                <w:i/>
-                <w:iCs/>
-                <w:sz w:val="16"/>
-                <w:szCs w:val="16"/>
+                <w:sz w:val="32"/>
+                <w:szCs w:val="32"/>
+                <w:lang w:val="en-US"/>
+              </w:rPr>
+            </w:pPr>
+            <w:r>
+              <w:rPr>
+                <w:rFonts w:asciiTheme="majorHAnsi" w:hAnsiTheme="majorHAnsi" w:cstheme="majorHAnsi"/>
+                <w:i/>
+                <w:iCs/>
+                <w:sz w:val="32"/>
+                <w:szCs w:val="32"/>
                 <w:lang w:val="en-US"/>
               </w:rPr>
               <w:t>o</w:t>
@@ -242,18 +255,18 @@
                 <w:rFonts w:asciiTheme="majorHAnsi" w:hAnsiTheme="majorHAnsi" w:cstheme="majorHAnsi"/>
                 <w:i/>
                 <w:iCs/>
-                <w:sz w:val="16"/>
-                <w:szCs w:val="16"/>
-                <w:lang w:val="en-US"/>
-              </w:rPr>
-            </w:pPr>
-            <w:r>
-              <w:rPr>
-                <w:rFonts w:asciiTheme="majorHAnsi" w:hAnsiTheme="majorHAnsi" w:cstheme="majorHAnsi"/>
-                <w:i/>
-                <w:iCs/>
-                <w:sz w:val="16"/>
-                <w:szCs w:val="16"/>
+                <w:sz w:val="32"/>
+                <w:szCs w:val="32"/>
+                <w:lang w:val="en-US"/>
+              </w:rPr>
+            </w:pPr>
+            <w:r>
+              <w:rPr>
+                <w:rFonts w:asciiTheme="majorHAnsi" w:hAnsiTheme="majorHAnsi" w:cstheme="majorHAnsi"/>
+                <w:i/>
+                <w:iCs/>
+                <w:sz w:val="32"/>
+                <w:szCs w:val="32"/>
                 <w:lang w:val="en-US"/>
               </w:rPr>
               <w:t>o</w:t>
@@ -271,18 +284,18 @@
                 <w:rFonts w:asciiTheme="majorHAnsi" w:hAnsiTheme="majorHAnsi" w:cstheme="majorHAnsi"/>
                 <w:i/>
                 <w:iCs/>
-                <w:sz w:val="16"/>
-                <w:szCs w:val="16"/>
-                <w:lang w:val="en-US"/>
-              </w:rPr>
-            </w:pPr>
-            <w:r>
-              <w:rPr>
-                <w:rFonts w:asciiTheme="majorHAnsi" w:hAnsiTheme="majorHAnsi" w:cstheme="majorHAnsi"/>
-                <w:i/>
-                <w:iCs/>
-                <w:sz w:val="16"/>
-                <w:szCs w:val="16"/>
+                <w:sz w:val="32"/>
+                <w:szCs w:val="32"/>
+                <w:lang w:val="en-US"/>
+              </w:rPr>
+            </w:pPr>
+            <w:r>
+              <w:rPr>
+                <w:rFonts w:asciiTheme="majorHAnsi" w:hAnsiTheme="majorHAnsi" w:cstheme="majorHAnsi"/>
+                <w:i/>
+                <w:iCs/>
+                <w:sz w:val="32"/>
+                <w:szCs w:val="32"/>
                 <w:lang w:val="en-US"/>
               </w:rPr>
               <w:t>o</w:t>
@@ -300,18 +313,18 @@
                 <w:rFonts w:asciiTheme="majorHAnsi" w:hAnsiTheme="majorHAnsi" w:cstheme="majorHAnsi"/>
                 <w:i/>
                 <w:iCs/>
-                <w:sz w:val="16"/>
-                <w:szCs w:val="16"/>
-                <w:lang w:val="en-US"/>
-              </w:rPr>
-            </w:pPr>
-            <w:r>
-              <w:rPr>
-                <w:rFonts w:asciiTheme="majorHAnsi" w:hAnsiTheme="majorHAnsi" w:cstheme="majorHAnsi"/>
-                <w:i/>
-                <w:iCs/>
-                <w:sz w:val="16"/>
-                <w:szCs w:val="16"/>
+                <w:sz w:val="32"/>
+                <w:szCs w:val="32"/>
+                <w:lang w:val="en-US"/>
+              </w:rPr>
+            </w:pPr>
+            <w:r>
+              <w:rPr>
+                <w:rFonts w:asciiTheme="majorHAnsi" w:hAnsiTheme="majorHAnsi" w:cstheme="majorHAnsi"/>
+                <w:i/>
+                <w:iCs/>
+                <w:sz w:val="32"/>
+                <w:szCs w:val="32"/>
                 <w:lang w:val="en-US"/>
               </w:rPr>
               <w:t>o</w:t>
@@ -329,18 +342,18 @@
                 <w:rFonts w:asciiTheme="majorHAnsi" w:hAnsiTheme="majorHAnsi" w:cstheme="majorHAnsi"/>
                 <w:i/>
                 <w:iCs/>
-                <w:sz w:val="16"/>
-                <w:szCs w:val="16"/>
-                <w:lang w:val="en-US"/>
-              </w:rPr>
-            </w:pPr>
-            <w:r>
-              <w:rPr>
-                <w:rFonts w:asciiTheme="majorHAnsi" w:hAnsiTheme="majorHAnsi" w:cstheme="majorHAnsi"/>
-                <w:i/>
-                <w:iCs/>
-                <w:sz w:val="16"/>
-                <w:szCs w:val="16"/>
+                <w:sz w:val="32"/>
+                <w:szCs w:val="32"/>
+                <w:lang w:val="en-US"/>
+              </w:rPr>
+            </w:pPr>
+            <w:r>
+              <w:rPr>
+                <w:rFonts w:asciiTheme="majorHAnsi" w:hAnsiTheme="majorHAnsi" w:cstheme="majorHAnsi"/>
+                <w:i/>
+                <w:iCs/>
+                <w:sz w:val="32"/>
+                <w:szCs w:val="32"/>
                 <w:lang w:val="en-US"/>
               </w:rPr>
               <w:t>o</w:t>
@@ -358,18 +371,18 @@
                 <w:rFonts w:asciiTheme="majorHAnsi" w:hAnsiTheme="majorHAnsi" w:cstheme="majorHAnsi"/>
                 <w:i/>
                 <w:iCs/>
-                <w:sz w:val="16"/>
-                <w:szCs w:val="16"/>
-                <w:lang w:val="en-US"/>
-              </w:rPr>
-            </w:pPr>
-            <w:r>
-              <w:rPr>
-                <w:rFonts w:asciiTheme="majorHAnsi" w:hAnsiTheme="majorHAnsi" w:cstheme="majorHAnsi"/>
-                <w:i/>
-                <w:iCs/>
-                <w:sz w:val="16"/>
-                <w:szCs w:val="16"/>
+                <w:sz w:val="32"/>
+                <w:szCs w:val="32"/>
+                <w:lang w:val="en-US"/>
+              </w:rPr>
+            </w:pPr>
+            <w:r>
+              <w:rPr>
+                <w:rFonts w:asciiTheme="majorHAnsi" w:hAnsiTheme="majorHAnsi" w:cstheme="majorHAnsi"/>
+                <w:i/>
+                <w:iCs/>
+                <w:sz w:val="32"/>
+                <w:szCs w:val="32"/>
                 <w:lang w:val="en-US"/>
               </w:rPr>
               <w:t>o</w:t>
@@ -532,46 +545,6 @@
           <w:tcPr>
             <w:tcW w:w="1288" w:type="dxa"/>
           </w:tcPr>
-          <w:p>
-            <w:pPr>
-              <w:rPr>
-                <w:rFonts w:asciiTheme="majorHAnsi" w:hAnsiTheme="majorHAnsi" w:cstheme="majorHAnsi"/>
-                <w:sz w:val="20"/>
-                <w:szCs w:val="20"/>
-                <w:lang w:val="de-DE"/>
-              </w:rPr>
-            </w:pPr>
-          </w:p>
-          <w:p>
-            <w:pPr>
-              <w:rPr>
-                <w:rFonts w:asciiTheme="majorHAnsi" w:hAnsiTheme="majorHAnsi" w:cstheme="majorHAnsi"/>
-                <w:sz w:val="20"/>
-                <w:szCs w:val="20"/>
-                <w:lang w:val="de-DE"/>
-              </w:rPr>
-            </w:pPr>
-          </w:p>
-          <w:p>
-            <w:pPr>
-              <w:rPr>
-                <w:rFonts w:asciiTheme="majorHAnsi" w:hAnsiTheme="majorHAnsi" w:cstheme="majorHAnsi"/>
-                <w:sz w:val="20"/>
-                <w:szCs w:val="20"/>
-                <w:lang w:val="de-DE"/>
-              </w:rPr>
-            </w:pPr>
-          </w:p>
-          <w:p>
-            <w:pPr>
-              <w:rPr>
-                <w:rFonts w:asciiTheme="majorHAnsi" w:hAnsiTheme="majorHAnsi" w:cstheme="majorHAnsi"/>
-                <w:sz w:val="20"/>
-                <w:szCs w:val="20"/>
-                <w:lang w:val="de-DE"/>
-              </w:rPr>
-            </w:pPr>
-          </w:p>
           <w:p>
             <w:pPr>
               <w:rPr>
@@ -735,31 +708,43 @@
       <w:pPr>
         <w:rPr>
           <w:rFonts w:asciiTheme="majorHAnsi" w:hAnsiTheme="majorHAnsi" w:cstheme="majorHAnsi"/>
+          <w:i/>
+          <w:iCs/>
+          <w:sz w:val="20"/>
+          <w:szCs w:val="20"/>
+          <w:lang w:val="de-DE"/>
+        </w:rPr>
+      </w:pPr>
+      <w:r>
+        <w:rPr>
+          <w:rFonts w:asciiTheme="majorHAnsi" w:hAnsiTheme="majorHAnsi" w:cstheme="majorHAnsi"/>
+          <w:sz w:val="20"/>
+          <w:szCs w:val="20"/>
+          <w:lang w:val="de-DE"/>
+        </w:rPr>
+        <w:t>„</w:t>
+      </w:r>
+      <w:r>
+        <w:rPr>
+          <w:rFonts w:asciiTheme="majorHAnsi" w:hAnsiTheme="majorHAnsi" w:cstheme="majorHAnsi"/>
+          <w:i/>
+          <w:iCs/>
+          <w:sz w:val="20"/>
+          <w:szCs w:val="20"/>
+          <w:lang w:val="de-DE"/>
+        </w:rPr>
+        <w:t>Während der Aufgabe hat es sich angefühlt, als hätte ich die Kontrolle über die Bewegungen.“</w:t>
+      </w:r>
+    </w:p>
+    <w:p>
+      <w:pPr>
+        <w:rPr>
+          <w:rFonts w:asciiTheme="majorHAnsi" w:hAnsiTheme="majorHAnsi" w:cstheme="majorHAnsi"/>
           <w:sz w:val="22"/>
           <w:szCs w:val="22"/>
           <w:lang w:val="de-DE"/>
         </w:rPr>
       </w:pPr>
-      <w:r>
-        <w:rPr>
-          <w:rFonts w:asciiTheme="majorHAnsi" w:hAnsiTheme="majorHAnsi" w:cstheme="majorHAnsi"/>
-          <w:sz w:val="20"/>
-          <w:szCs w:val="20"/>
-          <w:lang w:val="de-DE"/>
-        </w:rPr>
-        <w:t>„</w:t>
-      </w:r>
-      <w:r>
-        <w:rPr>
-          <w:rFonts w:asciiTheme="majorHAnsi" w:hAnsiTheme="majorHAnsi" w:cstheme="majorHAnsi"/>
-          <w:i/>
-          <w:iCs/>
-          <w:sz w:val="20"/>
-          <w:szCs w:val="20"/>
-          <w:lang w:val="de-DE"/>
-        </w:rPr>
-        <w:t>Während der Aufgabe hat es sich angefühlt, als hätte ich die Kontrolle über die Bewegungen.“</w:t>
-      </w:r>
     </w:p>
     <w:tbl>
       <w:tblPr>
@@ -796,18 +781,18 @@
                 <w:rFonts w:asciiTheme="majorHAnsi" w:hAnsiTheme="majorHAnsi" w:cstheme="majorHAnsi"/>
                 <w:i/>
                 <w:iCs/>
-                <w:sz w:val="16"/>
-                <w:szCs w:val="16"/>
-                <w:lang w:val="en-US"/>
-              </w:rPr>
-            </w:pPr>
-            <w:r>
-              <w:rPr>
-                <w:rFonts w:asciiTheme="majorHAnsi" w:hAnsiTheme="majorHAnsi" w:cstheme="majorHAnsi"/>
-                <w:i/>
-                <w:iCs/>
-                <w:sz w:val="16"/>
-                <w:szCs w:val="16"/>
+                <w:sz w:val="28"/>
+                <w:szCs w:val="28"/>
+                <w:lang w:val="en-US"/>
+              </w:rPr>
+            </w:pPr>
+            <w:r>
+              <w:rPr>
+                <w:rFonts w:asciiTheme="majorHAnsi" w:hAnsiTheme="majorHAnsi" w:cstheme="majorHAnsi"/>
+                <w:i/>
+                <w:iCs/>
+                <w:sz w:val="28"/>
+                <w:szCs w:val="28"/>
                 <w:lang w:val="en-US"/>
               </w:rPr>
               <w:t>o</w:t>
@@ -825,18 +810,18 @@
                 <w:rFonts w:asciiTheme="majorHAnsi" w:hAnsiTheme="majorHAnsi" w:cstheme="majorHAnsi"/>
                 <w:i/>
                 <w:iCs/>
-                <w:sz w:val="16"/>
-                <w:szCs w:val="16"/>
-                <w:lang w:val="en-US"/>
-              </w:rPr>
-            </w:pPr>
-            <w:r>
-              <w:rPr>
-                <w:rFonts w:asciiTheme="majorHAnsi" w:hAnsiTheme="majorHAnsi" w:cstheme="majorHAnsi"/>
-                <w:i/>
-                <w:iCs/>
-                <w:sz w:val="16"/>
-                <w:szCs w:val="16"/>
+                <w:sz w:val="28"/>
+                <w:szCs w:val="28"/>
+                <w:lang w:val="en-US"/>
+              </w:rPr>
+            </w:pPr>
+            <w:r>
+              <w:rPr>
+                <w:rFonts w:asciiTheme="majorHAnsi" w:hAnsiTheme="majorHAnsi" w:cstheme="majorHAnsi"/>
+                <w:i/>
+                <w:iCs/>
+                <w:sz w:val="28"/>
+                <w:szCs w:val="28"/>
                 <w:lang w:val="en-US"/>
               </w:rPr>
               <w:t>o</w:t>
@@ -854,18 +839,18 @@
                 <w:rFonts w:asciiTheme="majorHAnsi" w:hAnsiTheme="majorHAnsi" w:cstheme="majorHAnsi"/>
                 <w:i/>
                 <w:iCs/>
-                <w:sz w:val="16"/>
-                <w:szCs w:val="16"/>
-                <w:lang w:val="en-US"/>
-              </w:rPr>
-            </w:pPr>
-            <w:r>
-              <w:rPr>
-                <w:rFonts w:asciiTheme="majorHAnsi" w:hAnsiTheme="majorHAnsi" w:cstheme="majorHAnsi"/>
-                <w:i/>
-                <w:iCs/>
-                <w:sz w:val="16"/>
-                <w:szCs w:val="16"/>
+                <w:sz w:val="28"/>
+                <w:szCs w:val="28"/>
+                <w:lang w:val="en-US"/>
+              </w:rPr>
+            </w:pPr>
+            <w:r>
+              <w:rPr>
+                <w:rFonts w:asciiTheme="majorHAnsi" w:hAnsiTheme="majorHAnsi" w:cstheme="majorHAnsi"/>
+                <w:i/>
+                <w:iCs/>
+                <w:sz w:val="28"/>
+                <w:szCs w:val="28"/>
                 <w:lang w:val="en-US"/>
               </w:rPr>
               <w:t>o</w:t>
@@ -883,18 +868,18 @@
                 <w:rFonts w:asciiTheme="majorHAnsi" w:hAnsiTheme="majorHAnsi" w:cstheme="majorHAnsi"/>
                 <w:i/>
                 <w:iCs/>
-                <w:sz w:val="16"/>
-                <w:szCs w:val="16"/>
-                <w:lang w:val="en-US"/>
-              </w:rPr>
-            </w:pPr>
-            <w:r>
-              <w:rPr>
-                <w:rFonts w:asciiTheme="majorHAnsi" w:hAnsiTheme="majorHAnsi" w:cstheme="majorHAnsi"/>
-                <w:i/>
-                <w:iCs/>
-                <w:sz w:val="16"/>
-                <w:szCs w:val="16"/>
+                <w:sz w:val="28"/>
+                <w:szCs w:val="28"/>
+                <w:lang w:val="en-US"/>
+              </w:rPr>
+            </w:pPr>
+            <w:r>
+              <w:rPr>
+                <w:rFonts w:asciiTheme="majorHAnsi" w:hAnsiTheme="majorHAnsi" w:cstheme="majorHAnsi"/>
+                <w:i/>
+                <w:iCs/>
+                <w:sz w:val="28"/>
+                <w:szCs w:val="28"/>
                 <w:lang w:val="en-US"/>
               </w:rPr>
               <w:t>o</w:t>
@@ -912,18 +897,18 @@
                 <w:rFonts w:asciiTheme="majorHAnsi" w:hAnsiTheme="majorHAnsi" w:cstheme="majorHAnsi"/>
                 <w:i/>
                 <w:iCs/>
-                <w:sz w:val="16"/>
-                <w:szCs w:val="16"/>
-                <w:lang w:val="en-US"/>
-              </w:rPr>
-            </w:pPr>
-            <w:r>
-              <w:rPr>
-                <w:rFonts w:asciiTheme="majorHAnsi" w:hAnsiTheme="majorHAnsi" w:cstheme="majorHAnsi"/>
-                <w:i/>
-                <w:iCs/>
-                <w:sz w:val="16"/>
-                <w:szCs w:val="16"/>
+                <w:sz w:val="28"/>
+                <w:szCs w:val="28"/>
+                <w:lang w:val="en-US"/>
+              </w:rPr>
+            </w:pPr>
+            <w:r>
+              <w:rPr>
+                <w:rFonts w:asciiTheme="majorHAnsi" w:hAnsiTheme="majorHAnsi" w:cstheme="majorHAnsi"/>
+                <w:i/>
+                <w:iCs/>
+                <w:sz w:val="28"/>
+                <w:szCs w:val="28"/>
                 <w:lang w:val="en-US"/>
               </w:rPr>
               <w:t>o</w:t>
@@ -941,18 +926,18 @@
                 <w:rFonts w:asciiTheme="majorHAnsi" w:hAnsiTheme="majorHAnsi" w:cstheme="majorHAnsi"/>
                 <w:i/>
                 <w:iCs/>
-                <w:sz w:val="16"/>
-                <w:szCs w:val="16"/>
-                <w:lang w:val="en-US"/>
-              </w:rPr>
-            </w:pPr>
-            <w:r>
-              <w:rPr>
-                <w:rFonts w:asciiTheme="majorHAnsi" w:hAnsiTheme="majorHAnsi" w:cstheme="majorHAnsi"/>
-                <w:i/>
-                <w:iCs/>
-                <w:sz w:val="16"/>
-                <w:szCs w:val="16"/>
+                <w:sz w:val="28"/>
+                <w:szCs w:val="28"/>
+                <w:lang w:val="en-US"/>
+              </w:rPr>
+            </w:pPr>
+            <w:r>
+              <w:rPr>
+                <w:rFonts w:asciiTheme="majorHAnsi" w:hAnsiTheme="majorHAnsi" w:cstheme="majorHAnsi"/>
+                <w:i/>
+                <w:iCs/>
+                <w:sz w:val="28"/>
+                <w:szCs w:val="28"/>
                 <w:lang w:val="en-US"/>
               </w:rPr>
               <w:t>o</w:t>
@@ -970,18 +955,18 @@
                 <w:rFonts w:asciiTheme="majorHAnsi" w:hAnsiTheme="majorHAnsi" w:cstheme="majorHAnsi"/>
                 <w:i/>
                 <w:iCs/>
-                <w:sz w:val="16"/>
-                <w:szCs w:val="16"/>
-                <w:lang w:val="en-US"/>
-              </w:rPr>
-            </w:pPr>
-            <w:r>
-              <w:rPr>
-                <w:rFonts w:asciiTheme="majorHAnsi" w:hAnsiTheme="majorHAnsi" w:cstheme="majorHAnsi"/>
-                <w:i/>
-                <w:iCs/>
-                <w:sz w:val="16"/>
-                <w:szCs w:val="16"/>
+                <w:sz w:val="28"/>
+                <w:szCs w:val="28"/>
+                <w:lang w:val="en-US"/>
+              </w:rPr>
+            </w:pPr>
+            <w:r>
+              <w:rPr>
+                <w:rFonts w:asciiTheme="majorHAnsi" w:hAnsiTheme="majorHAnsi" w:cstheme="majorHAnsi"/>
+                <w:i/>
+                <w:iCs/>
+                <w:sz w:val="28"/>
+                <w:szCs w:val="28"/>
                 <w:lang w:val="en-US"/>
               </w:rPr>
               <w:t>o</w:t>
@@ -990,6 +975,9 @@
         </w:tc>
       </w:tr>
       <w:tr>
+        <w:trPr>
+          <w:trHeight w:val="635"/>
+        </w:trPr>
         <w:tc>
           <w:tcPr>
             <w:tcW w:w="1288" w:type="dxa"/>
@@ -1164,36 +1152,6 @@
         </w:tc>
       </w:tr>
     </w:tbl>
-    <w:p>
-      <w:pPr>
-        <w:rPr>
-          <w:rFonts w:asciiTheme="majorHAnsi" w:hAnsiTheme="majorHAnsi" w:cstheme="majorHAnsi"/>
-          <w:sz w:val="22"/>
-          <w:szCs w:val="22"/>
-          <w:lang w:val="de-DE"/>
-        </w:rPr>
-      </w:pPr>
-    </w:p>
-    <w:p>
-      <w:pPr>
-        <w:rPr>
-          <w:rFonts w:asciiTheme="majorHAnsi" w:hAnsiTheme="majorHAnsi" w:cstheme="majorHAnsi"/>
-          <w:sz w:val="22"/>
-          <w:szCs w:val="22"/>
-          <w:lang w:val="de-DE"/>
-        </w:rPr>
-      </w:pPr>
-    </w:p>
-    <w:p>
-      <w:pPr>
-        <w:rPr>
-          <w:rFonts w:asciiTheme="majorHAnsi" w:hAnsiTheme="majorHAnsi" w:cstheme="majorHAnsi"/>
-          <w:sz w:val="22"/>
-          <w:szCs w:val="22"/>
-          <w:lang w:val="de-DE"/>
-        </w:rPr>
-      </w:pPr>
-    </w:p>
     <w:p>
       <w:pPr>
         <w:rPr>
@@ -1425,16 +1383,16 @@
               <w:jc w:val="center"/>
               <w:rPr>
                 <w:rFonts w:asciiTheme="majorHAnsi" w:hAnsiTheme="majorHAnsi" w:cstheme="majorHAnsi"/>
-                <w:sz w:val="16"/>
-                <w:szCs w:val="16"/>
-                <w:lang w:val="en-US"/>
-              </w:rPr>
-            </w:pPr>
-            <w:r>
-              <w:rPr>
-                <w:rFonts w:asciiTheme="majorHAnsi" w:hAnsiTheme="majorHAnsi" w:cstheme="majorHAnsi"/>
-                <w:sz w:val="16"/>
-                <w:szCs w:val="16"/>
+                <w:sz w:val="28"/>
+                <w:szCs w:val="28"/>
+                <w:lang w:val="en-US"/>
+              </w:rPr>
+            </w:pPr>
+            <w:r>
+              <w:rPr>
+                <w:rFonts w:asciiTheme="majorHAnsi" w:hAnsiTheme="majorHAnsi" w:cstheme="majorHAnsi"/>
+                <w:sz w:val="28"/>
+                <w:szCs w:val="28"/>
                 <w:lang w:val="en-US"/>
               </w:rPr>
               <w:t>o</w:t>
@@ -1450,16 +1408,16 @@
               <w:jc w:val="center"/>
               <w:rPr>
                 <w:rFonts w:asciiTheme="majorHAnsi" w:hAnsiTheme="majorHAnsi" w:cstheme="majorHAnsi"/>
-                <w:sz w:val="16"/>
-                <w:szCs w:val="16"/>
-                <w:lang w:val="en-US"/>
-              </w:rPr>
-            </w:pPr>
-            <w:r>
-              <w:rPr>
-                <w:rFonts w:asciiTheme="majorHAnsi" w:hAnsiTheme="majorHAnsi" w:cstheme="majorHAnsi"/>
-                <w:sz w:val="16"/>
-                <w:szCs w:val="16"/>
+                <w:sz w:val="28"/>
+                <w:szCs w:val="28"/>
+                <w:lang w:val="en-US"/>
+              </w:rPr>
+            </w:pPr>
+            <w:r>
+              <w:rPr>
+                <w:rFonts w:asciiTheme="majorHAnsi" w:hAnsiTheme="majorHAnsi" w:cstheme="majorHAnsi"/>
+                <w:sz w:val="28"/>
+                <w:szCs w:val="28"/>
                 <w:lang w:val="en-US"/>
               </w:rPr>
               <w:t>o</w:t>
@@ -1520,26 +1478,6 @@
         </w:tc>
       </w:tr>
     </w:tbl>
-    <w:p>
-      <w:pPr>
-        <w:rPr>
-          <w:rFonts w:asciiTheme="majorHAnsi" w:hAnsiTheme="majorHAnsi" w:cstheme="majorHAnsi"/>
-          <w:sz w:val="22"/>
-          <w:szCs w:val="22"/>
-          <w:lang w:val="de-DE"/>
-        </w:rPr>
-      </w:pPr>
-    </w:p>
-    <w:p>
-      <w:pPr>
-        <w:rPr>
-          <w:rFonts w:asciiTheme="majorHAnsi" w:hAnsiTheme="majorHAnsi" w:cstheme="majorHAnsi"/>
-          <w:sz w:val="22"/>
-          <w:szCs w:val="22"/>
-          <w:lang w:val="de-DE"/>
-        </w:rPr>
-      </w:pPr>
-    </w:p>
     <w:p>
       <w:pPr>
         <w:rPr>
@@ -1639,16 +1577,16 @@
               <w:jc w:val="center"/>
               <w:rPr>
                 <w:rFonts w:asciiTheme="majorHAnsi" w:hAnsiTheme="majorHAnsi" w:cstheme="majorHAnsi"/>
-                <w:sz w:val="16"/>
-                <w:szCs w:val="16"/>
-                <w:lang w:val="en-US"/>
-              </w:rPr>
-            </w:pPr>
-            <w:r>
-              <w:rPr>
-                <w:rFonts w:asciiTheme="majorHAnsi" w:hAnsiTheme="majorHAnsi" w:cstheme="majorHAnsi"/>
-                <w:sz w:val="16"/>
-                <w:szCs w:val="16"/>
+                <w:sz w:val="28"/>
+                <w:szCs w:val="28"/>
+                <w:lang w:val="en-US"/>
+              </w:rPr>
+            </w:pPr>
+            <w:r>
+              <w:rPr>
+                <w:rFonts w:asciiTheme="majorHAnsi" w:hAnsiTheme="majorHAnsi" w:cstheme="majorHAnsi"/>
+                <w:sz w:val="28"/>
+                <w:szCs w:val="28"/>
                 <w:lang w:val="en-US"/>
               </w:rPr>
               <w:t>o</w:t>
@@ -1664,16 +1602,16 @@
               <w:jc w:val="center"/>
               <w:rPr>
                 <w:rFonts w:asciiTheme="majorHAnsi" w:hAnsiTheme="majorHAnsi" w:cstheme="majorHAnsi"/>
-                <w:sz w:val="16"/>
-                <w:szCs w:val="16"/>
-                <w:lang w:val="en-US"/>
-              </w:rPr>
-            </w:pPr>
-            <w:r>
-              <w:rPr>
-                <w:rFonts w:asciiTheme="majorHAnsi" w:hAnsiTheme="majorHAnsi" w:cstheme="majorHAnsi"/>
-                <w:sz w:val="16"/>
-                <w:szCs w:val="16"/>
+                <w:sz w:val="28"/>
+                <w:szCs w:val="28"/>
+                <w:lang w:val="en-US"/>
+              </w:rPr>
+            </w:pPr>
+            <w:r>
+              <w:rPr>
+                <w:rFonts w:asciiTheme="majorHAnsi" w:hAnsiTheme="majorHAnsi" w:cstheme="majorHAnsi"/>
+                <w:sz w:val="28"/>
+                <w:szCs w:val="28"/>
                 <w:lang w:val="en-US"/>
               </w:rPr>
               <w:t>o</w:t>
@@ -1736,6 +1674,1617 @@
     </w:tbl>
     <w:p>
       <w:pPr>
+        <w:pBdr>
+          <w:bottom w:val="single" w:sz="6" w:space="1" w:color="auto"/>
+        </w:pBdr>
+        <w:rPr>
+          <w:rFonts w:asciiTheme="majorHAnsi" w:hAnsiTheme="majorHAnsi" w:cstheme="majorHAnsi"/>
+          <w:sz w:val="22"/>
+          <w:szCs w:val="22"/>
+          <w:lang w:val="de-DE"/>
+        </w:rPr>
+      </w:pPr>
+    </w:p>
+    <w:p>
+      <w:pPr>
+        <w:rPr>
+          <w:rFonts w:asciiTheme="majorHAnsi" w:hAnsiTheme="majorHAnsi" w:cstheme="majorHAnsi"/>
+          <w:sz w:val="20"/>
+          <w:szCs w:val="20"/>
+          <w:lang w:val="de-DE"/>
+        </w:rPr>
+      </w:pPr>
+      <w:commentRangeStart w:id="3"/>
+      <w:commentRangeStart w:id="4"/>
+      <w:r>
+        <w:rPr>
+          <w:rFonts w:asciiTheme="majorHAnsi" w:hAnsiTheme="majorHAnsi" w:cstheme="majorHAnsi"/>
+          <w:sz w:val="20"/>
+          <w:szCs w:val="20"/>
+          <w:lang w:val="de-DE"/>
+        </w:rPr>
+        <w:t>[bitte schiebe das Blatt nur nach Aufforderung weiter]</w:t>
+      </w:r>
+      <w:commentRangeEnd w:id="3"/>
+      <w:r>
+        <w:rPr>
+          <w:rStyle w:val="Kommentarzeichen"/>
+        </w:rPr>
+        <w:commentReference w:id="3"/>
+      </w:r>
+      <w:commentRangeEnd w:id="4"/>
+      <w:r>
+        <w:rPr>
+          <w:rStyle w:val="Kommentarzeichen"/>
+        </w:rPr>
+        <w:commentReference w:id="4"/>
+      </w:r>
+    </w:p>
+    <w:p>
+      <w:pPr>
+        <w:rPr>
+          <w:rFonts w:asciiTheme="majorHAnsi" w:hAnsiTheme="majorHAnsi" w:cstheme="majorHAnsi"/>
+          <w:sz w:val="20"/>
+          <w:szCs w:val="20"/>
+          <w:lang w:val="de-DE"/>
+        </w:rPr>
+      </w:pPr>
+    </w:p>
+    <w:p>
+      <w:pPr>
+        <w:rPr>
+          <w:rFonts w:asciiTheme="majorHAnsi" w:hAnsiTheme="majorHAnsi" w:cstheme="majorHAnsi"/>
+          <w:b/>
+          <w:bCs/>
+          <w:sz w:val="22"/>
+          <w:szCs w:val="22"/>
+          <w:lang w:val="de-DE"/>
+        </w:rPr>
+      </w:pPr>
+      <w:r>
+        <w:rPr>
+          <w:rFonts w:asciiTheme="majorHAnsi" w:hAnsiTheme="majorHAnsi" w:cstheme="majorHAnsi"/>
+          <w:b/>
+          <w:bCs/>
+          <w:sz w:val="22"/>
+          <w:szCs w:val="22"/>
+          <w:lang w:val="de-DE"/>
+        </w:rPr>
+        <w:t xml:space="preserve">Block 1: </w:t>
+      </w:r>
+    </w:p>
+    <w:p>
+      <w:pPr>
+        <w:rPr>
+          <w:rFonts w:asciiTheme="majorHAnsi" w:hAnsiTheme="majorHAnsi" w:cstheme="majorHAnsi"/>
+          <w:i/>
+          <w:iCs/>
+          <w:sz w:val="20"/>
+          <w:szCs w:val="20"/>
+          <w:lang w:val="de-DE"/>
+        </w:rPr>
+      </w:pPr>
+      <w:r>
+        <w:rPr>
+          <w:rFonts w:asciiTheme="majorHAnsi" w:hAnsiTheme="majorHAnsi" w:cstheme="majorHAnsi"/>
+          <w:sz w:val="20"/>
+          <w:szCs w:val="20"/>
+          <w:lang w:val="de-DE"/>
+        </w:rPr>
+        <w:t>„</w:t>
+      </w:r>
+      <w:r>
+        <w:rPr>
+          <w:rFonts w:asciiTheme="majorHAnsi" w:hAnsiTheme="majorHAnsi" w:cstheme="majorHAnsi"/>
+          <w:i/>
+          <w:iCs/>
+          <w:sz w:val="20"/>
+          <w:szCs w:val="20"/>
+          <w:lang w:val="de-DE"/>
+        </w:rPr>
+        <w:t>Während der Aufgabe hat es sich angefühlt, als hätte ich die Kontrolle über die Bewegungen.“</w:t>
+      </w:r>
+    </w:p>
+    <w:p>
+      <w:pPr>
+        <w:rPr>
+          <w:rFonts w:asciiTheme="majorHAnsi" w:hAnsiTheme="majorHAnsi" w:cstheme="majorHAnsi"/>
+          <w:sz w:val="22"/>
+          <w:szCs w:val="22"/>
+          <w:lang w:val="de-DE"/>
+        </w:rPr>
+      </w:pPr>
+    </w:p>
+    <w:tbl>
+      <w:tblPr>
+        <w:tblStyle w:val="Tabellenraster"/>
+        <w:tblW w:w="0" w:type="auto"/>
+        <w:tblBorders>
+          <w:top w:val="none" w:sz="0" w:space="0" w:color="auto"/>
+          <w:left w:val="none" w:sz="0" w:space="0" w:color="auto"/>
+          <w:bottom w:val="none" w:sz="0" w:space="0" w:color="auto"/>
+          <w:right w:val="none" w:sz="0" w:space="0" w:color="auto"/>
+          <w:insideH w:val="none" w:sz="0" w:space="0" w:color="auto"/>
+          <w:insideV w:val="none" w:sz="0" w:space="0" w:color="auto"/>
+        </w:tblBorders>
+        <w:tblLook w:val="04A0" w:firstRow="1" w:lastRow="0" w:firstColumn="1" w:lastColumn="0" w:noHBand="0" w:noVBand="1"/>
+      </w:tblPr>
+      <w:tblGrid>
+        <w:gridCol w:w="1288"/>
+        <w:gridCol w:w="1288"/>
+        <w:gridCol w:w="1288"/>
+        <w:gridCol w:w="1288"/>
+        <w:gridCol w:w="1288"/>
+        <w:gridCol w:w="1288"/>
+        <w:gridCol w:w="1288"/>
+      </w:tblGrid>
+      <w:tr>
+        <w:tc>
+          <w:tcPr>
+            <w:tcW w:w="1288" w:type="dxa"/>
+          </w:tcPr>
+          <w:p>
+            <w:pPr>
+              <w:jc w:val="center"/>
+              <w:rPr>
+                <w:rFonts w:asciiTheme="majorHAnsi" w:hAnsiTheme="majorHAnsi" w:cstheme="majorHAnsi"/>
+                <w:i/>
+                <w:iCs/>
+                <w:sz w:val="32"/>
+                <w:szCs w:val="32"/>
+                <w:lang w:val="en-US"/>
+              </w:rPr>
+            </w:pPr>
+            <w:r>
+              <w:rPr>
+                <w:rFonts w:asciiTheme="majorHAnsi" w:hAnsiTheme="majorHAnsi" w:cstheme="majorHAnsi"/>
+                <w:i/>
+                <w:iCs/>
+                <w:sz w:val="32"/>
+                <w:szCs w:val="32"/>
+                <w:lang w:val="en-US"/>
+              </w:rPr>
+              <w:t>o</w:t>
+            </w:r>
+          </w:p>
+        </w:tc>
+        <w:tc>
+          <w:tcPr>
+            <w:tcW w:w="1288" w:type="dxa"/>
+          </w:tcPr>
+          <w:p>
+            <w:pPr>
+              <w:jc w:val="center"/>
+              <w:rPr>
+                <w:rFonts w:asciiTheme="majorHAnsi" w:hAnsiTheme="majorHAnsi" w:cstheme="majorHAnsi"/>
+                <w:i/>
+                <w:iCs/>
+                <w:sz w:val="32"/>
+                <w:szCs w:val="32"/>
+                <w:lang w:val="en-US"/>
+              </w:rPr>
+            </w:pPr>
+            <w:r>
+              <w:rPr>
+                <w:rFonts w:asciiTheme="majorHAnsi" w:hAnsiTheme="majorHAnsi" w:cstheme="majorHAnsi"/>
+                <w:i/>
+                <w:iCs/>
+                <w:sz w:val="32"/>
+                <w:szCs w:val="32"/>
+                <w:lang w:val="en-US"/>
+              </w:rPr>
+              <w:t>o</w:t>
+            </w:r>
+          </w:p>
+        </w:tc>
+        <w:tc>
+          <w:tcPr>
+            <w:tcW w:w="1288" w:type="dxa"/>
+          </w:tcPr>
+          <w:p>
+            <w:pPr>
+              <w:jc w:val="center"/>
+              <w:rPr>
+                <w:rFonts w:asciiTheme="majorHAnsi" w:hAnsiTheme="majorHAnsi" w:cstheme="majorHAnsi"/>
+                <w:i/>
+                <w:iCs/>
+                <w:sz w:val="32"/>
+                <w:szCs w:val="32"/>
+                <w:lang w:val="en-US"/>
+              </w:rPr>
+            </w:pPr>
+            <w:r>
+              <w:rPr>
+                <w:rFonts w:asciiTheme="majorHAnsi" w:hAnsiTheme="majorHAnsi" w:cstheme="majorHAnsi"/>
+                <w:i/>
+                <w:iCs/>
+                <w:sz w:val="32"/>
+                <w:szCs w:val="32"/>
+                <w:lang w:val="en-US"/>
+              </w:rPr>
+              <w:t>o</w:t>
+            </w:r>
+          </w:p>
+        </w:tc>
+        <w:tc>
+          <w:tcPr>
+            <w:tcW w:w="1288" w:type="dxa"/>
+          </w:tcPr>
+          <w:p>
+            <w:pPr>
+              <w:jc w:val="center"/>
+              <w:rPr>
+                <w:rFonts w:asciiTheme="majorHAnsi" w:hAnsiTheme="majorHAnsi" w:cstheme="majorHAnsi"/>
+                <w:i/>
+                <w:iCs/>
+                <w:sz w:val="32"/>
+                <w:szCs w:val="32"/>
+                <w:lang w:val="en-US"/>
+              </w:rPr>
+            </w:pPr>
+            <w:r>
+              <w:rPr>
+                <w:rFonts w:asciiTheme="majorHAnsi" w:hAnsiTheme="majorHAnsi" w:cstheme="majorHAnsi"/>
+                <w:i/>
+                <w:iCs/>
+                <w:sz w:val="32"/>
+                <w:szCs w:val="32"/>
+                <w:lang w:val="en-US"/>
+              </w:rPr>
+              <w:t>o</w:t>
+            </w:r>
+          </w:p>
+        </w:tc>
+        <w:tc>
+          <w:tcPr>
+            <w:tcW w:w="1288" w:type="dxa"/>
+          </w:tcPr>
+          <w:p>
+            <w:pPr>
+              <w:jc w:val="center"/>
+              <w:rPr>
+                <w:rFonts w:asciiTheme="majorHAnsi" w:hAnsiTheme="majorHAnsi" w:cstheme="majorHAnsi"/>
+                <w:i/>
+                <w:iCs/>
+                <w:sz w:val="32"/>
+                <w:szCs w:val="32"/>
+                <w:lang w:val="en-US"/>
+              </w:rPr>
+            </w:pPr>
+            <w:r>
+              <w:rPr>
+                <w:rFonts w:asciiTheme="majorHAnsi" w:hAnsiTheme="majorHAnsi" w:cstheme="majorHAnsi"/>
+                <w:i/>
+                <w:iCs/>
+                <w:sz w:val="32"/>
+                <w:szCs w:val="32"/>
+                <w:lang w:val="en-US"/>
+              </w:rPr>
+              <w:t>o</w:t>
+            </w:r>
+          </w:p>
+        </w:tc>
+        <w:tc>
+          <w:tcPr>
+            <w:tcW w:w="1288" w:type="dxa"/>
+          </w:tcPr>
+          <w:p>
+            <w:pPr>
+              <w:jc w:val="center"/>
+              <w:rPr>
+                <w:rFonts w:asciiTheme="majorHAnsi" w:hAnsiTheme="majorHAnsi" w:cstheme="majorHAnsi"/>
+                <w:i/>
+                <w:iCs/>
+                <w:sz w:val="32"/>
+                <w:szCs w:val="32"/>
+                <w:lang w:val="en-US"/>
+              </w:rPr>
+            </w:pPr>
+            <w:r>
+              <w:rPr>
+                <w:rFonts w:asciiTheme="majorHAnsi" w:hAnsiTheme="majorHAnsi" w:cstheme="majorHAnsi"/>
+                <w:i/>
+                <w:iCs/>
+                <w:sz w:val="32"/>
+                <w:szCs w:val="32"/>
+                <w:lang w:val="en-US"/>
+              </w:rPr>
+              <w:t>o</w:t>
+            </w:r>
+          </w:p>
+        </w:tc>
+        <w:tc>
+          <w:tcPr>
+            <w:tcW w:w="1288" w:type="dxa"/>
+          </w:tcPr>
+          <w:p>
+            <w:pPr>
+              <w:jc w:val="center"/>
+              <w:rPr>
+                <w:rFonts w:asciiTheme="majorHAnsi" w:hAnsiTheme="majorHAnsi" w:cstheme="majorHAnsi"/>
+                <w:i/>
+                <w:iCs/>
+                <w:sz w:val="32"/>
+                <w:szCs w:val="32"/>
+                <w:lang w:val="en-US"/>
+              </w:rPr>
+            </w:pPr>
+            <w:r>
+              <w:rPr>
+                <w:rFonts w:asciiTheme="majorHAnsi" w:hAnsiTheme="majorHAnsi" w:cstheme="majorHAnsi"/>
+                <w:i/>
+                <w:iCs/>
+                <w:sz w:val="32"/>
+                <w:szCs w:val="32"/>
+                <w:lang w:val="en-US"/>
+              </w:rPr>
+              <w:t>o</w:t>
+            </w:r>
+          </w:p>
+        </w:tc>
+      </w:tr>
+      <w:tr>
+        <w:tc>
+          <w:tcPr>
+            <w:tcW w:w="1288" w:type="dxa"/>
+          </w:tcPr>
+          <w:p>
+            <w:pPr>
+              <w:jc w:val="center"/>
+              <w:rPr>
+                <w:rFonts w:asciiTheme="majorHAnsi" w:hAnsiTheme="majorHAnsi" w:cstheme="majorHAnsi"/>
+                <w:i/>
+                <w:iCs/>
+                <w:sz w:val="16"/>
+                <w:szCs w:val="16"/>
+                <w:lang w:val="en-US"/>
+              </w:rPr>
+            </w:pPr>
+            <w:r>
+              <w:rPr>
+                <w:rFonts w:asciiTheme="majorHAnsi" w:hAnsiTheme="majorHAnsi" w:cstheme="majorHAnsi"/>
+                <w:i/>
+                <w:iCs/>
+                <w:sz w:val="16"/>
+                <w:szCs w:val="16"/>
+                <w:lang w:val="en-US"/>
+              </w:rPr>
+              <w:t>Stimme gar nicht zu</w:t>
+            </w:r>
+          </w:p>
+        </w:tc>
+        <w:tc>
+          <w:tcPr>
+            <w:tcW w:w="1288" w:type="dxa"/>
+          </w:tcPr>
+          <w:p>
+            <w:pPr>
+              <w:jc w:val="center"/>
+              <w:rPr>
+                <w:rFonts w:asciiTheme="majorHAnsi" w:hAnsiTheme="majorHAnsi" w:cstheme="majorHAnsi"/>
+                <w:i/>
+                <w:iCs/>
+                <w:sz w:val="16"/>
+                <w:szCs w:val="16"/>
+                <w:lang w:val="en-US"/>
+              </w:rPr>
+            </w:pPr>
+          </w:p>
+        </w:tc>
+        <w:tc>
+          <w:tcPr>
+            <w:tcW w:w="1288" w:type="dxa"/>
+          </w:tcPr>
+          <w:p>
+            <w:pPr>
+              <w:jc w:val="center"/>
+              <w:rPr>
+                <w:rFonts w:asciiTheme="majorHAnsi" w:hAnsiTheme="majorHAnsi" w:cstheme="majorHAnsi"/>
+                <w:i/>
+                <w:iCs/>
+                <w:sz w:val="16"/>
+                <w:szCs w:val="16"/>
+                <w:lang w:val="en-US"/>
+              </w:rPr>
+            </w:pPr>
+          </w:p>
+        </w:tc>
+        <w:tc>
+          <w:tcPr>
+            <w:tcW w:w="1288" w:type="dxa"/>
+          </w:tcPr>
+          <w:p>
+            <w:pPr>
+              <w:jc w:val="center"/>
+              <w:rPr>
+                <w:rFonts w:asciiTheme="majorHAnsi" w:hAnsiTheme="majorHAnsi" w:cstheme="majorHAnsi"/>
+                <w:i/>
+                <w:iCs/>
+                <w:sz w:val="16"/>
+                <w:szCs w:val="16"/>
+                <w:lang w:val="en-US"/>
+              </w:rPr>
+            </w:pPr>
+          </w:p>
+        </w:tc>
+        <w:tc>
+          <w:tcPr>
+            <w:tcW w:w="1288" w:type="dxa"/>
+          </w:tcPr>
+          <w:p>
+            <w:pPr>
+              <w:jc w:val="center"/>
+              <w:rPr>
+                <w:rFonts w:asciiTheme="majorHAnsi" w:hAnsiTheme="majorHAnsi" w:cstheme="majorHAnsi"/>
+                <w:i/>
+                <w:iCs/>
+                <w:sz w:val="16"/>
+                <w:szCs w:val="16"/>
+                <w:lang w:val="en-US"/>
+              </w:rPr>
+            </w:pPr>
+          </w:p>
+        </w:tc>
+        <w:tc>
+          <w:tcPr>
+            <w:tcW w:w="1288" w:type="dxa"/>
+          </w:tcPr>
+          <w:p>
+            <w:pPr>
+              <w:jc w:val="center"/>
+              <w:rPr>
+                <w:rFonts w:asciiTheme="majorHAnsi" w:hAnsiTheme="majorHAnsi" w:cstheme="majorHAnsi"/>
+                <w:i/>
+                <w:iCs/>
+                <w:sz w:val="16"/>
+                <w:szCs w:val="16"/>
+                <w:lang w:val="en-US"/>
+              </w:rPr>
+            </w:pPr>
+          </w:p>
+        </w:tc>
+        <w:tc>
+          <w:tcPr>
+            <w:tcW w:w="1288" w:type="dxa"/>
+          </w:tcPr>
+          <w:p>
+            <w:pPr>
+              <w:jc w:val="center"/>
+              <w:rPr>
+                <w:rFonts w:asciiTheme="majorHAnsi" w:hAnsiTheme="majorHAnsi" w:cstheme="majorHAnsi"/>
+                <w:i/>
+                <w:iCs/>
+                <w:sz w:val="16"/>
+                <w:szCs w:val="16"/>
+                <w:lang w:val="de-DE"/>
+              </w:rPr>
+            </w:pPr>
+            <w:r>
+              <w:rPr>
+                <w:rFonts w:asciiTheme="majorHAnsi" w:hAnsiTheme="majorHAnsi" w:cstheme="majorHAnsi"/>
+                <w:i/>
+                <w:iCs/>
+                <w:sz w:val="16"/>
+                <w:szCs w:val="16"/>
+                <w:lang w:val="de-DE"/>
+              </w:rPr>
+              <w:t>Stimme voll und ganz zu</w:t>
+            </w:r>
+          </w:p>
+        </w:tc>
+      </w:tr>
+      <w:tr>
+        <w:tc>
+          <w:tcPr>
+            <w:tcW w:w="1288" w:type="dxa"/>
+          </w:tcPr>
+          <w:p>
+            <w:pPr>
+              <w:rPr>
+                <w:rFonts w:asciiTheme="majorHAnsi" w:hAnsiTheme="majorHAnsi" w:cstheme="majorHAnsi"/>
+                <w:sz w:val="20"/>
+                <w:szCs w:val="20"/>
+                <w:lang w:val="de-DE"/>
+              </w:rPr>
+            </w:pPr>
+          </w:p>
+          <w:p>
+            <w:pPr>
+              <w:rPr>
+                <w:rFonts w:asciiTheme="majorHAnsi" w:hAnsiTheme="majorHAnsi" w:cstheme="majorHAnsi"/>
+                <w:sz w:val="20"/>
+                <w:szCs w:val="20"/>
+                <w:lang w:val="de-DE"/>
+              </w:rPr>
+            </w:pPr>
+          </w:p>
+          <w:p>
+            <w:pPr>
+              <w:rPr>
+                <w:rFonts w:asciiTheme="majorHAnsi" w:hAnsiTheme="majorHAnsi" w:cstheme="majorHAnsi"/>
+                <w:sz w:val="20"/>
+                <w:szCs w:val="20"/>
+                <w:lang w:val="de-DE"/>
+              </w:rPr>
+            </w:pPr>
+          </w:p>
+        </w:tc>
+        <w:tc>
+          <w:tcPr>
+            <w:tcW w:w="1288" w:type="dxa"/>
+          </w:tcPr>
+          <w:p>
+            <w:pPr>
+              <w:jc w:val="center"/>
+              <w:rPr>
+                <w:rFonts w:asciiTheme="majorHAnsi" w:hAnsiTheme="majorHAnsi" w:cstheme="majorHAnsi"/>
+                <w:sz w:val="20"/>
+                <w:szCs w:val="20"/>
+                <w:lang w:val="de-DE"/>
+              </w:rPr>
+            </w:pPr>
+          </w:p>
+        </w:tc>
+        <w:tc>
+          <w:tcPr>
+            <w:tcW w:w="1288" w:type="dxa"/>
+          </w:tcPr>
+          <w:p>
+            <w:pPr>
+              <w:jc w:val="center"/>
+              <w:rPr>
+                <w:rFonts w:asciiTheme="majorHAnsi" w:hAnsiTheme="majorHAnsi" w:cstheme="majorHAnsi"/>
+                <w:sz w:val="20"/>
+                <w:szCs w:val="20"/>
+                <w:lang w:val="de-DE"/>
+              </w:rPr>
+            </w:pPr>
+          </w:p>
+        </w:tc>
+        <w:tc>
+          <w:tcPr>
+            <w:tcW w:w="1288" w:type="dxa"/>
+          </w:tcPr>
+          <w:p>
+            <w:pPr>
+              <w:jc w:val="center"/>
+              <w:rPr>
+                <w:rFonts w:asciiTheme="majorHAnsi" w:hAnsiTheme="majorHAnsi" w:cstheme="majorHAnsi"/>
+                <w:sz w:val="20"/>
+                <w:szCs w:val="20"/>
+                <w:lang w:val="de-DE"/>
+              </w:rPr>
+            </w:pPr>
+          </w:p>
+        </w:tc>
+        <w:tc>
+          <w:tcPr>
+            <w:tcW w:w="1288" w:type="dxa"/>
+          </w:tcPr>
+          <w:p>
+            <w:pPr>
+              <w:jc w:val="center"/>
+              <w:rPr>
+                <w:rFonts w:asciiTheme="majorHAnsi" w:hAnsiTheme="majorHAnsi" w:cstheme="majorHAnsi"/>
+                <w:sz w:val="20"/>
+                <w:szCs w:val="20"/>
+                <w:lang w:val="de-DE"/>
+              </w:rPr>
+            </w:pPr>
+          </w:p>
+        </w:tc>
+        <w:tc>
+          <w:tcPr>
+            <w:tcW w:w="1288" w:type="dxa"/>
+          </w:tcPr>
+          <w:p>
+            <w:pPr>
+              <w:jc w:val="center"/>
+              <w:rPr>
+                <w:rFonts w:asciiTheme="majorHAnsi" w:hAnsiTheme="majorHAnsi" w:cstheme="majorHAnsi"/>
+                <w:sz w:val="20"/>
+                <w:szCs w:val="20"/>
+                <w:lang w:val="de-DE"/>
+              </w:rPr>
+            </w:pPr>
+          </w:p>
+        </w:tc>
+        <w:tc>
+          <w:tcPr>
+            <w:tcW w:w="1288" w:type="dxa"/>
+          </w:tcPr>
+          <w:p>
+            <w:pPr>
+              <w:jc w:val="center"/>
+              <w:rPr>
+                <w:rFonts w:asciiTheme="majorHAnsi" w:hAnsiTheme="majorHAnsi" w:cstheme="majorHAnsi"/>
+                <w:sz w:val="20"/>
+                <w:szCs w:val="20"/>
+                <w:lang w:val="de-DE"/>
+              </w:rPr>
+            </w:pPr>
+          </w:p>
+        </w:tc>
+      </w:tr>
+    </w:tbl>
+    <w:p>
+      <w:pPr>
+        <w:rPr>
+          <w:rFonts w:asciiTheme="majorHAnsi" w:hAnsiTheme="majorHAnsi" w:cstheme="majorHAnsi"/>
+          <w:sz w:val="20"/>
+          <w:szCs w:val="20"/>
+          <w:lang w:val="de-DE"/>
+        </w:rPr>
+      </w:pPr>
+      <w:r>
+        <w:rPr>
+          <w:rFonts w:asciiTheme="majorHAnsi" w:hAnsiTheme="majorHAnsi" w:cstheme="majorHAnsi"/>
+          <w:b/>
+          <w:bCs/>
+          <w:sz w:val="22"/>
+          <w:szCs w:val="22"/>
+          <w:lang w:val="de-DE"/>
+        </w:rPr>
+        <w:t>Block 2:</w:t>
+      </w:r>
+      <w:r>
+        <w:rPr>
+          <w:rFonts w:asciiTheme="majorHAnsi" w:hAnsiTheme="majorHAnsi" w:cstheme="majorHAnsi"/>
+          <w:sz w:val="20"/>
+          <w:szCs w:val="20"/>
+          <w:lang w:val="de-DE"/>
+        </w:rPr>
+        <w:t xml:space="preserve"> </w:t>
+      </w:r>
+    </w:p>
+    <w:p>
+      <w:pPr>
+        <w:rPr>
+          <w:rFonts w:asciiTheme="majorHAnsi" w:hAnsiTheme="majorHAnsi" w:cstheme="majorHAnsi"/>
+          <w:i/>
+          <w:iCs/>
+          <w:sz w:val="20"/>
+          <w:szCs w:val="20"/>
+          <w:lang w:val="de-DE"/>
+        </w:rPr>
+      </w:pPr>
+      <w:r>
+        <w:rPr>
+          <w:rFonts w:asciiTheme="majorHAnsi" w:hAnsiTheme="majorHAnsi" w:cstheme="majorHAnsi"/>
+          <w:sz w:val="20"/>
+          <w:szCs w:val="20"/>
+          <w:lang w:val="de-DE"/>
+        </w:rPr>
+        <w:t>„</w:t>
+      </w:r>
+      <w:r>
+        <w:rPr>
+          <w:rFonts w:asciiTheme="majorHAnsi" w:hAnsiTheme="majorHAnsi" w:cstheme="majorHAnsi"/>
+          <w:i/>
+          <w:iCs/>
+          <w:sz w:val="20"/>
+          <w:szCs w:val="20"/>
+          <w:lang w:val="de-DE"/>
+        </w:rPr>
+        <w:t>Während der Aufgabe hat es sich angefühlt, als hätte ich die Kontrolle über die Bewegungen.“</w:t>
+      </w:r>
+    </w:p>
+    <w:p>
+      <w:pPr>
+        <w:rPr>
+          <w:rFonts w:asciiTheme="majorHAnsi" w:hAnsiTheme="majorHAnsi" w:cstheme="majorHAnsi"/>
+          <w:sz w:val="22"/>
+          <w:szCs w:val="22"/>
+          <w:lang w:val="de-DE"/>
+        </w:rPr>
+      </w:pPr>
+    </w:p>
+    <w:tbl>
+      <w:tblPr>
+        <w:tblStyle w:val="Tabellenraster"/>
+        <w:tblW w:w="0" w:type="auto"/>
+        <w:tblBorders>
+          <w:top w:val="none" w:sz="0" w:space="0" w:color="auto"/>
+          <w:left w:val="none" w:sz="0" w:space="0" w:color="auto"/>
+          <w:bottom w:val="none" w:sz="0" w:space="0" w:color="auto"/>
+          <w:right w:val="none" w:sz="0" w:space="0" w:color="auto"/>
+          <w:insideH w:val="none" w:sz="0" w:space="0" w:color="auto"/>
+          <w:insideV w:val="none" w:sz="0" w:space="0" w:color="auto"/>
+        </w:tblBorders>
+        <w:tblLook w:val="04A0" w:firstRow="1" w:lastRow="0" w:firstColumn="1" w:lastColumn="0" w:noHBand="0" w:noVBand="1"/>
+      </w:tblPr>
+      <w:tblGrid>
+        <w:gridCol w:w="1288"/>
+        <w:gridCol w:w="1288"/>
+        <w:gridCol w:w="1288"/>
+        <w:gridCol w:w="1288"/>
+        <w:gridCol w:w="1288"/>
+        <w:gridCol w:w="1288"/>
+        <w:gridCol w:w="1288"/>
+      </w:tblGrid>
+      <w:tr>
+        <w:tc>
+          <w:tcPr>
+            <w:tcW w:w="1288" w:type="dxa"/>
+          </w:tcPr>
+          <w:p>
+            <w:pPr>
+              <w:jc w:val="center"/>
+              <w:rPr>
+                <w:rFonts w:asciiTheme="majorHAnsi" w:hAnsiTheme="majorHAnsi" w:cstheme="majorHAnsi"/>
+                <w:i/>
+                <w:iCs/>
+                <w:sz w:val="28"/>
+                <w:szCs w:val="28"/>
+                <w:lang w:val="en-US"/>
+              </w:rPr>
+            </w:pPr>
+            <w:r>
+              <w:rPr>
+                <w:rFonts w:asciiTheme="majorHAnsi" w:hAnsiTheme="majorHAnsi" w:cstheme="majorHAnsi"/>
+                <w:i/>
+                <w:iCs/>
+                <w:sz w:val="28"/>
+                <w:szCs w:val="28"/>
+                <w:lang w:val="en-US"/>
+              </w:rPr>
+              <w:t>o</w:t>
+            </w:r>
+          </w:p>
+        </w:tc>
+        <w:tc>
+          <w:tcPr>
+            <w:tcW w:w="1288" w:type="dxa"/>
+          </w:tcPr>
+          <w:p>
+            <w:pPr>
+              <w:jc w:val="center"/>
+              <w:rPr>
+                <w:rFonts w:asciiTheme="majorHAnsi" w:hAnsiTheme="majorHAnsi" w:cstheme="majorHAnsi"/>
+                <w:i/>
+                <w:iCs/>
+                <w:sz w:val="28"/>
+                <w:szCs w:val="28"/>
+                <w:lang w:val="en-US"/>
+              </w:rPr>
+            </w:pPr>
+            <w:r>
+              <w:rPr>
+                <w:rFonts w:asciiTheme="majorHAnsi" w:hAnsiTheme="majorHAnsi" w:cstheme="majorHAnsi"/>
+                <w:i/>
+                <w:iCs/>
+                <w:sz w:val="28"/>
+                <w:szCs w:val="28"/>
+                <w:lang w:val="en-US"/>
+              </w:rPr>
+              <w:t>o</w:t>
+            </w:r>
+          </w:p>
+        </w:tc>
+        <w:tc>
+          <w:tcPr>
+            <w:tcW w:w="1288" w:type="dxa"/>
+          </w:tcPr>
+          <w:p>
+            <w:pPr>
+              <w:jc w:val="center"/>
+              <w:rPr>
+                <w:rFonts w:asciiTheme="majorHAnsi" w:hAnsiTheme="majorHAnsi" w:cstheme="majorHAnsi"/>
+                <w:i/>
+                <w:iCs/>
+                <w:sz w:val="28"/>
+                <w:szCs w:val="28"/>
+                <w:lang w:val="en-US"/>
+              </w:rPr>
+            </w:pPr>
+            <w:r>
+              <w:rPr>
+                <w:rFonts w:asciiTheme="majorHAnsi" w:hAnsiTheme="majorHAnsi" w:cstheme="majorHAnsi"/>
+                <w:i/>
+                <w:iCs/>
+                <w:sz w:val="28"/>
+                <w:szCs w:val="28"/>
+                <w:lang w:val="en-US"/>
+              </w:rPr>
+              <w:t>o</w:t>
+            </w:r>
+          </w:p>
+        </w:tc>
+        <w:tc>
+          <w:tcPr>
+            <w:tcW w:w="1288" w:type="dxa"/>
+          </w:tcPr>
+          <w:p>
+            <w:pPr>
+              <w:jc w:val="center"/>
+              <w:rPr>
+                <w:rFonts w:asciiTheme="majorHAnsi" w:hAnsiTheme="majorHAnsi" w:cstheme="majorHAnsi"/>
+                <w:i/>
+                <w:iCs/>
+                <w:sz w:val="28"/>
+                <w:szCs w:val="28"/>
+                <w:lang w:val="en-US"/>
+              </w:rPr>
+            </w:pPr>
+            <w:r>
+              <w:rPr>
+                <w:rFonts w:asciiTheme="majorHAnsi" w:hAnsiTheme="majorHAnsi" w:cstheme="majorHAnsi"/>
+                <w:i/>
+                <w:iCs/>
+                <w:sz w:val="28"/>
+                <w:szCs w:val="28"/>
+                <w:lang w:val="en-US"/>
+              </w:rPr>
+              <w:t>o</w:t>
+            </w:r>
+          </w:p>
+        </w:tc>
+        <w:tc>
+          <w:tcPr>
+            <w:tcW w:w="1288" w:type="dxa"/>
+          </w:tcPr>
+          <w:p>
+            <w:pPr>
+              <w:jc w:val="center"/>
+              <w:rPr>
+                <w:rFonts w:asciiTheme="majorHAnsi" w:hAnsiTheme="majorHAnsi" w:cstheme="majorHAnsi"/>
+                <w:i/>
+                <w:iCs/>
+                <w:sz w:val="28"/>
+                <w:szCs w:val="28"/>
+                <w:lang w:val="en-US"/>
+              </w:rPr>
+            </w:pPr>
+            <w:r>
+              <w:rPr>
+                <w:rFonts w:asciiTheme="majorHAnsi" w:hAnsiTheme="majorHAnsi" w:cstheme="majorHAnsi"/>
+                <w:i/>
+                <w:iCs/>
+                <w:sz w:val="28"/>
+                <w:szCs w:val="28"/>
+                <w:lang w:val="en-US"/>
+              </w:rPr>
+              <w:t>o</w:t>
+            </w:r>
+          </w:p>
+        </w:tc>
+        <w:tc>
+          <w:tcPr>
+            <w:tcW w:w="1288" w:type="dxa"/>
+          </w:tcPr>
+          <w:p>
+            <w:pPr>
+              <w:jc w:val="center"/>
+              <w:rPr>
+                <w:rFonts w:asciiTheme="majorHAnsi" w:hAnsiTheme="majorHAnsi" w:cstheme="majorHAnsi"/>
+                <w:i/>
+                <w:iCs/>
+                <w:sz w:val="28"/>
+                <w:szCs w:val="28"/>
+                <w:lang w:val="en-US"/>
+              </w:rPr>
+            </w:pPr>
+            <w:r>
+              <w:rPr>
+                <w:rFonts w:asciiTheme="majorHAnsi" w:hAnsiTheme="majorHAnsi" w:cstheme="majorHAnsi"/>
+                <w:i/>
+                <w:iCs/>
+                <w:sz w:val="28"/>
+                <w:szCs w:val="28"/>
+                <w:lang w:val="en-US"/>
+              </w:rPr>
+              <w:t>o</w:t>
+            </w:r>
+          </w:p>
+        </w:tc>
+        <w:tc>
+          <w:tcPr>
+            <w:tcW w:w="1288" w:type="dxa"/>
+          </w:tcPr>
+          <w:p>
+            <w:pPr>
+              <w:jc w:val="center"/>
+              <w:rPr>
+                <w:rFonts w:asciiTheme="majorHAnsi" w:hAnsiTheme="majorHAnsi" w:cstheme="majorHAnsi"/>
+                <w:i/>
+                <w:iCs/>
+                <w:sz w:val="28"/>
+                <w:szCs w:val="28"/>
+                <w:lang w:val="en-US"/>
+              </w:rPr>
+            </w:pPr>
+            <w:r>
+              <w:rPr>
+                <w:rFonts w:asciiTheme="majorHAnsi" w:hAnsiTheme="majorHAnsi" w:cstheme="majorHAnsi"/>
+                <w:i/>
+                <w:iCs/>
+                <w:sz w:val="28"/>
+                <w:szCs w:val="28"/>
+                <w:lang w:val="en-US"/>
+              </w:rPr>
+              <w:t>o</w:t>
+            </w:r>
+          </w:p>
+        </w:tc>
+      </w:tr>
+      <w:tr>
+        <w:trPr>
+          <w:trHeight w:val="635"/>
+        </w:trPr>
+        <w:tc>
+          <w:tcPr>
+            <w:tcW w:w="1288" w:type="dxa"/>
+          </w:tcPr>
+          <w:p>
+            <w:pPr>
+              <w:jc w:val="center"/>
+              <w:rPr>
+                <w:rFonts w:asciiTheme="majorHAnsi" w:hAnsiTheme="majorHAnsi" w:cstheme="majorHAnsi"/>
+                <w:i/>
+                <w:iCs/>
+                <w:sz w:val="16"/>
+                <w:szCs w:val="16"/>
+                <w:lang w:val="en-US"/>
+              </w:rPr>
+            </w:pPr>
+            <w:r>
+              <w:rPr>
+                <w:rFonts w:asciiTheme="majorHAnsi" w:hAnsiTheme="majorHAnsi" w:cstheme="majorHAnsi"/>
+                <w:i/>
+                <w:iCs/>
+                <w:sz w:val="16"/>
+                <w:szCs w:val="16"/>
+                <w:lang w:val="en-US"/>
+              </w:rPr>
+              <w:t>Stimme gar nicht zu</w:t>
+            </w:r>
+          </w:p>
+          <w:p>
+            <w:pPr>
+              <w:rPr>
+                <w:rFonts w:asciiTheme="majorHAnsi" w:hAnsiTheme="majorHAnsi" w:cstheme="majorHAnsi"/>
+                <w:i/>
+                <w:iCs/>
+                <w:sz w:val="16"/>
+                <w:szCs w:val="16"/>
+                <w:lang w:val="en-US"/>
+              </w:rPr>
+            </w:pPr>
+          </w:p>
+          <w:p>
+            <w:pPr>
+              <w:rPr>
+                <w:rFonts w:asciiTheme="majorHAnsi" w:hAnsiTheme="majorHAnsi" w:cstheme="majorHAnsi"/>
+                <w:i/>
+                <w:iCs/>
+                <w:sz w:val="16"/>
+                <w:szCs w:val="16"/>
+                <w:lang w:val="en-US"/>
+              </w:rPr>
+            </w:pPr>
+          </w:p>
+        </w:tc>
+        <w:tc>
+          <w:tcPr>
+            <w:tcW w:w="1288" w:type="dxa"/>
+          </w:tcPr>
+          <w:p>
+            <w:pPr>
+              <w:jc w:val="center"/>
+              <w:rPr>
+                <w:rFonts w:asciiTheme="majorHAnsi" w:hAnsiTheme="majorHAnsi" w:cstheme="majorHAnsi"/>
+                <w:i/>
+                <w:iCs/>
+                <w:sz w:val="16"/>
+                <w:szCs w:val="16"/>
+                <w:lang w:val="en-US"/>
+              </w:rPr>
+            </w:pPr>
+          </w:p>
+        </w:tc>
+        <w:tc>
+          <w:tcPr>
+            <w:tcW w:w="1288" w:type="dxa"/>
+          </w:tcPr>
+          <w:p>
+            <w:pPr>
+              <w:jc w:val="center"/>
+              <w:rPr>
+                <w:rFonts w:asciiTheme="majorHAnsi" w:hAnsiTheme="majorHAnsi" w:cstheme="majorHAnsi"/>
+                <w:i/>
+                <w:iCs/>
+                <w:sz w:val="16"/>
+                <w:szCs w:val="16"/>
+                <w:lang w:val="en-US"/>
+              </w:rPr>
+            </w:pPr>
+          </w:p>
+        </w:tc>
+        <w:tc>
+          <w:tcPr>
+            <w:tcW w:w="1288" w:type="dxa"/>
+          </w:tcPr>
+          <w:p>
+            <w:pPr>
+              <w:jc w:val="center"/>
+              <w:rPr>
+                <w:rFonts w:asciiTheme="majorHAnsi" w:hAnsiTheme="majorHAnsi" w:cstheme="majorHAnsi"/>
+                <w:i/>
+                <w:iCs/>
+                <w:sz w:val="16"/>
+                <w:szCs w:val="16"/>
+                <w:lang w:val="en-US"/>
+              </w:rPr>
+            </w:pPr>
+          </w:p>
+        </w:tc>
+        <w:tc>
+          <w:tcPr>
+            <w:tcW w:w="1288" w:type="dxa"/>
+          </w:tcPr>
+          <w:p>
+            <w:pPr>
+              <w:jc w:val="center"/>
+              <w:rPr>
+                <w:rFonts w:asciiTheme="majorHAnsi" w:hAnsiTheme="majorHAnsi" w:cstheme="majorHAnsi"/>
+                <w:i/>
+                <w:iCs/>
+                <w:sz w:val="16"/>
+                <w:szCs w:val="16"/>
+                <w:lang w:val="en-US"/>
+              </w:rPr>
+            </w:pPr>
+          </w:p>
+        </w:tc>
+        <w:tc>
+          <w:tcPr>
+            <w:tcW w:w="1288" w:type="dxa"/>
+          </w:tcPr>
+          <w:p>
+            <w:pPr>
+              <w:jc w:val="center"/>
+              <w:rPr>
+                <w:rFonts w:asciiTheme="majorHAnsi" w:hAnsiTheme="majorHAnsi" w:cstheme="majorHAnsi"/>
+                <w:i/>
+                <w:iCs/>
+                <w:sz w:val="16"/>
+                <w:szCs w:val="16"/>
+                <w:lang w:val="en-US"/>
+              </w:rPr>
+            </w:pPr>
+          </w:p>
+        </w:tc>
+        <w:tc>
+          <w:tcPr>
+            <w:tcW w:w="1288" w:type="dxa"/>
+          </w:tcPr>
+          <w:p>
+            <w:pPr>
+              <w:jc w:val="center"/>
+              <w:rPr>
+                <w:rFonts w:asciiTheme="majorHAnsi" w:hAnsiTheme="majorHAnsi" w:cstheme="majorHAnsi"/>
+                <w:i/>
+                <w:iCs/>
+                <w:sz w:val="16"/>
+                <w:szCs w:val="16"/>
+                <w:lang w:val="de-DE"/>
+              </w:rPr>
+            </w:pPr>
+            <w:r>
+              <w:rPr>
+                <w:rFonts w:asciiTheme="majorHAnsi" w:hAnsiTheme="majorHAnsi" w:cstheme="majorHAnsi"/>
+                <w:i/>
+                <w:iCs/>
+                <w:sz w:val="16"/>
+                <w:szCs w:val="16"/>
+                <w:lang w:val="de-DE"/>
+              </w:rPr>
+              <w:t>Stimme voll und ganz zu</w:t>
+            </w:r>
+          </w:p>
+        </w:tc>
+      </w:tr>
+    </w:tbl>
+    <w:p>
+      <w:pPr>
+        <w:rPr>
+          <w:rFonts w:asciiTheme="majorHAnsi" w:hAnsiTheme="majorHAnsi" w:cstheme="majorHAnsi"/>
+          <w:sz w:val="22"/>
+          <w:szCs w:val="22"/>
+          <w:lang w:val="de-DE"/>
+        </w:rPr>
+      </w:pPr>
+    </w:p>
+    <w:p>
+      <w:pPr>
+        <w:pStyle w:val="berschrift2"/>
+        <w:rPr>
+          <w:rFonts w:cstheme="majorHAnsi"/>
+          <w:sz w:val="22"/>
+          <w:szCs w:val="22"/>
+          <w:lang w:val="de-DE"/>
+        </w:rPr>
+      </w:pPr>
+      <w:r>
+        <w:rPr>
+          <w:rFonts w:cstheme="majorHAnsi"/>
+          <w:b/>
+          <w:bCs/>
+          <w:color w:val="auto"/>
+          <w:sz w:val="22"/>
+          <w:szCs w:val="22"/>
+          <w:lang w:val="de-DE"/>
+        </w:rPr>
+        <w:t>Ende des Experiments</w:t>
+      </w:r>
+      <w:r>
+        <w:rPr>
+          <w:rFonts w:cstheme="majorHAnsi"/>
+          <w:b/>
+          <w:bCs/>
+          <w:color w:val="auto"/>
+          <w:sz w:val="22"/>
+          <w:szCs w:val="22"/>
+          <w:lang w:val="de-DE"/>
+        </w:rPr>
+        <w:t>:</w:t>
+      </w:r>
+    </w:p>
+    <w:p>
+      <w:pPr>
+        <w:jc w:val="both"/>
+        <w:rPr>
+          <w:rFonts w:asciiTheme="majorHAnsi" w:hAnsiTheme="majorHAnsi" w:cstheme="majorHAnsi"/>
+          <w:i/>
+          <w:iCs/>
+          <w:sz w:val="20"/>
+          <w:szCs w:val="20"/>
+          <w:lang w:val="de-DE"/>
+        </w:rPr>
+      </w:pPr>
+      <w:r>
+        <w:rPr>
+          <w:rFonts w:asciiTheme="majorHAnsi" w:hAnsiTheme="majorHAnsi" w:cstheme="majorHAnsi"/>
+          <w:i/>
+          <w:iCs/>
+          <w:sz w:val="20"/>
+          <w:szCs w:val="20"/>
+          <w:lang w:val="de-DE"/>
+        </w:rPr>
+        <w:t xml:space="preserve">„In </w:t>
+      </w:r>
+      <w:r>
+        <w:rPr>
+          <w:rFonts w:asciiTheme="majorHAnsi" w:hAnsiTheme="majorHAnsi" w:cstheme="majorHAnsi"/>
+          <w:i/>
+          <w:iCs/>
+          <w:sz w:val="20"/>
+          <w:szCs w:val="20"/>
+          <w:lang w:val="de-DE"/>
+        </w:rPr>
+        <w:t xml:space="preserve">welchem der </w:t>
+      </w:r>
+      <w:commentRangeStart w:id="5"/>
+      <w:commentRangeEnd w:id="5"/>
+      <w:r>
+        <w:rPr>
+          <w:rStyle w:val="Kommentarzeichen"/>
+          <w:rFonts w:asciiTheme="majorHAnsi" w:hAnsiTheme="majorHAnsi" w:cstheme="majorHAnsi"/>
+          <w:i/>
+          <w:iCs/>
+          <w:sz w:val="20"/>
+          <w:szCs w:val="20"/>
+        </w:rPr>
+        <w:commentReference w:id="5"/>
+      </w:r>
+      <w:r>
+        <w:rPr>
+          <w:rFonts w:asciiTheme="majorHAnsi" w:hAnsiTheme="majorHAnsi" w:cstheme="majorHAnsi"/>
+          <w:i/>
+          <w:iCs/>
+          <w:sz w:val="20"/>
+          <w:szCs w:val="20"/>
+          <w:lang w:val="de-DE"/>
+        </w:rPr>
+        <w:t>beiden Blöcke</w:t>
+      </w:r>
+      <w:r>
+        <w:rPr>
+          <w:rFonts w:asciiTheme="majorHAnsi" w:hAnsiTheme="majorHAnsi" w:cstheme="majorHAnsi"/>
+          <w:i/>
+          <w:iCs/>
+          <w:sz w:val="20"/>
+          <w:szCs w:val="20"/>
+          <w:lang w:val="de-DE"/>
+        </w:rPr>
+        <w:t xml:space="preserve"> passte der Zeitpunkt der Aktion des Systems </w:t>
+      </w:r>
+      <w:r>
+        <w:rPr>
+          <w:rFonts w:asciiTheme="majorHAnsi" w:hAnsiTheme="majorHAnsi" w:cstheme="majorHAnsi"/>
+          <w:i/>
+          <w:iCs/>
+          <w:sz w:val="20"/>
+          <w:szCs w:val="20"/>
+          <w:lang w:val="de-DE"/>
+        </w:rPr>
+        <w:t xml:space="preserve">besser </w:t>
+      </w:r>
+      <w:r>
+        <w:rPr>
+          <w:rFonts w:asciiTheme="majorHAnsi" w:hAnsiTheme="majorHAnsi" w:cstheme="majorHAnsi"/>
+          <w:i/>
+          <w:iCs/>
+          <w:sz w:val="20"/>
+          <w:szCs w:val="20"/>
+          <w:lang w:val="de-DE"/>
+        </w:rPr>
+        <w:t xml:space="preserve">zu </w:t>
+      </w:r>
+      <w:r>
+        <w:rPr>
+          <w:rFonts w:asciiTheme="majorHAnsi" w:hAnsiTheme="majorHAnsi" w:cstheme="majorHAnsi"/>
+          <w:i/>
+          <w:iCs/>
+          <w:sz w:val="20"/>
+          <w:szCs w:val="20"/>
+          <w:lang w:val="de-DE"/>
+        </w:rPr>
+        <w:t>d</w:t>
+      </w:r>
+      <w:r>
+        <w:rPr>
+          <w:rFonts w:asciiTheme="majorHAnsi" w:hAnsiTheme="majorHAnsi" w:cstheme="majorHAnsi"/>
+          <w:i/>
+          <w:iCs/>
+          <w:sz w:val="20"/>
+          <w:szCs w:val="20"/>
+          <w:lang w:val="de-DE"/>
+        </w:rPr>
+        <w:t>einen Erwartungen</w:t>
+      </w:r>
+      <w:r>
+        <w:rPr>
+          <w:rFonts w:asciiTheme="majorHAnsi" w:hAnsiTheme="majorHAnsi" w:cstheme="majorHAnsi"/>
+          <w:i/>
+          <w:iCs/>
+          <w:sz w:val="20"/>
+          <w:szCs w:val="20"/>
+          <w:lang w:val="de-DE"/>
+        </w:rPr>
+        <w:t>?</w:t>
+      </w:r>
+      <w:r>
+        <w:rPr>
+          <w:rFonts w:asciiTheme="majorHAnsi" w:hAnsiTheme="majorHAnsi" w:cstheme="majorHAnsi"/>
+          <w:i/>
+          <w:iCs/>
+          <w:sz w:val="20"/>
+          <w:szCs w:val="20"/>
+          <w:lang w:val="de-DE"/>
+        </w:rPr>
+        <w:t>“</w:t>
+      </w:r>
+    </w:p>
+    <w:tbl>
+      <w:tblPr>
+        <w:tblStyle w:val="Tabellenraster"/>
+        <w:tblW w:w="0" w:type="auto"/>
+        <w:tblBorders>
+          <w:top w:val="none" w:sz="0" w:space="0" w:color="auto"/>
+          <w:left w:val="none" w:sz="0" w:space="0" w:color="auto"/>
+          <w:bottom w:val="none" w:sz="0" w:space="0" w:color="auto"/>
+          <w:right w:val="none" w:sz="0" w:space="0" w:color="auto"/>
+          <w:insideH w:val="none" w:sz="0" w:space="0" w:color="auto"/>
+          <w:insideV w:val="none" w:sz="0" w:space="0" w:color="auto"/>
+        </w:tblBorders>
+        <w:tblLook w:val="04A0" w:firstRow="1" w:lastRow="0" w:firstColumn="1" w:lastColumn="0" w:noHBand="0" w:noVBand="1"/>
+      </w:tblPr>
+      <w:tblGrid>
+        <w:gridCol w:w="1288"/>
+        <w:gridCol w:w="1288"/>
+      </w:tblGrid>
+      <w:tr>
+        <w:tc>
+          <w:tcPr>
+            <w:tcW w:w="1288" w:type="dxa"/>
+          </w:tcPr>
+          <w:p>
+            <w:pPr>
+              <w:jc w:val="center"/>
+              <w:rPr>
+                <w:rFonts w:asciiTheme="majorHAnsi" w:hAnsiTheme="majorHAnsi" w:cstheme="majorHAnsi"/>
+                <w:sz w:val="28"/>
+                <w:szCs w:val="28"/>
+                <w:lang w:val="en-US"/>
+              </w:rPr>
+            </w:pPr>
+            <w:r>
+              <w:rPr>
+                <w:rFonts w:asciiTheme="majorHAnsi" w:hAnsiTheme="majorHAnsi" w:cstheme="majorHAnsi"/>
+                <w:sz w:val="28"/>
+                <w:szCs w:val="28"/>
+                <w:lang w:val="en-US"/>
+              </w:rPr>
+              <w:t>o</w:t>
+            </w:r>
+          </w:p>
+        </w:tc>
+        <w:tc>
+          <w:tcPr>
+            <w:tcW w:w="1288" w:type="dxa"/>
+          </w:tcPr>
+          <w:p>
+            <w:pPr>
+              <w:jc w:val="center"/>
+              <w:rPr>
+                <w:rFonts w:asciiTheme="majorHAnsi" w:hAnsiTheme="majorHAnsi" w:cstheme="majorHAnsi"/>
+                <w:sz w:val="28"/>
+                <w:szCs w:val="28"/>
+                <w:lang w:val="en-US"/>
+              </w:rPr>
+            </w:pPr>
+            <w:r>
+              <w:rPr>
+                <w:rFonts w:asciiTheme="majorHAnsi" w:hAnsiTheme="majorHAnsi" w:cstheme="majorHAnsi"/>
+                <w:sz w:val="28"/>
+                <w:szCs w:val="28"/>
+                <w:lang w:val="en-US"/>
+              </w:rPr>
+              <w:t>o</w:t>
+            </w:r>
+          </w:p>
+        </w:tc>
+      </w:tr>
+      <w:tr>
+        <w:tc>
+          <w:tcPr>
+            <w:tcW w:w="1288" w:type="dxa"/>
+          </w:tcPr>
+          <w:p>
+            <w:pPr>
+              <w:jc w:val="center"/>
+              <w:rPr>
+                <w:rFonts w:asciiTheme="majorHAnsi" w:hAnsiTheme="majorHAnsi" w:cstheme="majorHAnsi"/>
+                <w:sz w:val="16"/>
+                <w:szCs w:val="16"/>
+                <w:lang w:val="en-US"/>
+              </w:rPr>
+            </w:pPr>
+            <w:r>
+              <w:rPr>
+                <w:rFonts w:asciiTheme="majorHAnsi" w:hAnsiTheme="majorHAnsi" w:cstheme="majorHAnsi"/>
+                <w:sz w:val="16"/>
+                <w:szCs w:val="16"/>
+                <w:lang w:val="en-US"/>
+              </w:rPr>
+              <w:t>Block 1</w:t>
+            </w:r>
+          </w:p>
+        </w:tc>
+        <w:tc>
+          <w:tcPr>
+            <w:tcW w:w="1288" w:type="dxa"/>
+          </w:tcPr>
+          <w:p>
+            <w:pPr>
+              <w:jc w:val="center"/>
+              <w:rPr>
+                <w:rFonts w:asciiTheme="majorHAnsi" w:hAnsiTheme="majorHAnsi" w:cstheme="majorHAnsi"/>
+                <w:sz w:val="16"/>
+                <w:szCs w:val="16"/>
+                <w:lang w:val="en-US"/>
+              </w:rPr>
+            </w:pPr>
+            <w:r>
+              <w:rPr>
+                <w:rFonts w:asciiTheme="majorHAnsi" w:hAnsiTheme="majorHAnsi" w:cstheme="majorHAnsi"/>
+                <w:sz w:val="16"/>
+                <w:szCs w:val="16"/>
+                <w:lang w:val="en-US"/>
+              </w:rPr>
+              <w:t>Block 2</w:t>
+            </w:r>
+          </w:p>
+        </w:tc>
+      </w:tr>
+    </w:tbl>
+    <w:p>
+      <w:pPr>
+        <w:rPr>
+          <w:rFonts w:asciiTheme="majorHAnsi" w:hAnsiTheme="majorHAnsi" w:cstheme="majorHAnsi"/>
+          <w:sz w:val="22"/>
+          <w:szCs w:val="22"/>
+          <w:lang w:val="de-DE"/>
+        </w:rPr>
+      </w:pPr>
+    </w:p>
+    <w:p>
+      <w:pPr>
+        <w:jc w:val="center"/>
+        <w:rPr>
+          <w:rFonts w:asciiTheme="majorHAnsi" w:hAnsiTheme="majorHAnsi" w:cstheme="majorHAnsi"/>
+          <w:sz w:val="22"/>
+          <w:szCs w:val="22"/>
+          <w:lang w:val="de-DE"/>
+        </w:rPr>
+      </w:pPr>
+    </w:p>
+    <w:p>
+      <w:pPr>
+        <w:rPr>
+          <w:rFonts w:asciiTheme="majorHAnsi" w:hAnsiTheme="majorHAnsi" w:cstheme="majorHAnsi"/>
+          <w:sz w:val="22"/>
+          <w:szCs w:val="22"/>
+          <w:lang w:val="de-DE"/>
+        </w:rPr>
+      </w:pPr>
+      <w:r>
+        <w:rPr>
+          <w:rFonts w:asciiTheme="majorHAnsi" w:hAnsiTheme="majorHAnsi" w:cstheme="majorHAnsi"/>
+          <w:sz w:val="20"/>
+          <w:szCs w:val="20"/>
+          <w:lang w:val="de-DE"/>
+        </w:rPr>
+        <w:t>„</w:t>
+      </w:r>
+      <w:r>
+        <w:rPr>
+          <w:rFonts w:asciiTheme="majorHAnsi" w:hAnsiTheme="majorHAnsi" w:cstheme="majorHAnsi"/>
+          <w:i/>
+          <w:iCs/>
+          <w:sz w:val="20"/>
+          <w:szCs w:val="20"/>
+          <w:lang w:val="de-DE"/>
+        </w:rPr>
+        <w:t>Es fühlte sich an, als wäre das Gerät, das ich benutzte, ein Teil meines Körpers</w:t>
+      </w:r>
+      <w:r>
+        <w:rPr>
+          <w:rFonts w:asciiTheme="majorHAnsi" w:hAnsiTheme="majorHAnsi" w:cstheme="majorHAnsi"/>
+          <w:i/>
+          <w:iCs/>
+          <w:sz w:val="20"/>
+          <w:szCs w:val="20"/>
+          <w:lang w:val="de-DE"/>
+        </w:rPr>
+        <w:t>.“</w:t>
+      </w:r>
+      <w:r>
+        <w:rPr>
+          <w:rFonts w:asciiTheme="majorHAnsi" w:hAnsiTheme="majorHAnsi" w:cstheme="majorHAnsi"/>
+          <w:sz w:val="22"/>
+          <w:szCs w:val="22"/>
+          <w:lang w:val="de-DE"/>
+        </w:rPr>
+        <w:t xml:space="preserve"> </w:t>
+      </w:r>
+    </w:p>
+    <w:tbl>
+      <w:tblPr>
+        <w:tblStyle w:val="Tabellenraster"/>
+        <w:tblW w:w="0" w:type="auto"/>
+        <w:tblBorders>
+          <w:top w:val="none" w:sz="0" w:space="0" w:color="auto"/>
+          <w:left w:val="none" w:sz="0" w:space="0" w:color="auto"/>
+          <w:bottom w:val="none" w:sz="0" w:space="0" w:color="auto"/>
+          <w:right w:val="none" w:sz="0" w:space="0" w:color="auto"/>
+          <w:insideH w:val="none" w:sz="0" w:space="0" w:color="auto"/>
+          <w:insideV w:val="none" w:sz="0" w:space="0" w:color="auto"/>
+        </w:tblBorders>
+        <w:tblLook w:val="04A0" w:firstRow="1" w:lastRow="0" w:firstColumn="1" w:lastColumn="0" w:noHBand="0" w:noVBand="1"/>
+      </w:tblPr>
+      <w:tblGrid>
+        <w:gridCol w:w="1288"/>
+        <w:gridCol w:w="1288"/>
+      </w:tblGrid>
+      <w:tr>
+        <w:tc>
+          <w:tcPr>
+            <w:tcW w:w="1288" w:type="dxa"/>
+          </w:tcPr>
+          <w:p>
+            <w:pPr>
+              <w:jc w:val="center"/>
+              <w:rPr>
+                <w:rFonts w:asciiTheme="majorHAnsi" w:hAnsiTheme="majorHAnsi" w:cstheme="majorHAnsi"/>
+                <w:sz w:val="28"/>
+                <w:szCs w:val="28"/>
+                <w:lang w:val="en-US"/>
+              </w:rPr>
+            </w:pPr>
+            <w:r>
+              <w:rPr>
+                <w:rFonts w:asciiTheme="majorHAnsi" w:hAnsiTheme="majorHAnsi" w:cstheme="majorHAnsi"/>
+                <w:sz w:val="28"/>
+                <w:szCs w:val="28"/>
+                <w:lang w:val="en-US"/>
+              </w:rPr>
+              <w:t>o</w:t>
+            </w:r>
+          </w:p>
+        </w:tc>
+        <w:tc>
+          <w:tcPr>
+            <w:tcW w:w="1288" w:type="dxa"/>
+          </w:tcPr>
+          <w:p>
+            <w:pPr>
+              <w:jc w:val="center"/>
+              <w:rPr>
+                <w:rFonts w:asciiTheme="majorHAnsi" w:hAnsiTheme="majorHAnsi" w:cstheme="majorHAnsi"/>
+                <w:sz w:val="28"/>
+                <w:szCs w:val="28"/>
+                <w:lang w:val="en-US"/>
+              </w:rPr>
+            </w:pPr>
+            <w:r>
+              <w:rPr>
+                <w:rFonts w:asciiTheme="majorHAnsi" w:hAnsiTheme="majorHAnsi" w:cstheme="majorHAnsi"/>
+                <w:sz w:val="28"/>
+                <w:szCs w:val="28"/>
+                <w:lang w:val="en-US"/>
+              </w:rPr>
+              <w:t>o</w:t>
+            </w:r>
+          </w:p>
+        </w:tc>
+      </w:tr>
+      <w:tr>
+        <w:tc>
+          <w:tcPr>
+            <w:tcW w:w="1288" w:type="dxa"/>
+          </w:tcPr>
+          <w:p>
+            <w:pPr>
+              <w:jc w:val="center"/>
+              <w:rPr>
+                <w:rFonts w:asciiTheme="majorHAnsi" w:hAnsiTheme="majorHAnsi" w:cstheme="majorHAnsi"/>
+                <w:sz w:val="16"/>
+                <w:szCs w:val="16"/>
+                <w:lang w:val="en-US"/>
+              </w:rPr>
+            </w:pPr>
+            <w:r>
+              <w:rPr>
+                <w:rFonts w:asciiTheme="majorHAnsi" w:hAnsiTheme="majorHAnsi" w:cstheme="majorHAnsi"/>
+                <w:sz w:val="16"/>
+                <w:szCs w:val="16"/>
+                <w:lang w:val="en-US"/>
+              </w:rPr>
+              <w:t>Eher Ja</w:t>
+            </w:r>
+          </w:p>
+        </w:tc>
+        <w:tc>
+          <w:tcPr>
+            <w:tcW w:w="1288" w:type="dxa"/>
+          </w:tcPr>
+          <w:p>
+            <w:pPr>
+              <w:jc w:val="center"/>
+              <w:rPr>
+                <w:rFonts w:asciiTheme="majorHAnsi" w:hAnsiTheme="majorHAnsi" w:cstheme="majorHAnsi"/>
+                <w:sz w:val="16"/>
+                <w:szCs w:val="16"/>
+                <w:lang w:val="en-US"/>
+              </w:rPr>
+            </w:pPr>
+            <w:r>
+              <w:rPr>
+                <w:rFonts w:asciiTheme="majorHAnsi" w:hAnsiTheme="majorHAnsi" w:cstheme="majorHAnsi"/>
+                <w:sz w:val="16"/>
+                <w:szCs w:val="16"/>
+                <w:lang w:val="en-US"/>
+              </w:rPr>
+              <w:t>Eher Nein</w:t>
+            </w:r>
+          </w:p>
+        </w:tc>
+      </w:tr>
+    </w:tbl>
+    <w:p>
+      <w:pPr>
         <w:rPr>
           <w:rFonts w:asciiTheme="majorHAnsi" w:hAnsiTheme="majorHAnsi" w:cstheme="majorHAnsi"/>
           <w:sz w:val="22"/>
@@ -1746,7 +3295,7 @@
     </w:p>
     <w:sectPr>
       <w:pgSz w:w="11906" w:h="16838"/>
-      <w:pgMar w:top="568" w:right="991" w:bottom="1440" w:left="993" w:header="708" w:footer="708" w:gutter="0"/>
+      <w:pgMar w:top="142" w:right="991" w:bottom="1135" w:left="993" w:header="708" w:footer="708" w:gutter="0"/>
       <w:cols w:space="708"/>
       <w:docGrid w:linePitch="360"/>
     </w:sectPr>
@@ -1806,6 +3355,56 @@
       </w:r>
     </w:p>
   </w:comment>
+  <w:comment w:id="3" w:author="TU-Pseudonym 1547322292273963" w:date="2023-02-23T16:54:00Z" w:initials="TP1">
+    <w:p>
+      <w:pPr>
+        <w:pStyle w:val="Kommentartext"/>
+      </w:pPr>
+      <w:r>
+        <w:rPr>
+          <w:rStyle w:val="Kommentarzeichen"/>
+        </w:rPr>
+        <w:annotationRef/>
+      </w:r>
+      <w:r>
+        <w:t>Sollten wir die folgenden Fragen abdecken? idk</w:t>
+      </w:r>
+    </w:p>
+  </w:comment>
+  <w:comment w:id="4" w:author="TU-Pseudonym 6266954352737809" w:date="2023-02-24T14:21:00Z" w:initials="MOU">
+    <w:p>
+      <w:r>
+        <w:rPr>
+          <w:rStyle w:val="Kommentarzeichen"/>
+        </w:rPr>
+        <w:annotationRef/>
+      </w:r>
+      <w:r>
+        <w:rPr>
+          <w:color w:val="000000"/>
+          <w:sz w:val="20"/>
+          <w:szCs w:val="20"/>
+        </w:rPr>
+        <w:t>Ja</w:t>
+      </w:r>
+    </w:p>
+  </w:comment>
+  <w:comment w:id="5" w:author="TU-Pseudonym 1547322292273963" w:date="2023-02-23T16:30:00Z" w:initials="TP1">
+    <w:p>
+      <w:pPr>
+        <w:pStyle w:val="Kommentartext"/>
+      </w:pPr>
+      <w:r>
+        <w:rPr>
+          <w:rStyle w:val="Kommentarzeichen"/>
+        </w:rPr>
+        <w:annotationRef/>
+      </w:r>
+      <w:r>
+        <w:t>Abgrenzen zu Baseline</w:t>
+      </w:r>
+    </w:p>
+  </w:comment>
 </w:comments>
 </file>
 
@@ -1814,6 +3413,9 @@
   <w15:commentEx w15:paraId="7899C47E" w15:done="1"/>
   <w15:commentEx w15:paraId="7AE80018" w15:paraIdParent="7899C47E" w15:done="1"/>
   <w15:commentEx w15:paraId="5A280B3C" w15:done="1"/>
+  <w15:commentEx w15:paraId="28A6228F" w15:done="1"/>
+  <w15:commentEx w15:paraId="08887F06" w15:paraIdParent="28A6228F" w15:done="1"/>
+  <w15:commentEx w15:paraId="74A010B2" w15:done="1"/>
 </w15:commentsEx>
 </file>
 
@@ -1822,6 +3424,9 @@
   <w16cex:commentExtensible w16cex:durableId="27A218CD" w16cex:dateUtc="2023-02-23T15:54:00Z"/>
   <w16cex:commentExtensible w16cex:durableId="27A3465A" w16cex:dateUtc="2023-02-24T13:21:00Z"/>
   <w16cex:commentExtensible w16cex:durableId="27A21309" w16cex:dateUtc="2023-02-23T15:30:00Z"/>
+  <w16cex:commentExtensible w16cex:durableId="27B1FC87" w16cex:dateUtc="2023-02-23T15:54:00Z"/>
+  <w16cex:commentExtensible w16cex:durableId="27B1FC86" w16cex:dateUtc="2023-02-24T13:21:00Z"/>
+  <w16cex:commentExtensible w16cex:durableId="27B1FC7A" w16cex:dateUtc="2023-02-23T15:30:00Z"/>
 </w16cex:commentsExtensible>
 </file>
 
@@ -1830,6 +3435,9 @@
   <w16cid:commentId w16cid:paraId="7899C47E" w16cid:durableId="27A218CD"/>
   <w16cid:commentId w16cid:paraId="7AE80018" w16cid:durableId="27A3465A"/>
   <w16cid:commentId w16cid:paraId="5A280B3C" w16cid:durableId="27A21309"/>
+  <w16cid:commentId w16cid:paraId="28A6228F" w16cid:durableId="27B1FC87"/>
+  <w16cid:commentId w16cid:paraId="08887F06" w16cid:durableId="27B1FC86"/>
+  <w16cid:commentId w16cid:paraId="74A010B2" w16cid:durableId="27B1FC7A"/>
 </w16cid:commentsIds>
 </file>
 
@@ -2358,7 +3966,7 @@
   <w:style w:type="paragraph" w:default="1" w:styleId="Standard">
     <w:name w:val="Normal"/>
     <w:qFormat/>
-    <w:rsid w:val="008149CB"/>
+    <w:rsid w:val="00AE2211"/>
   </w:style>
   <w:style w:type="paragraph" w:styleId="berschrift1">
     <w:name w:val="heading 1"/>

</xml_diff>

<commit_message>
update items + interview leitfaden
</commit_message>
<xml_diff>
--- a/admin/Ethikantrag/Interview_Items_fastReach.docx
+++ b/admin/Ethikantrag/Interview_Items_fastReach.docx
@@ -21,49 +21,6 @@
           <w:lang w:val="de-DE"/>
         </w:rPr>
       </w:pPr>
-      <w:commentRangeStart w:id="0"/>
-      <w:commentRangeStart w:id="1"/>
-      <w:r>
-        <w:rPr>
-          <w:rFonts w:asciiTheme="majorHAnsi" w:hAnsiTheme="majorHAnsi" w:cstheme="majorHAnsi"/>
-          <w:sz w:val="20"/>
-          <w:szCs w:val="20"/>
-          <w:lang w:val="de-DE"/>
-        </w:rPr>
-        <w:t xml:space="preserve">[bitte schiebe das Blatt nur nach </w:t>
-      </w:r>
-      <w:r>
-        <w:rPr>
-          <w:rFonts w:asciiTheme="majorHAnsi" w:hAnsiTheme="majorHAnsi" w:cstheme="majorHAnsi"/>
-          <w:sz w:val="20"/>
-          <w:szCs w:val="20"/>
-          <w:lang w:val="de-DE"/>
-        </w:rPr>
-        <w:t>Aufforderung</w:t>
-      </w:r>
-      <w:r>
-        <w:rPr>
-          <w:rFonts w:asciiTheme="majorHAnsi" w:hAnsiTheme="majorHAnsi" w:cstheme="majorHAnsi"/>
-          <w:sz w:val="20"/>
-          <w:szCs w:val="20"/>
-          <w:lang w:val="de-DE"/>
-        </w:rPr>
-        <w:t xml:space="preserve"> weiter]</w:t>
-      </w:r>
-      <w:commentRangeEnd w:id="0"/>
-      <w:r>
-        <w:rPr>
-          <w:rStyle w:val="Kommentarzeichen"/>
-        </w:rPr>
-        <w:commentReference w:id="0"/>
-      </w:r>
-      <w:commentRangeEnd w:id="1"/>
-      <w:r>
-        <w:rPr>
-          <w:rStyle w:val="Kommentarzeichen"/>
-        </w:rPr>
-        <w:commentReference w:id="1"/>
-      </w:r>
     </w:p>
     <w:p>
       <w:pPr>
@@ -1164,596 +1121,14 @@
     </w:p>
     <w:p>
       <w:pPr>
-        <w:pStyle w:val="berschrift2"/>
-        <w:rPr>
-          <w:rFonts w:cstheme="majorHAnsi"/>
-          <w:sz w:val="22"/>
-          <w:szCs w:val="22"/>
+        <w:rPr>
+          <w:rFonts w:asciiTheme="majorHAnsi" w:hAnsiTheme="majorHAnsi" w:cstheme="majorHAnsi"/>
+          <w:sz w:val="20"/>
+          <w:szCs w:val="20"/>
           <w:lang w:val="de-DE"/>
         </w:rPr>
       </w:pPr>
       <w:r>
-        <w:rPr>
-          <w:rFonts w:cstheme="majorHAnsi"/>
-          <w:b/>
-          <w:bCs/>
-          <w:color w:val="auto"/>
-          <w:sz w:val="22"/>
-          <w:szCs w:val="22"/>
-          <w:lang w:val="de-DE"/>
-        </w:rPr>
-        <w:t>Ende des Experiments</w:t>
-      </w:r>
-      <w:r>
-        <w:rPr>
-          <w:rFonts w:cstheme="majorHAnsi"/>
-          <w:b/>
-          <w:bCs/>
-          <w:color w:val="auto"/>
-          <w:sz w:val="22"/>
-          <w:szCs w:val="22"/>
-          <w:lang w:val="de-DE"/>
-        </w:rPr>
-        <w:t>:</w:t>
-      </w:r>
-    </w:p>
-    <w:p>
-      <w:pPr>
-        <w:jc w:val="both"/>
-        <w:rPr>
-          <w:rFonts w:asciiTheme="majorHAnsi" w:hAnsiTheme="majorHAnsi" w:cstheme="majorHAnsi"/>
-          <w:i/>
-          <w:iCs/>
-          <w:sz w:val="20"/>
-          <w:szCs w:val="20"/>
-          <w:lang w:val="de-DE"/>
-        </w:rPr>
-      </w:pPr>
-      <w:r>
-        <w:rPr>
-          <w:rFonts w:asciiTheme="majorHAnsi" w:hAnsiTheme="majorHAnsi" w:cstheme="majorHAnsi"/>
-          <w:i/>
-          <w:iCs/>
-          <w:sz w:val="20"/>
-          <w:szCs w:val="20"/>
-          <w:lang w:val="de-DE"/>
-        </w:rPr>
-        <w:t>„</w:t>
-      </w:r>
-      <w:r>
-        <w:rPr>
-          <w:rFonts w:asciiTheme="majorHAnsi" w:hAnsiTheme="majorHAnsi" w:cstheme="majorHAnsi"/>
-          <w:i/>
-          <w:iCs/>
-          <w:sz w:val="20"/>
-          <w:szCs w:val="20"/>
-          <w:lang w:val="de-DE"/>
-        </w:rPr>
-        <w:t xml:space="preserve">In </w:t>
-      </w:r>
-      <w:r>
-        <w:rPr>
-          <w:rFonts w:asciiTheme="majorHAnsi" w:hAnsiTheme="majorHAnsi" w:cstheme="majorHAnsi"/>
-          <w:i/>
-          <w:iCs/>
-          <w:sz w:val="20"/>
-          <w:szCs w:val="20"/>
-          <w:lang w:val="de-DE"/>
-        </w:rPr>
-        <w:t xml:space="preserve">welchem der </w:t>
-      </w:r>
-      <w:commentRangeStart w:id="2"/>
-      <w:commentRangeEnd w:id="2"/>
-      <w:r>
-        <w:rPr>
-          <w:rStyle w:val="Kommentarzeichen"/>
-          <w:rFonts w:asciiTheme="majorHAnsi" w:hAnsiTheme="majorHAnsi" w:cstheme="majorHAnsi"/>
-          <w:i/>
-          <w:iCs/>
-          <w:sz w:val="20"/>
-          <w:szCs w:val="20"/>
-        </w:rPr>
-        <w:commentReference w:id="2"/>
-      </w:r>
-      <w:r>
-        <w:rPr>
-          <w:rFonts w:asciiTheme="majorHAnsi" w:hAnsiTheme="majorHAnsi" w:cstheme="majorHAnsi"/>
-          <w:i/>
-          <w:iCs/>
-          <w:sz w:val="20"/>
-          <w:szCs w:val="20"/>
-          <w:lang w:val="de-DE"/>
-        </w:rPr>
-        <w:t>beiden Blöcke</w:t>
-      </w:r>
-      <w:r>
-        <w:rPr>
-          <w:rFonts w:asciiTheme="majorHAnsi" w:hAnsiTheme="majorHAnsi" w:cstheme="majorHAnsi"/>
-          <w:i/>
-          <w:iCs/>
-          <w:sz w:val="20"/>
-          <w:szCs w:val="20"/>
-          <w:lang w:val="de-DE"/>
-        </w:rPr>
-        <w:t xml:space="preserve"> passte d</w:t>
-      </w:r>
-      <w:r>
-        <w:rPr>
-          <w:rFonts w:asciiTheme="majorHAnsi" w:hAnsiTheme="majorHAnsi" w:cstheme="majorHAnsi"/>
-          <w:i/>
-          <w:iCs/>
-          <w:sz w:val="20"/>
-          <w:szCs w:val="20"/>
-          <w:lang w:val="de-DE"/>
-        </w:rPr>
-        <w:t xml:space="preserve">er Zeitpunkt der Aktion des Systems </w:t>
-      </w:r>
-      <w:r>
-        <w:rPr>
-          <w:rFonts w:asciiTheme="majorHAnsi" w:hAnsiTheme="majorHAnsi" w:cstheme="majorHAnsi"/>
-          <w:i/>
-          <w:iCs/>
-          <w:sz w:val="20"/>
-          <w:szCs w:val="20"/>
-          <w:lang w:val="de-DE"/>
-        </w:rPr>
-        <w:t xml:space="preserve">besser </w:t>
-      </w:r>
-      <w:r>
-        <w:rPr>
-          <w:rFonts w:asciiTheme="majorHAnsi" w:hAnsiTheme="majorHAnsi" w:cstheme="majorHAnsi"/>
-          <w:i/>
-          <w:iCs/>
-          <w:sz w:val="20"/>
-          <w:szCs w:val="20"/>
-          <w:lang w:val="de-DE"/>
-        </w:rPr>
-        <w:t xml:space="preserve">zu </w:t>
-      </w:r>
-      <w:r>
-        <w:rPr>
-          <w:rFonts w:asciiTheme="majorHAnsi" w:hAnsiTheme="majorHAnsi" w:cstheme="majorHAnsi"/>
-          <w:i/>
-          <w:iCs/>
-          <w:sz w:val="20"/>
-          <w:szCs w:val="20"/>
-          <w:lang w:val="de-DE"/>
-        </w:rPr>
-        <w:t>d</w:t>
-      </w:r>
-      <w:r>
-        <w:rPr>
-          <w:rFonts w:asciiTheme="majorHAnsi" w:hAnsiTheme="majorHAnsi" w:cstheme="majorHAnsi"/>
-          <w:i/>
-          <w:iCs/>
-          <w:sz w:val="20"/>
-          <w:szCs w:val="20"/>
-          <w:lang w:val="de-DE"/>
-        </w:rPr>
-        <w:t>einen Erwartungen</w:t>
-      </w:r>
-      <w:r>
-        <w:rPr>
-          <w:rFonts w:asciiTheme="majorHAnsi" w:hAnsiTheme="majorHAnsi" w:cstheme="majorHAnsi"/>
-          <w:i/>
-          <w:iCs/>
-          <w:sz w:val="20"/>
-          <w:szCs w:val="20"/>
-          <w:lang w:val="de-DE"/>
-        </w:rPr>
-        <w:t>?</w:t>
-      </w:r>
-      <w:r>
-        <w:rPr>
-          <w:rFonts w:asciiTheme="majorHAnsi" w:hAnsiTheme="majorHAnsi" w:cstheme="majorHAnsi"/>
-          <w:i/>
-          <w:iCs/>
-          <w:sz w:val="20"/>
-          <w:szCs w:val="20"/>
-          <w:lang w:val="de-DE"/>
-        </w:rPr>
-        <w:t>“</w:t>
-      </w:r>
-    </w:p>
-    <w:tbl>
-      <w:tblPr>
-        <w:tblStyle w:val="Tabellenraster"/>
-        <w:tblW w:w="0" w:type="auto"/>
-        <w:tblBorders>
-          <w:top w:val="none" w:sz="0" w:space="0" w:color="auto"/>
-          <w:left w:val="none" w:sz="0" w:space="0" w:color="auto"/>
-          <w:bottom w:val="none" w:sz="0" w:space="0" w:color="auto"/>
-          <w:right w:val="none" w:sz="0" w:space="0" w:color="auto"/>
-          <w:insideH w:val="none" w:sz="0" w:space="0" w:color="auto"/>
-          <w:insideV w:val="none" w:sz="0" w:space="0" w:color="auto"/>
-        </w:tblBorders>
-        <w:tblLook w:val="04A0" w:firstRow="1" w:lastRow="0" w:firstColumn="1" w:lastColumn="0" w:noHBand="0" w:noVBand="1"/>
-      </w:tblPr>
-      <w:tblGrid>
-        <w:gridCol w:w="1288"/>
-        <w:gridCol w:w="1288"/>
-      </w:tblGrid>
-      <w:tr>
-        <w:tc>
-          <w:tcPr>
-            <w:tcW w:w="1288" w:type="dxa"/>
-          </w:tcPr>
-          <w:p>
-            <w:pPr>
-              <w:jc w:val="center"/>
-              <w:rPr>
-                <w:rFonts w:asciiTheme="majorHAnsi" w:hAnsiTheme="majorHAnsi" w:cstheme="majorHAnsi"/>
-                <w:sz w:val="28"/>
-                <w:szCs w:val="28"/>
-                <w:lang w:val="en-US"/>
-              </w:rPr>
-            </w:pPr>
-            <w:r>
-              <w:rPr>
-                <w:rFonts w:asciiTheme="majorHAnsi" w:hAnsiTheme="majorHAnsi" w:cstheme="majorHAnsi"/>
-                <w:sz w:val="28"/>
-                <w:szCs w:val="28"/>
-                <w:lang w:val="en-US"/>
-              </w:rPr>
-              <w:t>o</w:t>
-            </w:r>
-          </w:p>
-        </w:tc>
-        <w:tc>
-          <w:tcPr>
-            <w:tcW w:w="1288" w:type="dxa"/>
-          </w:tcPr>
-          <w:p>
-            <w:pPr>
-              <w:jc w:val="center"/>
-              <w:rPr>
-                <w:rFonts w:asciiTheme="majorHAnsi" w:hAnsiTheme="majorHAnsi" w:cstheme="majorHAnsi"/>
-                <w:sz w:val="28"/>
-                <w:szCs w:val="28"/>
-                <w:lang w:val="en-US"/>
-              </w:rPr>
-            </w:pPr>
-            <w:r>
-              <w:rPr>
-                <w:rFonts w:asciiTheme="majorHAnsi" w:hAnsiTheme="majorHAnsi" w:cstheme="majorHAnsi"/>
-                <w:sz w:val="28"/>
-                <w:szCs w:val="28"/>
-                <w:lang w:val="en-US"/>
-              </w:rPr>
-              <w:t>o</w:t>
-            </w:r>
-          </w:p>
-        </w:tc>
-      </w:tr>
-      <w:tr>
-        <w:tc>
-          <w:tcPr>
-            <w:tcW w:w="1288" w:type="dxa"/>
-          </w:tcPr>
-          <w:p>
-            <w:pPr>
-              <w:jc w:val="center"/>
-              <w:rPr>
-                <w:rFonts w:asciiTheme="majorHAnsi" w:hAnsiTheme="majorHAnsi" w:cstheme="majorHAnsi"/>
-                <w:sz w:val="16"/>
-                <w:szCs w:val="16"/>
-                <w:lang w:val="en-US"/>
-              </w:rPr>
-            </w:pPr>
-            <w:r>
-              <w:rPr>
-                <w:rFonts w:asciiTheme="majorHAnsi" w:hAnsiTheme="majorHAnsi" w:cstheme="majorHAnsi"/>
-                <w:sz w:val="16"/>
-                <w:szCs w:val="16"/>
-                <w:lang w:val="en-US"/>
-              </w:rPr>
-              <w:t>Block 1</w:t>
-            </w:r>
-          </w:p>
-        </w:tc>
-        <w:tc>
-          <w:tcPr>
-            <w:tcW w:w="1288" w:type="dxa"/>
-          </w:tcPr>
-          <w:p>
-            <w:pPr>
-              <w:jc w:val="center"/>
-              <w:rPr>
-                <w:rFonts w:asciiTheme="majorHAnsi" w:hAnsiTheme="majorHAnsi" w:cstheme="majorHAnsi"/>
-                <w:sz w:val="16"/>
-                <w:szCs w:val="16"/>
-                <w:lang w:val="en-US"/>
-              </w:rPr>
-            </w:pPr>
-            <w:r>
-              <w:rPr>
-                <w:rFonts w:asciiTheme="majorHAnsi" w:hAnsiTheme="majorHAnsi" w:cstheme="majorHAnsi"/>
-                <w:sz w:val="16"/>
-                <w:szCs w:val="16"/>
-                <w:lang w:val="en-US"/>
-              </w:rPr>
-              <w:t>Block 2</w:t>
-            </w:r>
-          </w:p>
-        </w:tc>
-      </w:tr>
-    </w:tbl>
-    <w:p>
-      <w:pPr>
-        <w:rPr>
-          <w:rFonts w:asciiTheme="majorHAnsi" w:hAnsiTheme="majorHAnsi" w:cstheme="majorHAnsi"/>
-          <w:sz w:val="22"/>
-          <w:szCs w:val="22"/>
-          <w:lang w:val="de-DE"/>
-        </w:rPr>
-      </w:pPr>
-    </w:p>
-    <w:p>
-      <w:pPr>
-        <w:jc w:val="center"/>
-        <w:rPr>
-          <w:rFonts w:asciiTheme="majorHAnsi" w:hAnsiTheme="majorHAnsi" w:cstheme="majorHAnsi"/>
-          <w:sz w:val="22"/>
-          <w:szCs w:val="22"/>
-          <w:lang w:val="de-DE"/>
-        </w:rPr>
-      </w:pPr>
-    </w:p>
-    <w:p>
-      <w:pPr>
-        <w:rPr>
-          <w:rFonts w:asciiTheme="majorHAnsi" w:hAnsiTheme="majorHAnsi" w:cstheme="majorHAnsi"/>
-          <w:sz w:val="22"/>
-          <w:szCs w:val="22"/>
-          <w:lang w:val="de-DE"/>
-        </w:rPr>
-      </w:pPr>
-      <w:r>
-        <w:rPr>
-          <w:rFonts w:asciiTheme="majorHAnsi" w:hAnsiTheme="majorHAnsi" w:cstheme="majorHAnsi"/>
-          <w:sz w:val="20"/>
-          <w:szCs w:val="20"/>
-          <w:lang w:val="de-DE"/>
-        </w:rPr>
-        <w:t>„</w:t>
-      </w:r>
-      <w:r>
-        <w:rPr>
-          <w:rFonts w:asciiTheme="majorHAnsi" w:hAnsiTheme="majorHAnsi" w:cstheme="majorHAnsi"/>
-          <w:i/>
-          <w:iCs/>
-          <w:sz w:val="20"/>
-          <w:szCs w:val="20"/>
-          <w:lang w:val="de-DE"/>
-        </w:rPr>
-        <w:t>Es fühlte sich an, als wäre</w:t>
-      </w:r>
-      <w:r>
-        <w:rPr>
-          <w:rFonts w:asciiTheme="majorHAnsi" w:hAnsiTheme="majorHAnsi" w:cstheme="majorHAnsi"/>
-          <w:i/>
-          <w:iCs/>
-          <w:sz w:val="20"/>
-          <w:szCs w:val="20"/>
-          <w:lang w:val="de-DE"/>
-        </w:rPr>
-        <w:t xml:space="preserve"> das System</w:t>
-      </w:r>
-      <w:r>
-        <w:rPr>
-          <w:rFonts w:asciiTheme="majorHAnsi" w:hAnsiTheme="majorHAnsi" w:cstheme="majorHAnsi"/>
-          <w:i/>
-          <w:iCs/>
-          <w:sz w:val="20"/>
-          <w:szCs w:val="20"/>
-          <w:lang w:val="de-DE"/>
-        </w:rPr>
-        <w:t>, das ich benutzte, ein Teil meines Körpers</w:t>
-      </w:r>
-      <w:r>
-        <w:rPr>
-          <w:rFonts w:asciiTheme="majorHAnsi" w:hAnsiTheme="majorHAnsi" w:cstheme="majorHAnsi"/>
-          <w:i/>
-          <w:iCs/>
-          <w:sz w:val="20"/>
-          <w:szCs w:val="20"/>
-          <w:lang w:val="de-DE"/>
-        </w:rPr>
-        <w:t>.“</w:t>
-      </w:r>
-      <w:r>
-        <w:rPr>
-          <w:rFonts w:asciiTheme="majorHAnsi" w:hAnsiTheme="majorHAnsi" w:cstheme="majorHAnsi"/>
-          <w:sz w:val="22"/>
-          <w:szCs w:val="22"/>
-          <w:lang w:val="de-DE"/>
-        </w:rPr>
-        <w:t xml:space="preserve"> </w:t>
-      </w:r>
-    </w:p>
-    <w:tbl>
-      <w:tblPr>
-        <w:tblStyle w:val="Tabellenraster"/>
-        <w:tblW w:w="0" w:type="auto"/>
-        <w:tblBorders>
-          <w:top w:val="none" w:sz="0" w:space="0" w:color="auto"/>
-          <w:left w:val="none" w:sz="0" w:space="0" w:color="auto"/>
-          <w:bottom w:val="none" w:sz="0" w:space="0" w:color="auto"/>
-          <w:right w:val="none" w:sz="0" w:space="0" w:color="auto"/>
-          <w:insideH w:val="none" w:sz="0" w:space="0" w:color="auto"/>
-          <w:insideV w:val="none" w:sz="0" w:space="0" w:color="auto"/>
-        </w:tblBorders>
-        <w:tblLook w:val="04A0" w:firstRow="1" w:lastRow="0" w:firstColumn="1" w:lastColumn="0" w:noHBand="0" w:noVBand="1"/>
-      </w:tblPr>
-      <w:tblGrid>
-        <w:gridCol w:w="1288"/>
-        <w:gridCol w:w="1288"/>
-      </w:tblGrid>
-      <w:tr>
-        <w:tc>
-          <w:tcPr>
-            <w:tcW w:w="1288" w:type="dxa"/>
-          </w:tcPr>
-          <w:p>
-            <w:pPr>
-              <w:jc w:val="center"/>
-              <w:rPr>
-                <w:rFonts w:asciiTheme="majorHAnsi" w:hAnsiTheme="majorHAnsi" w:cstheme="majorHAnsi"/>
-                <w:sz w:val="28"/>
-                <w:szCs w:val="28"/>
-                <w:lang w:val="en-US"/>
-              </w:rPr>
-            </w:pPr>
-            <w:r>
-              <w:rPr>
-                <w:rFonts w:asciiTheme="majorHAnsi" w:hAnsiTheme="majorHAnsi" w:cstheme="majorHAnsi"/>
-                <w:sz w:val="28"/>
-                <w:szCs w:val="28"/>
-                <w:lang w:val="en-US"/>
-              </w:rPr>
-              <w:t>o</w:t>
-            </w:r>
-          </w:p>
-        </w:tc>
-        <w:tc>
-          <w:tcPr>
-            <w:tcW w:w="1288" w:type="dxa"/>
-          </w:tcPr>
-          <w:p>
-            <w:pPr>
-              <w:jc w:val="center"/>
-              <w:rPr>
-                <w:rFonts w:asciiTheme="majorHAnsi" w:hAnsiTheme="majorHAnsi" w:cstheme="majorHAnsi"/>
-                <w:sz w:val="28"/>
-                <w:szCs w:val="28"/>
-                <w:lang w:val="en-US"/>
-              </w:rPr>
-            </w:pPr>
-            <w:r>
-              <w:rPr>
-                <w:rFonts w:asciiTheme="majorHAnsi" w:hAnsiTheme="majorHAnsi" w:cstheme="majorHAnsi"/>
-                <w:sz w:val="28"/>
-                <w:szCs w:val="28"/>
-                <w:lang w:val="en-US"/>
-              </w:rPr>
-              <w:t>o</w:t>
-            </w:r>
-          </w:p>
-        </w:tc>
-      </w:tr>
-      <w:tr>
-        <w:tc>
-          <w:tcPr>
-            <w:tcW w:w="1288" w:type="dxa"/>
-          </w:tcPr>
-          <w:p>
-            <w:pPr>
-              <w:jc w:val="center"/>
-              <w:rPr>
-                <w:rFonts w:asciiTheme="majorHAnsi" w:hAnsiTheme="majorHAnsi" w:cstheme="majorHAnsi"/>
-                <w:sz w:val="16"/>
-                <w:szCs w:val="16"/>
-                <w:lang w:val="en-US"/>
-              </w:rPr>
-            </w:pPr>
-            <w:r>
-              <w:rPr>
-                <w:rFonts w:asciiTheme="majorHAnsi" w:hAnsiTheme="majorHAnsi" w:cstheme="majorHAnsi"/>
-                <w:sz w:val="16"/>
-                <w:szCs w:val="16"/>
-                <w:lang w:val="en-US"/>
-              </w:rPr>
-              <w:t>Eher Ja</w:t>
-            </w:r>
-          </w:p>
-        </w:tc>
-        <w:tc>
-          <w:tcPr>
-            <w:tcW w:w="1288" w:type="dxa"/>
-          </w:tcPr>
-          <w:p>
-            <w:pPr>
-              <w:jc w:val="center"/>
-              <w:rPr>
-                <w:rFonts w:asciiTheme="majorHAnsi" w:hAnsiTheme="majorHAnsi" w:cstheme="majorHAnsi"/>
-                <w:sz w:val="16"/>
-                <w:szCs w:val="16"/>
-                <w:lang w:val="en-US"/>
-              </w:rPr>
-            </w:pPr>
-            <w:r>
-              <w:rPr>
-                <w:rFonts w:asciiTheme="majorHAnsi" w:hAnsiTheme="majorHAnsi" w:cstheme="majorHAnsi"/>
-                <w:sz w:val="16"/>
-                <w:szCs w:val="16"/>
-                <w:lang w:val="en-US"/>
-              </w:rPr>
-              <w:t>Eher Nein</w:t>
-            </w:r>
-          </w:p>
-        </w:tc>
-      </w:tr>
-    </w:tbl>
-    <w:p>
-      <w:pPr>
-        <w:pBdr>
-          <w:bottom w:val="single" w:sz="6" w:space="1" w:color="auto"/>
-        </w:pBdr>
-        <w:rPr>
-          <w:rFonts w:asciiTheme="majorHAnsi" w:hAnsiTheme="majorHAnsi" w:cstheme="majorHAnsi"/>
-          <w:sz w:val="22"/>
-          <w:szCs w:val="22"/>
-          <w:lang w:val="de-DE"/>
-        </w:rPr>
-      </w:pPr>
-    </w:p>
-    <w:p>
-      <w:pPr>
-        <w:rPr>
-          <w:rFonts w:asciiTheme="majorHAnsi" w:hAnsiTheme="majorHAnsi" w:cstheme="majorHAnsi"/>
-          <w:sz w:val="20"/>
-          <w:szCs w:val="20"/>
-          <w:lang w:val="de-DE"/>
-        </w:rPr>
-      </w:pPr>
-      <w:commentRangeStart w:id="3"/>
-      <w:commentRangeStart w:id="4"/>
-      <w:r>
-        <w:rPr>
-          <w:rFonts w:asciiTheme="majorHAnsi" w:hAnsiTheme="majorHAnsi" w:cstheme="majorHAnsi"/>
-          <w:sz w:val="20"/>
-          <w:szCs w:val="20"/>
-          <w:lang w:val="de-DE"/>
-        </w:rPr>
-        <w:t>[bitte schiebe das Blatt nur nach Aufforderung weiter]</w:t>
-      </w:r>
-      <w:commentRangeEnd w:id="3"/>
-      <w:r>
-        <w:rPr>
-          <w:rStyle w:val="Kommentarzeichen"/>
-        </w:rPr>
-        <w:commentReference w:id="3"/>
-      </w:r>
-      <w:commentRangeEnd w:id="4"/>
-      <w:r>
-        <w:rPr>
-          <w:rStyle w:val="Kommentarzeichen"/>
-        </w:rPr>
-        <w:commentReference w:id="4"/>
-      </w:r>
-    </w:p>
-    <w:p>
-      <w:pPr>
-        <w:rPr>
-          <w:rFonts w:asciiTheme="majorHAnsi" w:hAnsiTheme="majorHAnsi" w:cstheme="majorHAnsi"/>
-          <w:sz w:val="20"/>
-          <w:szCs w:val="20"/>
-          <w:lang w:val="de-DE"/>
-        </w:rPr>
-      </w:pPr>
-    </w:p>
-    <w:p>
-      <w:pPr>
         <w:rPr>
           <w:rFonts w:asciiTheme="majorHAnsi" w:hAnsiTheme="majorHAnsi" w:cstheme="majorHAnsi"/>
           <w:b/>
@@ -1762,7 +1137,8 @@
           <w:szCs w:val="22"/>
           <w:lang w:val="de-DE"/>
         </w:rPr>
-      </w:pPr>
+        <w:t xml:space="preserve">Block </w:t>
+      </w:r>
       <w:r>
         <w:rPr>
           <w:rFonts w:asciiTheme="majorHAnsi" w:hAnsiTheme="majorHAnsi" w:cstheme="majorHAnsi"/>
@@ -1772,7 +1148,27 @@
           <w:szCs w:val="22"/>
           <w:lang w:val="de-DE"/>
         </w:rPr>
-        <w:t xml:space="preserve">Block 1: </w:t>
+        <w:t>3</w:t>
+      </w:r>
+      <w:r>
+        <w:rPr>
+          <w:rFonts w:asciiTheme="majorHAnsi" w:hAnsiTheme="majorHAnsi" w:cstheme="majorHAnsi"/>
+          <w:b/>
+          <w:bCs/>
+          <w:sz w:val="22"/>
+          <w:szCs w:val="22"/>
+          <w:lang w:val="de-DE"/>
+        </w:rPr>
+        <w:t>:</w:t>
+      </w:r>
+      <w:r>
+        <w:rPr>
+          <w:rFonts w:asciiTheme="majorHAnsi" w:hAnsiTheme="majorHAnsi" w:cstheme="majorHAnsi"/>
+          <w:sz w:val="20"/>
+          <w:szCs w:val="20"/>
+          <w:lang w:val="de-DE"/>
+        </w:rPr>
+        <w:t xml:space="preserve"> </w:t>
       </w:r>
     </w:p>
     <w:p>
@@ -1852,18 +1248,18 @@
                 <w:rFonts w:asciiTheme="majorHAnsi" w:hAnsiTheme="majorHAnsi" w:cstheme="majorHAnsi"/>
                 <w:i/>
                 <w:iCs/>
-                <w:sz w:val="32"/>
-                <w:szCs w:val="32"/>
-                <w:lang w:val="en-US"/>
-              </w:rPr>
-            </w:pPr>
-            <w:r>
-              <w:rPr>
-                <w:rFonts w:asciiTheme="majorHAnsi" w:hAnsiTheme="majorHAnsi" w:cstheme="majorHAnsi"/>
-                <w:i/>
-                <w:iCs/>
-                <w:sz w:val="32"/>
-                <w:szCs w:val="32"/>
+                <w:sz w:val="28"/>
+                <w:szCs w:val="28"/>
+                <w:lang w:val="en-US"/>
+              </w:rPr>
+            </w:pPr>
+            <w:r>
+              <w:rPr>
+                <w:rFonts w:asciiTheme="majorHAnsi" w:hAnsiTheme="majorHAnsi" w:cstheme="majorHAnsi"/>
+                <w:i/>
+                <w:iCs/>
+                <w:sz w:val="28"/>
+                <w:szCs w:val="28"/>
                 <w:lang w:val="en-US"/>
               </w:rPr>
               <w:t>o</w:t>
@@ -1881,18 +1277,18 @@
                 <w:rFonts w:asciiTheme="majorHAnsi" w:hAnsiTheme="majorHAnsi" w:cstheme="majorHAnsi"/>
                 <w:i/>
                 <w:iCs/>
-                <w:sz w:val="32"/>
-                <w:szCs w:val="32"/>
-                <w:lang w:val="en-US"/>
-              </w:rPr>
-            </w:pPr>
-            <w:r>
-              <w:rPr>
-                <w:rFonts w:asciiTheme="majorHAnsi" w:hAnsiTheme="majorHAnsi" w:cstheme="majorHAnsi"/>
-                <w:i/>
-                <w:iCs/>
-                <w:sz w:val="32"/>
-                <w:szCs w:val="32"/>
+                <w:sz w:val="28"/>
+                <w:szCs w:val="28"/>
+                <w:lang w:val="en-US"/>
+              </w:rPr>
+            </w:pPr>
+            <w:r>
+              <w:rPr>
+                <w:rFonts w:asciiTheme="majorHAnsi" w:hAnsiTheme="majorHAnsi" w:cstheme="majorHAnsi"/>
+                <w:i/>
+                <w:iCs/>
+                <w:sz w:val="28"/>
+                <w:szCs w:val="28"/>
                 <w:lang w:val="en-US"/>
               </w:rPr>
               <w:t>o</w:t>
@@ -1910,18 +1306,18 @@
                 <w:rFonts w:asciiTheme="majorHAnsi" w:hAnsiTheme="majorHAnsi" w:cstheme="majorHAnsi"/>
                 <w:i/>
                 <w:iCs/>
-                <w:sz w:val="32"/>
-                <w:szCs w:val="32"/>
-                <w:lang w:val="en-US"/>
-              </w:rPr>
-            </w:pPr>
-            <w:r>
-              <w:rPr>
-                <w:rFonts w:asciiTheme="majorHAnsi" w:hAnsiTheme="majorHAnsi" w:cstheme="majorHAnsi"/>
-                <w:i/>
-                <w:iCs/>
-                <w:sz w:val="32"/>
-                <w:szCs w:val="32"/>
+                <w:sz w:val="28"/>
+                <w:szCs w:val="28"/>
+                <w:lang w:val="en-US"/>
+              </w:rPr>
+            </w:pPr>
+            <w:r>
+              <w:rPr>
+                <w:rFonts w:asciiTheme="majorHAnsi" w:hAnsiTheme="majorHAnsi" w:cstheme="majorHAnsi"/>
+                <w:i/>
+                <w:iCs/>
+                <w:sz w:val="28"/>
+                <w:szCs w:val="28"/>
                 <w:lang w:val="en-US"/>
               </w:rPr>
               <w:t>o</w:t>
@@ -1939,18 +1335,18 @@
                 <w:rFonts w:asciiTheme="majorHAnsi" w:hAnsiTheme="majorHAnsi" w:cstheme="majorHAnsi"/>
                 <w:i/>
                 <w:iCs/>
-                <w:sz w:val="32"/>
-                <w:szCs w:val="32"/>
-                <w:lang w:val="en-US"/>
-              </w:rPr>
-            </w:pPr>
-            <w:r>
-              <w:rPr>
-                <w:rFonts w:asciiTheme="majorHAnsi" w:hAnsiTheme="majorHAnsi" w:cstheme="majorHAnsi"/>
-                <w:i/>
-                <w:iCs/>
-                <w:sz w:val="32"/>
-                <w:szCs w:val="32"/>
+                <w:sz w:val="28"/>
+                <w:szCs w:val="28"/>
+                <w:lang w:val="en-US"/>
+              </w:rPr>
+            </w:pPr>
+            <w:r>
+              <w:rPr>
+                <w:rFonts w:asciiTheme="majorHAnsi" w:hAnsiTheme="majorHAnsi" w:cstheme="majorHAnsi"/>
+                <w:i/>
+                <w:iCs/>
+                <w:sz w:val="28"/>
+                <w:szCs w:val="28"/>
                 <w:lang w:val="en-US"/>
               </w:rPr>
               <w:t>o</w:t>
@@ -1968,18 +1364,18 @@
                 <w:rFonts w:asciiTheme="majorHAnsi" w:hAnsiTheme="majorHAnsi" w:cstheme="majorHAnsi"/>
                 <w:i/>
                 <w:iCs/>
-                <w:sz w:val="32"/>
-                <w:szCs w:val="32"/>
-                <w:lang w:val="en-US"/>
-              </w:rPr>
-            </w:pPr>
-            <w:r>
-              <w:rPr>
-                <w:rFonts w:asciiTheme="majorHAnsi" w:hAnsiTheme="majorHAnsi" w:cstheme="majorHAnsi"/>
-                <w:i/>
-                <w:iCs/>
-                <w:sz w:val="32"/>
-                <w:szCs w:val="32"/>
+                <w:sz w:val="28"/>
+                <w:szCs w:val="28"/>
+                <w:lang w:val="en-US"/>
+              </w:rPr>
+            </w:pPr>
+            <w:r>
+              <w:rPr>
+                <w:rFonts w:asciiTheme="majorHAnsi" w:hAnsiTheme="majorHAnsi" w:cstheme="majorHAnsi"/>
+                <w:i/>
+                <w:iCs/>
+                <w:sz w:val="28"/>
+                <w:szCs w:val="28"/>
                 <w:lang w:val="en-US"/>
               </w:rPr>
               <w:t>o</w:t>
@@ -1997,18 +1393,18 @@
                 <w:rFonts w:asciiTheme="majorHAnsi" w:hAnsiTheme="majorHAnsi" w:cstheme="majorHAnsi"/>
                 <w:i/>
                 <w:iCs/>
-                <w:sz w:val="32"/>
-                <w:szCs w:val="32"/>
-                <w:lang w:val="en-US"/>
-              </w:rPr>
-            </w:pPr>
-            <w:r>
-              <w:rPr>
-                <w:rFonts w:asciiTheme="majorHAnsi" w:hAnsiTheme="majorHAnsi" w:cstheme="majorHAnsi"/>
-                <w:i/>
-                <w:iCs/>
-                <w:sz w:val="32"/>
-                <w:szCs w:val="32"/>
+                <w:sz w:val="28"/>
+                <w:szCs w:val="28"/>
+                <w:lang w:val="en-US"/>
+              </w:rPr>
+            </w:pPr>
+            <w:r>
+              <w:rPr>
+                <w:rFonts w:asciiTheme="majorHAnsi" w:hAnsiTheme="majorHAnsi" w:cstheme="majorHAnsi"/>
+                <w:i/>
+                <w:iCs/>
+                <w:sz w:val="28"/>
+                <w:szCs w:val="28"/>
                 <w:lang w:val="en-US"/>
               </w:rPr>
               <w:t>o</w:t>
@@ -2026,18 +1422,18 @@
                 <w:rFonts w:asciiTheme="majorHAnsi" w:hAnsiTheme="majorHAnsi" w:cstheme="majorHAnsi"/>
                 <w:i/>
                 <w:iCs/>
-                <w:sz w:val="32"/>
-                <w:szCs w:val="32"/>
-                <w:lang w:val="en-US"/>
-              </w:rPr>
-            </w:pPr>
-            <w:r>
-              <w:rPr>
-                <w:rFonts w:asciiTheme="majorHAnsi" w:hAnsiTheme="majorHAnsi" w:cstheme="majorHAnsi"/>
-                <w:i/>
-                <w:iCs/>
-                <w:sz w:val="32"/>
-                <w:szCs w:val="32"/>
+                <w:sz w:val="28"/>
+                <w:szCs w:val="28"/>
+                <w:lang w:val="en-US"/>
+              </w:rPr>
+            </w:pPr>
+            <w:r>
+              <w:rPr>
+                <w:rFonts w:asciiTheme="majorHAnsi" w:hAnsiTheme="majorHAnsi" w:cstheme="majorHAnsi"/>
+                <w:i/>
+                <w:iCs/>
+                <w:sz w:val="28"/>
+                <w:szCs w:val="28"/>
                 <w:lang w:val="en-US"/>
               </w:rPr>
               <w:t>o</w:t>
@@ -2046,6 +1442,9 @@
         </w:tc>
       </w:tr>
       <w:tr>
+        <w:trPr>
+          <w:trHeight w:val="635"/>
+        </w:trPr>
         <w:tc>
           <w:tcPr>
             <w:tcW w:w="1288" w:type="dxa"/>
@@ -2074,6 +1473,30 @@
               <w:t>Stimme gar nicht zu</w:t>
             </w:r>
           </w:p>
+          <w:p>
+            <w:pPr>
+              <w:rPr>
+                <w:rFonts w:asciiTheme="majorHAnsi" w:hAnsiTheme="majorHAnsi" w:cstheme="majorHAnsi"/>
+                <w:i/>
+                <w:iCs/>
+                <w:sz w:val="16"/>
+                <w:szCs w:val="16"/>
+                <w:lang w:val="en-US"/>
+              </w:rPr>
+            </w:pPr>
+          </w:p>
+          <w:p>
+            <w:pPr>
+              <w:rPr>
+                <w:rFonts w:asciiTheme="majorHAnsi" w:hAnsiTheme="majorHAnsi" w:cstheme="majorHAnsi"/>
+                <w:i/>
+                <w:iCs/>
+                <w:sz w:val="16"/>
+                <w:szCs w:val="16"/>
+                <w:lang w:val="en-US"/>
+              </w:rPr>
+            </w:pPr>
+          </w:p>
         </w:tc>
         <w:tc>
           <w:tcPr>
@@ -2192,139 +1615,6 @@
               </w:rPr>
               <w:t>Stimme voll und ganz zu</w:t>
             </w:r>
-          </w:p>
-        </w:tc>
-      </w:tr>
-      <w:tr>
-        <w:tc>
-          <w:tcPr>
-            <w:tcW w:w="1288" w:type="dxa"/>
-          </w:tcPr>
-          <w:p>
-            <w:pPr>
-              <w:rPr>
-                <w:rFonts w:asciiTheme="majorHAnsi" w:hAnsiTheme="majorHAnsi" w:cstheme="majorHAnsi"/>
-                <w:sz w:val="20"/>
-                <w:szCs w:val="20"/>
-                <w:lang w:val="de-DE"/>
-              </w:rPr>
-            </w:pPr>
-          </w:p>
-          <w:p>
-            <w:pPr>
-              <w:rPr>
-                <w:rFonts w:asciiTheme="majorHAnsi" w:hAnsiTheme="majorHAnsi" w:cstheme="majorHAnsi"/>
-                <w:sz w:val="20"/>
-                <w:szCs w:val="20"/>
-                <w:lang w:val="de-DE"/>
-              </w:rPr>
-            </w:pPr>
-          </w:p>
-          <w:p>
-            <w:pPr>
-              <w:rPr>
-                <w:rFonts w:asciiTheme="majorHAnsi" w:hAnsiTheme="majorHAnsi" w:cstheme="majorHAnsi"/>
-                <w:sz w:val="20"/>
-                <w:szCs w:val="20"/>
-                <w:lang w:val="de-DE"/>
-              </w:rPr>
-            </w:pPr>
-          </w:p>
-        </w:tc>
-        <w:tc>
-          <w:tcPr>
-            <w:tcW w:w="1288" w:type="dxa"/>
-          </w:tcPr>
-          <w:p>
-            <w:pPr>
-              <w:jc w:val="center"/>
-              <w:rPr>
-                <w:rFonts w:asciiTheme="majorHAnsi" w:hAnsiTheme="majorHAnsi" w:cstheme="majorHAnsi"/>
-                <w:sz w:val="20"/>
-                <w:szCs w:val="20"/>
-                <w:lang w:val="de-DE"/>
-              </w:rPr>
-            </w:pPr>
-          </w:p>
-        </w:tc>
-        <w:tc>
-          <w:tcPr>
-            <w:tcW w:w="1288" w:type="dxa"/>
-          </w:tcPr>
-          <w:p>
-            <w:pPr>
-              <w:jc w:val="center"/>
-              <w:rPr>
-                <w:rFonts w:asciiTheme="majorHAnsi" w:hAnsiTheme="majorHAnsi" w:cstheme="majorHAnsi"/>
-                <w:sz w:val="20"/>
-                <w:szCs w:val="20"/>
-                <w:lang w:val="de-DE"/>
-              </w:rPr>
-            </w:pPr>
-          </w:p>
-        </w:tc>
-        <w:tc>
-          <w:tcPr>
-            <w:tcW w:w="1288" w:type="dxa"/>
-          </w:tcPr>
-          <w:p>
-            <w:pPr>
-              <w:jc w:val="center"/>
-              <w:rPr>
-                <w:rFonts w:asciiTheme="majorHAnsi" w:hAnsiTheme="majorHAnsi" w:cstheme="majorHAnsi"/>
-                <w:sz w:val="20"/>
-                <w:szCs w:val="20"/>
-                <w:lang w:val="de-DE"/>
-              </w:rPr>
-            </w:pPr>
-          </w:p>
-        </w:tc>
-        <w:tc>
-          <w:tcPr>
-            <w:tcW w:w="1288" w:type="dxa"/>
-          </w:tcPr>
-          <w:p>
-            <w:pPr>
-              <w:jc w:val="center"/>
-              <w:rPr>
-                <w:rFonts w:asciiTheme="majorHAnsi" w:hAnsiTheme="majorHAnsi" w:cstheme="majorHAnsi"/>
-                <w:sz w:val="20"/>
-                <w:szCs w:val="20"/>
-                <w:lang w:val="de-DE"/>
-              </w:rPr>
-            </w:pPr>
-          </w:p>
-        </w:tc>
-        <w:tc>
-          <w:tcPr>
-            <w:tcW w:w="1288" w:type="dxa"/>
-          </w:tcPr>
-          <w:p>
-            <w:pPr>
-              <w:jc w:val="center"/>
-              <w:rPr>
-                <w:rFonts w:asciiTheme="majorHAnsi" w:hAnsiTheme="majorHAnsi" w:cstheme="majorHAnsi"/>
-                <w:sz w:val="20"/>
-                <w:szCs w:val="20"/>
-                <w:lang w:val="de-DE"/>
-              </w:rPr>
-            </w:pPr>
-          </w:p>
-        </w:tc>
-        <w:tc>
-          <w:tcPr>
-            <w:tcW w:w="1288" w:type="dxa"/>
-          </w:tcPr>
-          <w:p>
-            <w:pPr>
-              <w:jc w:val="center"/>
-              <w:rPr>
-                <w:rFonts w:asciiTheme="majorHAnsi" w:hAnsiTheme="majorHAnsi" w:cstheme="majorHAnsi"/>
-                <w:sz w:val="20"/>
-                <w:szCs w:val="20"/>
-                <w:lang w:val="de-DE"/>
-              </w:rPr>
-            </w:pPr>
           </w:p>
         </w:tc>
       </w:tr>
@@ -2338,7 +1628,39 @@
           <w:lang w:val="de-DE"/>
         </w:rPr>
       </w:pPr>
-      <w:r>
+    </w:p>
+    <w:p>
+      <w:pPr>
+        <w:rPr>
+          <w:rFonts w:asciiTheme="majorHAnsi" w:hAnsiTheme="majorHAnsi" w:cstheme="majorHAnsi"/>
+          <w:sz w:val="20"/>
+          <w:szCs w:val="20"/>
+          <w:lang w:val="de-DE"/>
+        </w:rPr>
+      </w:pPr>
+    </w:p>
+    <w:p>
+      <w:pPr>
+        <w:rPr>
+          <w:rFonts w:asciiTheme="majorHAnsi" w:hAnsiTheme="majorHAnsi" w:cstheme="majorHAnsi"/>
+          <w:sz w:val="20"/>
+          <w:szCs w:val="20"/>
+          <w:lang w:val="de-DE"/>
+        </w:rPr>
+      </w:pPr>
+    </w:p>
+    <w:p>
+      <w:pPr>
+        <w:rPr>
+          <w:rFonts w:asciiTheme="majorHAnsi" w:hAnsiTheme="majorHAnsi" w:cstheme="majorHAnsi"/>
+          <w:sz w:val="20"/>
+          <w:szCs w:val="20"/>
+          <w:lang w:val="de-DE"/>
+        </w:rPr>
+      </w:pPr>
+    </w:p>
+    <w:p>
+      <w:pPr>
         <w:rPr>
           <w:rFonts w:asciiTheme="majorHAnsi" w:hAnsiTheme="majorHAnsi" w:cstheme="majorHAnsi"/>
           <w:b/>
@@ -2347,16 +1669,28 @@
           <w:szCs w:val="22"/>
           <w:lang w:val="de-DE"/>
         </w:rPr>
-        <w:t>Block 2:</w:t>
+      </w:pPr>
+      <w:r>
+        <w:rPr>
+          <w:rFonts w:asciiTheme="majorHAnsi" w:hAnsiTheme="majorHAnsi" w:cstheme="majorHAnsi"/>
+          <w:b/>
+          <w:bCs/>
+          <w:sz w:val="22"/>
+          <w:szCs w:val="22"/>
+          <w:lang w:val="de-DE"/>
+        </w:rPr>
+        <w:t>B</w:t>
       </w:r>
       <w:r>
         <w:rPr>
           <w:rFonts w:asciiTheme="majorHAnsi" w:hAnsiTheme="majorHAnsi" w:cstheme="majorHAnsi"/>
-          <w:sz w:val="20"/>
-          <w:szCs w:val="20"/>
-          <w:lang w:val="de-DE"/>
-        </w:rPr>
-        <w:t xml:space="preserve"> </w:t>
+          <w:b/>
+          <w:bCs/>
+          <w:sz w:val="22"/>
+          <w:szCs w:val="22"/>
+          <w:lang w:val="de-DE"/>
+        </w:rPr>
+        <w:t xml:space="preserve">lock 1: </w:t>
       </w:r>
     </w:p>
     <w:p>
@@ -2436,18 +1770,18 @@
                 <w:rFonts w:asciiTheme="majorHAnsi" w:hAnsiTheme="majorHAnsi" w:cstheme="majorHAnsi"/>
                 <w:i/>
                 <w:iCs/>
-                <w:sz w:val="28"/>
-                <w:szCs w:val="28"/>
-                <w:lang w:val="en-US"/>
-              </w:rPr>
-            </w:pPr>
-            <w:r>
-              <w:rPr>
-                <w:rFonts w:asciiTheme="majorHAnsi" w:hAnsiTheme="majorHAnsi" w:cstheme="majorHAnsi"/>
-                <w:i/>
-                <w:iCs/>
-                <w:sz w:val="28"/>
-                <w:szCs w:val="28"/>
+                <w:sz w:val="32"/>
+                <w:szCs w:val="32"/>
+                <w:lang w:val="en-US"/>
+              </w:rPr>
+            </w:pPr>
+            <w:r>
+              <w:rPr>
+                <w:rFonts w:asciiTheme="majorHAnsi" w:hAnsiTheme="majorHAnsi" w:cstheme="majorHAnsi"/>
+                <w:i/>
+                <w:iCs/>
+                <w:sz w:val="32"/>
+                <w:szCs w:val="32"/>
                 <w:lang w:val="en-US"/>
               </w:rPr>
               <w:t>o</w:t>
@@ -2465,18 +1799,18 @@
                 <w:rFonts w:asciiTheme="majorHAnsi" w:hAnsiTheme="majorHAnsi" w:cstheme="majorHAnsi"/>
                 <w:i/>
                 <w:iCs/>
-                <w:sz w:val="28"/>
-                <w:szCs w:val="28"/>
-                <w:lang w:val="en-US"/>
-              </w:rPr>
-            </w:pPr>
-            <w:r>
-              <w:rPr>
-                <w:rFonts w:asciiTheme="majorHAnsi" w:hAnsiTheme="majorHAnsi" w:cstheme="majorHAnsi"/>
-                <w:i/>
-                <w:iCs/>
-                <w:sz w:val="28"/>
-                <w:szCs w:val="28"/>
+                <w:sz w:val="32"/>
+                <w:szCs w:val="32"/>
+                <w:lang w:val="en-US"/>
+              </w:rPr>
+            </w:pPr>
+            <w:r>
+              <w:rPr>
+                <w:rFonts w:asciiTheme="majorHAnsi" w:hAnsiTheme="majorHAnsi" w:cstheme="majorHAnsi"/>
+                <w:i/>
+                <w:iCs/>
+                <w:sz w:val="32"/>
+                <w:szCs w:val="32"/>
                 <w:lang w:val="en-US"/>
               </w:rPr>
               <w:t>o</w:t>
@@ -2494,18 +1828,18 @@
                 <w:rFonts w:asciiTheme="majorHAnsi" w:hAnsiTheme="majorHAnsi" w:cstheme="majorHAnsi"/>
                 <w:i/>
                 <w:iCs/>
-                <w:sz w:val="28"/>
-                <w:szCs w:val="28"/>
-                <w:lang w:val="en-US"/>
-              </w:rPr>
-            </w:pPr>
-            <w:r>
-              <w:rPr>
-                <w:rFonts w:asciiTheme="majorHAnsi" w:hAnsiTheme="majorHAnsi" w:cstheme="majorHAnsi"/>
-                <w:i/>
-                <w:iCs/>
-                <w:sz w:val="28"/>
-                <w:szCs w:val="28"/>
+                <w:sz w:val="32"/>
+                <w:szCs w:val="32"/>
+                <w:lang w:val="en-US"/>
+              </w:rPr>
+            </w:pPr>
+            <w:r>
+              <w:rPr>
+                <w:rFonts w:asciiTheme="majorHAnsi" w:hAnsiTheme="majorHAnsi" w:cstheme="majorHAnsi"/>
+                <w:i/>
+                <w:iCs/>
+                <w:sz w:val="32"/>
+                <w:szCs w:val="32"/>
                 <w:lang w:val="en-US"/>
               </w:rPr>
               <w:t>o</w:t>
@@ -2523,18 +1857,18 @@
                 <w:rFonts w:asciiTheme="majorHAnsi" w:hAnsiTheme="majorHAnsi" w:cstheme="majorHAnsi"/>
                 <w:i/>
                 <w:iCs/>
-                <w:sz w:val="28"/>
-                <w:szCs w:val="28"/>
-                <w:lang w:val="en-US"/>
-              </w:rPr>
-            </w:pPr>
-            <w:r>
-              <w:rPr>
-                <w:rFonts w:asciiTheme="majorHAnsi" w:hAnsiTheme="majorHAnsi" w:cstheme="majorHAnsi"/>
-                <w:i/>
-                <w:iCs/>
-                <w:sz w:val="28"/>
-                <w:szCs w:val="28"/>
+                <w:sz w:val="32"/>
+                <w:szCs w:val="32"/>
+                <w:lang w:val="en-US"/>
+              </w:rPr>
+            </w:pPr>
+            <w:r>
+              <w:rPr>
+                <w:rFonts w:asciiTheme="majorHAnsi" w:hAnsiTheme="majorHAnsi" w:cstheme="majorHAnsi"/>
+                <w:i/>
+                <w:iCs/>
+                <w:sz w:val="32"/>
+                <w:szCs w:val="32"/>
                 <w:lang w:val="en-US"/>
               </w:rPr>
               <w:t>o</w:t>
@@ -2552,18 +1886,18 @@
                 <w:rFonts w:asciiTheme="majorHAnsi" w:hAnsiTheme="majorHAnsi" w:cstheme="majorHAnsi"/>
                 <w:i/>
                 <w:iCs/>
-                <w:sz w:val="28"/>
-                <w:szCs w:val="28"/>
-                <w:lang w:val="en-US"/>
-              </w:rPr>
-            </w:pPr>
-            <w:r>
-              <w:rPr>
-                <w:rFonts w:asciiTheme="majorHAnsi" w:hAnsiTheme="majorHAnsi" w:cstheme="majorHAnsi"/>
-                <w:i/>
-                <w:iCs/>
-                <w:sz w:val="28"/>
-                <w:szCs w:val="28"/>
+                <w:sz w:val="32"/>
+                <w:szCs w:val="32"/>
+                <w:lang w:val="en-US"/>
+              </w:rPr>
+            </w:pPr>
+            <w:r>
+              <w:rPr>
+                <w:rFonts w:asciiTheme="majorHAnsi" w:hAnsiTheme="majorHAnsi" w:cstheme="majorHAnsi"/>
+                <w:i/>
+                <w:iCs/>
+                <w:sz w:val="32"/>
+                <w:szCs w:val="32"/>
                 <w:lang w:val="en-US"/>
               </w:rPr>
               <w:t>o</w:t>
@@ -2581,18 +1915,18 @@
                 <w:rFonts w:asciiTheme="majorHAnsi" w:hAnsiTheme="majorHAnsi" w:cstheme="majorHAnsi"/>
                 <w:i/>
                 <w:iCs/>
-                <w:sz w:val="28"/>
-                <w:szCs w:val="28"/>
-                <w:lang w:val="en-US"/>
-              </w:rPr>
-            </w:pPr>
-            <w:r>
-              <w:rPr>
-                <w:rFonts w:asciiTheme="majorHAnsi" w:hAnsiTheme="majorHAnsi" w:cstheme="majorHAnsi"/>
-                <w:i/>
-                <w:iCs/>
-                <w:sz w:val="28"/>
-                <w:szCs w:val="28"/>
+                <w:sz w:val="32"/>
+                <w:szCs w:val="32"/>
+                <w:lang w:val="en-US"/>
+              </w:rPr>
+            </w:pPr>
+            <w:r>
+              <w:rPr>
+                <w:rFonts w:asciiTheme="majorHAnsi" w:hAnsiTheme="majorHAnsi" w:cstheme="majorHAnsi"/>
+                <w:i/>
+                <w:iCs/>
+                <w:sz w:val="32"/>
+                <w:szCs w:val="32"/>
                 <w:lang w:val="en-US"/>
               </w:rPr>
               <w:t>o</w:t>
@@ -2610,18 +1944,18 @@
                 <w:rFonts w:asciiTheme="majorHAnsi" w:hAnsiTheme="majorHAnsi" w:cstheme="majorHAnsi"/>
                 <w:i/>
                 <w:iCs/>
-                <w:sz w:val="28"/>
-                <w:szCs w:val="28"/>
-                <w:lang w:val="en-US"/>
-              </w:rPr>
-            </w:pPr>
-            <w:r>
-              <w:rPr>
-                <w:rFonts w:asciiTheme="majorHAnsi" w:hAnsiTheme="majorHAnsi" w:cstheme="majorHAnsi"/>
-                <w:i/>
-                <w:iCs/>
-                <w:sz w:val="28"/>
-                <w:szCs w:val="28"/>
+                <w:sz w:val="32"/>
+                <w:szCs w:val="32"/>
+                <w:lang w:val="en-US"/>
+              </w:rPr>
+            </w:pPr>
+            <w:r>
+              <w:rPr>
+                <w:rFonts w:asciiTheme="majorHAnsi" w:hAnsiTheme="majorHAnsi" w:cstheme="majorHAnsi"/>
+                <w:i/>
+                <w:iCs/>
+                <w:sz w:val="32"/>
+                <w:szCs w:val="32"/>
                 <w:lang w:val="en-US"/>
               </w:rPr>
               <w:t>o</w:t>
@@ -2630,9 +1964,6 @@
         </w:tc>
       </w:tr>
       <w:tr>
-        <w:trPr>
-          <w:trHeight w:val="635"/>
-        </w:trPr>
         <w:tc>
           <w:tcPr>
             <w:tcW w:w="1288" w:type="dxa"/>
@@ -2661,30 +1992,6 @@
               <w:t>Stimme gar nicht zu</w:t>
             </w:r>
           </w:p>
-          <w:p>
-            <w:pPr>
-              <w:rPr>
-                <w:rFonts w:asciiTheme="majorHAnsi" w:hAnsiTheme="majorHAnsi" w:cstheme="majorHAnsi"/>
-                <w:i/>
-                <w:iCs/>
-                <w:sz w:val="16"/>
-                <w:szCs w:val="16"/>
-                <w:lang w:val="en-US"/>
-              </w:rPr>
-            </w:pPr>
-          </w:p>
-          <w:p>
-            <w:pPr>
-              <w:rPr>
-                <w:rFonts w:asciiTheme="majorHAnsi" w:hAnsiTheme="majorHAnsi" w:cstheme="majorHAnsi"/>
-                <w:i/>
-                <w:iCs/>
-                <w:sz w:val="16"/>
-                <w:szCs w:val="16"/>
-                <w:lang w:val="en-US"/>
-              </w:rPr>
-            </w:pPr>
-          </w:p>
         </w:tc>
         <w:tc>
           <w:tcPr>
@@ -2803,6 +2110,139 @@
               </w:rPr>
               <w:t>Stimme voll und ganz zu</w:t>
             </w:r>
+          </w:p>
+        </w:tc>
+      </w:tr>
+      <w:tr>
+        <w:tc>
+          <w:tcPr>
+            <w:tcW w:w="1288" w:type="dxa"/>
+          </w:tcPr>
+          <w:p>
+            <w:pPr>
+              <w:rPr>
+                <w:rFonts w:asciiTheme="majorHAnsi" w:hAnsiTheme="majorHAnsi" w:cstheme="majorHAnsi"/>
+                <w:sz w:val="20"/>
+                <w:szCs w:val="20"/>
+                <w:lang w:val="de-DE"/>
+              </w:rPr>
+            </w:pPr>
+          </w:p>
+          <w:p>
+            <w:pPr>
+              <w:rPr>
+                <w:rFonts w:asciiTheme="majorHAnsi" w:hAnsiTheme="majorHAnsi" w:cstheme="majorHAnsi"/>
+                <w:sz w:val="20"/>
+                <w:szCs w:val="20"/>
+                <w:lang w:val="de-DE"/>
+              </w:rPr>
+            </w:pPr>
+          </w:p>
+          <w:p>
+            <w:pPr>
+              <w:rPr>
+                <w:rFonts w:asciiTheme="majorHAnsi" w:hAnsiTheme="majorHAnsi" w:cstheme="majorHAnsi"/>
+                <w:sz w:val="20"/>
+                <w:szCs w:val="20"/>
+                <w:lang w:val="de-DE"/>
+              </w:rPr>
+            </w:pPr>
+          </w:p>
+        </w:tc>
+        <w:tc>
+          <w:tcPr>
+            <w:tcW w:w="1288" w:type="dxa"/>
+          </w:tcPr>
+          <w:p>
+            <w:pPr>
+              <w:jc w:val="center"/>
+              <w:rPr>
+                <w:rFonts w:asciiTheme="majorHAnsi" w:hAnsiTheme="majorHAnsi" w:cstheme="majorHAnsi"/>
+                <w:sz w:val="20"/>
+                <w:szCs w:val="20"/>
+                <w:lang w:val="de-DE"/>
+              </w:rPr>
+            </w:pPr>
+          </w:p>
+        </w:tc>
+        <w:tc>
+          <w:tcPr>
+            <w:tcW w:w="1288" w:type="dxa"/>
+          </w:tcPr>
+          <w:p>
+            <w:pPr>
+              <w:jc w:val="center"/>
+              <w:rPr>
+                <w:rFonts w:asciiTheme="majorHAnsi" w:hAnsiTheme="majorHAnsi" w:cstheme="majorHAnsi"/>
+                <w:sz w:val="20"/>
+                <w:szCs w:val="20"/>
+                <w:lang w:val="de-DE"/>
+              </w:rPr>
+            </w:pPr>
+          </w:p>
+        </w:tc>
+        <w:tc>
+          <w:tcPr>
+            <w:tcW w:w="1288" w:type="dxa"/>
+          </w:tcPr>
+          <w:p>
+            <w:pPr>
+              <w:jc w:val="center"/>
+              <w:rPr>
+                <w:rFonts w:asciiTheme="majorHAnsi" w:hAnsiTheme="majorHAnsi" w:cstheme="majorHAnsi"/>
+                <w:sz w:val="20"/>
+                <w:szCs w:val="20"/>
+                <w:lang w:val="de-DE"/>
+              </w:rPr>
+            </w:pPr>
+          </w:p>
+        </w:tc>
+        <w:tc>
+          <w:tcPr>
+            <w:tcW w:w="1288" w:type="dxa"/>
+          </w:tcPr>
+          <w:p>
+            <w:pPr>
+              <w:jc w:val="center"/>
+              <w:rPr>
+                <w:rFonts w:asciiTheme="majorHAnsi" w:hAnsiTheme="majorHAnsi" w:cstheme="majorHAnsi"/>
+                <w:sz w:val="20"/>
+                <w:szCs w:val="20"/>
+                <w:lang w:val="de-DE"/>
+              </w:rPr>
+            </w:pPr>
+          </w:p>
+        </w:tc>
+        <w:tc>
+          <w:tcPr>
+            <w:tcW w:w="1288" w:type="dxa"/>
+          </w:tcPr>
+          <w:p>
+            <w:pPr>
+              <w:jc w:val="center"/>
+              <w:rPr>
+                <w:rFonts w:asciiTheme="majorHAnsi" w:hAnsiTheme="majorHAnsi" w:cstheme="majorHAnsi"/>
+                <w:sz w:val="20"/>
+                <w:szCs w:val="20"/>
+                <w:lang w:val="de-DE"/>
+              </w:rPr>
+            </w:pPr>
+          </w:p>
+        </w:tc>
+        <w:tc>
+          <w:tcPr>
+            <w:tcW w:w="1288" w:type="dxa"/>
+          </w:tcPr>
+          <w:p>
+            <w:pPr>
+              <w:jc w:val="center"/>
+              <w:rPr>
+                <w:rFonts w:asciiTheme="majorHAnsi" w:hAnsiTheme="majorHAnsi" w:cstheme="majorHAnsi"/>
+                <w:sz w:val="20"/>
+                <w:szCs w:val="20"/>
+                <w:lang w:val="de-DE"/>
+              </w:rPr>
+            </w:pPr>
           </w:p>
         </w:tc>
       </w:tr>
@@ -2811,50 +2251,34 @@
       <w:pPr>
         <w:rPr>
           <w:rFonts w:asciiTheme="majorHAnsi" w:hAnsiTheme="majorHAnsi" w:cstheme="majorHAnsi"/>
+          <w:sz w:val="20"/>
+          <w:szCs w:val="20"/>
+          <w:lang w:val="de-DE"/>
+        </w:rPr>
+      </w:pPr>
+      <w:r>
+        <w:rPr>
+          <w:rFonts w:asciiTheme="majorHAnsi" w:hAnsiTheme="majorHAnsi" w:cstheme="majorHAnsi"/>
+          <w:b/>
+          <w:bCs/>
           <w:sz w:val="22"/>
           <w:szCs w:val="22"/>
           <w:lang w:val="de-DE"/>
         </w:rPr>
-      </w:pPr>
-    </w:p>
-    <w:p>
-      <w:pPr>
-        <w:pStyle w:val="berschrift2"/>
-        <w:rPr>
-          <w:rFonts w:cstheme="majorHAnsi"/>
-          <w:sz w:val="22"/>
-          <w:szCs w:val="22"/>
-          <w:lang w:val="de-DE"/>
-        </w:rPr>
-      </w:pPr>
-      <w:r>
-        <w:rPr>
-          <w:rFonts w:cstheme="majorHAnsi"/>
-          <w:b/>
-          <w:bCs/>
-          <w:color w:val="auto"/>
-          <w:sz w:val="22"/>
-          <w:szCs w:val="22"/>
-          <w:lang w:val="de-DE"/>
-        </w:rPr>
-        <w:t>Ende des Experiments</w:t>
+        <w:t>Block 2:</w:t>
       </w:r>
       <w:r>
         <w:rPr>
-          <w:rFonts w:cstheme="majorHAnsi"/>
-          <w:b/>
-          <w:bCs/>
-          <w:color w:val="auto"/>
-          <w:sz w:val="22"/>
-          <w:szCs w:val="22"/>
-          <w:lang w:val="de-DE"/>
-        </w:rPr>
-        <w:t>:</w:t>
+          <w:rFonts w:asciiTheme="majorHAnsi" w:hAnsiTheme="majorHAnsi" w:cstheme="majorHAnsi"/>
+          <w:sz w:val="20"/>
+          <w:szCs w:val="20"/>
+          <w:lang w:val="de-DE"/>
+        </w:rPr>
+        <w:t xml:space="preserve"> </w:t>
       </w:r>
     </w:p>
     <w:p>
       <w:pPr>
-        <w:jc w:val="both"/>
         <w:rPr>
           <w:rFonts w:asciiTheme="majorHAnsi" w:hAnsiTheme="majorHAnsi" w:cstheme="majorHAnsi"/>
           <w:i/>
@@ -2867,126 +2291,33 @@
       <w:r>
         <w:rPr>
           <w:rFonts w:asciiTheme="majorHAnsi" w:hAnsiTheme="majorHAnsi" w:cstheme="majorHAnsi"/>
+          <w:sz w:val="20"/>
+          <w:szCs w:val="20"/>
+          <w:lang w:val="de-DE"/>
+        </w:rPr>
+        <w:t>„</w:t>
+      </w:r>
+      <w:r>
+        <w:rPr>
+          <w:rFonts w:asciiTheme="majorHAnsi" w:hAnsiTheme="majorHAnsi" w:cstheme="majorHAnsi"/>
           <w:i/>
           <w:iCs/>
           <w:sz w:val="20"/>
           <w:szCs w:val="20"/>
           <w:lang w:val="de-DE"/>
         </w:rPr>
-        <w:t xml:space="preserve">„In </w:t>
+        <w:t>Während der Aufgabe hat es sich angefühlt, als hätte ich die Kontrolle über die Bewegungen.“</w:t>
       </w:r>
-      <w:r>
-        <w:rPr>
-          <w:rFonts w:asciiTheme="majorHAnsi" w:hAnsiTheme="majorHAnsi" w:cstheme="majorHAnsi"/>
-          <w:i/>
-          <w:iCs/>
-          <w:sz w:val="20"/>
-          <w:szCs w:val="20"/>
-          <w:lang w:val="de-DE"/>
-        </w:rPr>
-        <w:t xml:space="preserve">welchem der </w:t>
-      </w:r>
-      <w:commentRangeStart w:id="5"/>
-      <w:commentRangeEnd w:id="5"/>
-      <w:r>
-        <w:rPr>
-          <w:rStyle w:val="Kommentarzeichen"/>
-          <w:rFonts w:asciiTheme="majorHAnsi" w:hAnsiTheme="majorHAnsi" w:cstheme="majorHAnsi"/>
-          <w:i/>
-          <w:iCs/>
-          <w:sz w:val="20"/>
-          <w:szCs w:val="20"/>
-        </w:rPr>
-        <w:commentReference w:id="5"/>
-      </w:r>
-      <w:r>
-        <w:rPr>
-          <w:rFonts w:asciiTheme="majorHAnsi" w:hAnsiTheme="majorHAnsi" w:cstheme="majorHAnsi"/>
-          <w:i/>
-          <w:iCs/>
-          <w:sz w:val="20"/>
-          <w:szCs w:val="20"/>
-          <w:lang w:val="de-DE"/>
-        </w:rPr>
-        <w:t>beiden Blöcke</w:t>
-      </w:r>
-      <w:r>
-        <w:rPr>
-          <w:rFonts w:asciiTheme="majorHAnsi" w:hAnsiTheme="majorHAnsi" w:cstheme="majorHAnsi"/>
-          <w:i/>
-          <w:iCs/>
-          <w:sz w:val="20"/>
-          <w:szCs w:val="20"/>
-          <w:lang w:val="de-DE"/>
-        </w:rPr>
-        <w:t xml:space="preserve"> passte der Zeitpunkt der Aktion des Systems </w:t>
-      </w:r>
-      <w:r>
-        <w:rPr>
-          <w:rFonts w:asciiTheme="majorHAnsi" w:hAnsiTheme="majorHAnsi" w:cstheme="majorHAnsi"/>
-          <w:i/>
-          <w:iCs/>
-          <w:sz w:val="20"/>
-          <w:szCs w:val="20"/>
-          <w:lang w:val="de-DE"/>
-        </w:rPr>
-        <w:t xml:space="preserve">besser </w:t>
-      </w:r>
-      <w:r>
-        <w:rPr>
-          <w:rFonts w:asciiTheme="majorHAnsi" w:hAnsiTheme="majorHAnsi" w:cstheme="majorHAnsi"/>
-          <w:i/>
-          <w:iCs/>
-          <w:sz w:val="20"/>
-          <w:szCs w:val="20"/>
-          <w:lang w:val="de-DE"/>
-        </w:rPr>
-        <w:t xml:space="preserve">zu </w:t>
-      </w:r>
-      <w:r>
-        <w:rPr>
-          <w:rFonts w:asciiTheme="majorHAnsi" w:hAnsiTheme="majorHAnsi" w:cstheme="majorHAnsi"/>
-          <w:i/>
-          <w:iCs/>
-          <w:sz w:val="20"/>
-          <w:szCs w:val="20"/>
-          <w:lang w:val="de-DE"/>
-        </w:rPr>
-        <w:t>d</w:t>
-      </w:r>
-      <w:r>
-        <w:rPr>
-          <w:rFonts w:asciiTheme="majorHAnsi" w:hAnsiTheme="majorHAnsi" w:cstheme="majorHAnsi"/>
-          <w:i/>
-          <w:iCs/>
-          <w:sz w:val="20"/>
-          <w:szCs w:val="20"/>
-          <w:lang w:val="de-DE"/>
-        </w:rPr>
-        <w:t>einen Erwartungen</w:t>
-      </w:r>
-      <w:r>
-        <w:rPr>
-          <w:rFonts w:asciiTheme="majorHAnsi" w:hAnsiTheme="majorHAnsi" w:cstheme="majorHAnsi"/>
-          <w:i/>
-          <w:iCs/>
-          <w:sz w:val="20"/>
-          <w:szCs w:val="20"/>
-          <w:lang w:val="de-DE"/>
-        </w:rPr>
-        <w:t>?</w:t>
-      </w:r>
-      <w:r>
-        <w:rPr>
-          <w:rFonts w:asciiTheme="majorHAnsi" w:hAnsiTheme="majorHAnsi" w:cstheme="majorHAnsi"/>
-          <w:i/>
-          <w:iCs/>
-          <w:sz w:val="20"/>
-          <w:szCs w:val="20"/>
-          <w:lang w:val="de-DE"/>
-        </w:rPr>
-        <w:t>“</w:t>
-      </w:r>
+    </w:p>
+    <w:p>
+      <w:pPr>
+        <w:rPr>
+          <w:rFonts w:asciiTheme="majorHAnsi" w:hAnsiTheme="majorHAnsi" w:cstheme="majorHAnsi"/>
+          <w:sz w:val="22"/>
+          <w:szCs w:val="22"/>
+          <w:lang w:val="de-DE"/>
+        </w:rPr>
+      </w:pPr>
     </w:p>
     <w:tbl>
       <w:tblPr>
@@ -3005,6 +2336,11 @@
       <w:tblGrid>
         <w:gridCol w:w="1288"/>
         <w:gridCol w:w="1288"/>
+        <w:gridCol w:w="1288"/>
+        <w:gridCol w:w="1288"/>
+        <w:gridCol w:w="1288"/>
+        <w:gridCol w:w="1288"/>
+        <w:gridCol w:w="1288"/>
       </w:tblGrid>
       <w:tr>
         <w:tc>
@@ -3016,14 +2352,18 @@
               <w:jc w:val="center"/>
               <w:rPr>
                 <w:rFonts w:asciiTheme="majorHAnsi" w:hAnsiTheme="majorHAnsi" w:cstheme="majorHAnsi"/>
-                <w:sz w:val="28"/>
-                <w:szCs w:val="28"/>
-                <w:lang w:val="en-US"/>
-              </w:rPr>
-            </w:pPr>
-            <w:r>
-              <w:rPr>
-                <w:rFonts w:asciiTheme="majorHAnsi" w:hAnsiTheme="majorHAnsi" w:cstheme="majorHAnsi"/>
+                <w:i/>
+                <w:iCs/>
+                <w:sz w:val="28"/>
+                <w:szCs w:val="28"/>
+                <w:lang w:val="en-US"/>
+              </w:rPr>
+            </w:pPr>
+            <w:r>
+              <w:rPr>
+                <w:rFonts w:asciiTheme="majorHAnsi" w:hAnsiTheme="majorHAnsi" w:cstheme="majorHAnsi"/>
+                <w:i/>
+                <w:iCs/>
                 <w:sz w:val="28"/>
                 <w:szCs w:val="28"/>
                 <w:lang w:val="en-US"/>
@@ -3041,14 +2381,163 @@
               <w:jc w:val="center"/>
               <w:rPr>
                 <w:rFonts w:asciiTheme="majorHAnsi" w:hAnsiTheme="majorHAnsi" w:cstheme="majorHAnsi"/>
-                <w:sz w:val="28"/>
-                <w:szCs w:val="28"/>
-                <w:lang w:val="en-US"/>
-              </w:rPr>
-            </w:pPr>
-            <w:r>
-              <w:rPr>
-                <w:rFonts w:asciiTheme="majorHAnsi" w:hAnsiTheme="majorHAnsi" w:cstheme="majorHAnsi"/>
+                <w:i/>
+                <w:iCs/>
+                <w:sz w:val="28"/>
+                <w:szCs w:val="28"/>
+                <w:lang w:val="en-US"/>
+              </w:rPr>
+            </w:pPr>
+            <w:r>
+              <w:rPr>
+                <w:rFonts w:asciiTheme="majorHAnsi" w:hAnsiTheme="majorHAnsi" w:cstheme="majorHAnsi"/>
+                <w:i/>
+                <w:iCs/>
+                <w:sz w:val="28"/>
+                <w:szCs w:val="28"/>
+                <w:lang w:val="en-US"/>
+              </w:rPr>
+              <w:t>o</w:t>
+            </w:r>
+          </w:p>
+        </w:tc>
+        <w:tc>
+          <w:tcPr>
+            <w:tcW w:w="1288" w:type="dxa"/>
+          </w:tcPr>
+          <w:p>
+            <w:pPr>
+              <w:jc w:val="center"/>
+              <w:rPr>
+                <w:rFonts w:asciiTheme="majorHAnsi" w:hAnsiTheme="majorHAnsi" w:cstheme="majorHAnsi"/>
+                <w:i/>
+                <w:iCs/>
+                <w:sz w:val="28"/>
+                <w:szCs w:val="28"/>
+                <w:lang w:val="en-US"/>
+              </w:rPr>
+            </w:pPr>
+            <w:r>
+              <w:rPr>
+                <w:rFonts w:asciiTheme="majorHAnsi" w:hAnsiTheme="majorHAnsi" w:cstheme="majorHAnsi"/>
+                <w:i/>
+                <w:iCs/>
+                <w:sz w:val="28"/>
+                <w:szCs w:val="28"/>
+                <w:lang w:val="en-US"/>
+              </w:rPr>
+              <w:t>o</w:t>
+            </w:r>
+          </w:p>
+        </w:tc>
+        <w:tc>
+          <w:tcPr>
+            <w:tcW w:w="1288" w:type="dxa"/>
+          </w:tcPr>
+          <w:p>
+            <w:pPr>
+              <w:jc w:val="center"/>
+              <w:rPr>
+                <w:rFonts w:asciiTheme="majorHAnsi" w:hAnsiTheme="majorHAnsi" w:cstheme="majorHAnsi"/>
+                <w:i/>
+                <w:iCs/>
+                <w:sz w:val="28"/>
+                <w:szCs w:val="28"/>
+                <w:lang w:val="en-US"/>
+              </w:rPr>
+            </w:pPr>
+            <w:r>
+              <w:rPr>
+                <w:rFonts w:asciiTheme="majorHAnsi" w:hAnsiTheme="majorHAnsi" w:cstheme="majorHAnsi"/>
+                <w:i/>
+                <w:iCs/>
+                <w:sz w:val="28"/>
+                <w:szCs w:val="28"/>
+                <w:lang w:val="en-US"/>
+              </w:rPr>
+              <w:t>o</w:t>
+            </w:r>
+          </w:p>
+        </w:tc>
+        <w:tc>
+          <w:tcPr>
+            <w:tcW w:w="1288" w:type="dxa"/>
+          </w:tcPr>
+          <w:p>
+            <w:pPr>
+              <w:jc w:val="center"/>
+              <w:rPr>
+                <w:rFonts w:asciiTheme="majorHAnsi" w:hAnsiTheme="majorHAnsi" w:cstheme="majorHAnsi"/>
+                <w:i/>
+                <w:iCs/>
+                <w:sz w:val="28"/>
+                <w:szCs w:val="28"/>
+                <w:lang w:val="en-US"/>
+              </w:rPr>
+            </w:pPr>
+            <w:r>
+              <w:rPr>
+                <w:rFonts w:asciiTheme="majorHAnsi" w:hAnsiTheme="majorHAnsi" w:cstheme="majorHAnsi"/>
+                <w:i/>
+                <w:iCs/>
+                <w:sz w:val="28"/>
+                <w:szCs w:val="28"/>
+                <w:lang w:val="en-US"/>
+              </w:rPr>
+              <w:t>o</w:t>
+            </w:r>
+          </w:p>
+        </w:tc>
+        <w:tc>
+          <w:tcPr>
+            <w:tcW w:w="1288" w:type="dxa"/>
+          </w:tcPr>
+          <w:p>
+            <w:pPr>
+              <w:jc w:val="center"/>
+              <w:rPr>
+                <w:rFonts w:asciiTheme="majorHAnsi" w:hAnsiTheme="majorHAnsi" w:cstheme="majorHAnsi"/>
+                <w:i/>
+                <w:iCs/>
+                <w:sz w:val="28"/>
+                <w:szCs w:val="28"/>
+                <w:lang w:val="en-US"/>
+              </w:rPr>
+            </w:pPr>
+            <w:r>
+              <w:rPr>
+                <w:rFonts w:asciiTheme="majorHAnsi" w:hAnsiTheme="majorHAnsi" w:cstheme="majorHAnsi"/>
+                <w:i/>
+                <w:iCs/>
+                <w:sz w:val="28"/>
+                <w:szCs w:val="28"/>
+                <w:lang w:val="en-US"/>
+              </w:rPr>
+              <w:t>o</w:t>
+            </w:r>
+          </w:p>
+        </w:tc>
+        <w:tc>
+          <w:tcPr>
+            <w:tcW w:w="1288" w:type="dxa"/>
+          </w:tcPr>
+          <w:p>
+            <w:pPr>
+              <w:jc w:val="center"/>
+              <w:rPr>
+                <w:rFonts w:asciiTheme="majorHAnsi" w:hAnsiTheme="majorHAnsi" w:cstheme="majorHAnsi"/>
+                <w:i/>
+                <w:iCs/>
+                <w:sz w:val="28"/>
+                <w:szCs w:val="28"/>
+                <w:lang w:val="en-US"/>
+              </w:rPr>
+            </w:pPr>
+            <w:r>
+              <w:rPr>
+                <w:rFonts w:asciiTheme="majorHAnsi" w:hAnsiTheme="majorHAnsi" w:cstheme="majorHAnsi"/>
+                <w:i/>
+                <w:iCs/>
                 <w:sz w:val="28"/>
                 <w:szCs w:val="28"/>
                 <w:lang w:val="en-US"/>
@@ -3059,53 +2548,178 @@
         </w:tc>
       </w:tr>
       <w:tr>
-        <w:tc>
-          <w:tcPr>
-            <w:tcW w:w="1288" w:type="dxa"/>
-          </w:tcPr>
-          <w:p>
-            <w:pPr>
-              <w:jc w:val="center"/>
-              <w:rPr>
-                <w:rFonts w:asciiTheme="majorHAnsi" w:hAnsiTheme="majorHAnsi" w:cstheme="majorHAnsi"/>
-                <w:sz w:val="16"/>
-                <w:szCs w:val="16"/>
-                <w:lang w:val="en-US"/>
-              </w:rPr>
-            </w:pPr>
-            <w:r>
-              <w:rPr>
-                <w:rFonts w:asciiTheme="majorHAnsi" w:hAnsiTheme="majorHAnsi" w:cstheme="majorHAnsi"/>
-                <w:sz w:val="16"/>
-                <w:szCs w:val="16"/>
-                <w:lang w:val="en-US"/>
-              </w:rPr>
-              <w:t>Block 1</w:t>
-            </w:r>
-          </w:p>
-        </w:tc>
-        <w:tc>
-          <w:tcPr>
-            <w:tcW w:w="1288" w:type="dxa"/>
-          </w:tcPr>
-          <w:p>
-            <w:pPr>
-              <w:jc w:val="center"/>
-              <w:rPr>
-                <w:rFonts w:asciiTheme="majorHAnsi" w:hAnsiTheme="majorHAnsi" w:cstheme="majorHAnsi"/>
-                <w:sz w:val="16"/>
-                <w:szCs w:val="16"/>
-                <w:lang w:val="en-US"/>
-              </w:rPr>
-            </w:pPr>
-            <w:r>
-              <w:rPr>
-                <w:rFonts w:asciiTheme="majorHAnsi" w:hAnsiTheme="majorHAnsi" w:cstheme="majorHAnsi"/>
-                <w:sz w:val="16"/>
-                <w:szCs w:val="16"/>
-                <w:lang w:val="en-US"/>
-              </w:rPr>
-              <w:t>Block 2</w:t>
+        <w:trPr>
+          <w:trHeight w:val="635"/>
+        </w:trPr>
+        <w:tc>
+          <w:tcPr>
+            <w:tcW w:w="1288" w:type="dxa"/>
+          </w:tcPr>
+          <w:p>
+            <w:pPr>
+              <w:jc w:val="center"/>
+              <w:rPr>
+                <w:rFonts w:asciiTheme="majorHAnsi" w:hAnsiTheme="majorHAnsi" w:cstheme="majorHAnsi"/>
+                <w:i/>
+                <w:iCs/>
+                <w:sz w:val="16"/>
+                <w:szCs w:val="16"/>
+                <w:lang w:val="en-US"/>
+              </w:rPr>
+            </w:pPr>
+            <w:r>
+              <w:rPr>
+                <w:rFonts w:asciiTheme="majorHAnsi" w:hAnsiTheme="majorHAnsi" w:cstheme="majorHAnsi"/>
+                <w:i/>
+                <w:iCs/>
+                <w:sz w:val="16"/>
+                <w:szCs w:val="16"/>
+                <w:lang w:val="en-US"/>
+              </w:rPr>
+              <w:t>Stimme gar nicht zu</w:t>
+            </w:r>
+          </w:p>
+          <w:p>
+            <w:pPr>
+              <w:rPr>
+                <w:rFonts w:asciiTheme="majorHAnsi" w:hAnsiTheme="majorHAnsi" w:cstheme="majorHAnsi"/>
+                <w:i/>
+                <w:iCs/>
+                <w:sz w:val="16"/>
+                <w:szCs w:val="16"/>
+                <w:lang w:val="en-US"/>
+              </w:rPr>
+            </w:pPr>
+          </w:p>
+          <w:p>
+            <w:pPr>
+              <w:rPr>
+                <w:rFonts w:asciiTheme="majorHAnsi" w:hAnsiTheme="majorHAnsi" w:cstheme="majorHAnsi"/>
+                <w:i/>
+                <w:iCs/>
+                <w:sz w:val="16"/>
+                <w:szCs w:val="16"/>
+                <w:lang w:val="en-US"/>
+              </w:rPr>
+            </w:pPr>
+          </w:p>
+        </w:tc>
+        <w:tc>
+          <w:tcPr>
+            <w:tcW w:w="1288" w:type="dxa"/>
+          </w:tcPr>
+          <w:p>
+            <w:pPr>
+              <w:jc w:val="center"/>
+              <w:rPr>
+                <w:rFonts w:asciiTheme="majorHAnsi" w:hAnsiTheme="majorHAnsi" w:cstheme="majorHAnsi"/>
+                <w:i/>
+                <w:iCs/>
+                <w:sz w:val="16"/>
+                <w:szCs w:val="16"/>
+                <w:lang w:val="en-US"/>
+              </w:rPr>
+            </w:pPr>
+          </w:p>
+        </w:tc>
+        <w:tc>
+          <w:tcPr>
+            <w:tcW w:w="1288" w:type="dxa"/>
+          </w:tcPr>
+          <w:p>
+            <w:pPr>
+              <w:jc w:val="center"/>
+              <w:rPr>
+                <w:rFonts w:asciiTheme="majorHAnsi" w:hAnsiTheme="majorHAnsi" w:cstheme="majorHAnsi"/>
+                <w:i/>
+                <w:iCs/>
+                <w:sz w:val="16"/>
+                <w:szCs w:val="16"/>
+                <w:lang w:val="en-US"/>
+              </w:rPr>
+            </w:pPr>
+          </w:p>
+        </w:tc>
+        <w:tc>
+          <w:tcPr>
+            <w:tcW w:w="1288" w:type="dxa"/>
+          </w:tcPr>
+          <w:p>
+            <w:pPr>
+              <w:jc w:val="center"/>
+              <w:rPr>
+                <w:rFonts w:asciiTheme="majorHAnsi" w:hAnsiTheme="majorHAnsi" w:cstheme="majorHAnsi"/>
+                <w:i/>
+                <w:iCs/>
+                <w:sz w:val="16"/>
+                <w:szCs w:val="16"/>
+                <w:lang w:val="en-US"/>
+              </w:rPr>
+            </w:pPr>
+          </w:p>
+        </w:tc>
+        <w:tc>
+          <w:tcPr>
+            <w:tcW w:w="1288" w:type="dxa"/>
+          </w:tcPr>
+          <w:p>
+            <w:pPr>
+              <w:jc w:val="center"/>
+              <w:rPr>
+                <w:rFonts w:asciiTheme="majorHAnsi" w:hAnsiTheme="majorHAnsi" w:cstheme="majorHAnsi"/>
+                <w:i/>
+                <w:iCs/>
+                <w:sz w:val="16"/>
+                <w:szCs w:val="16"/>
+                <w:lang w:val="en-US"/>
+              </w:rPr>
+            </w:pPr>
+          </w:p>
+        </w:tc>
+        <w:tc>
+          <w:tcPr>
+            <w:tcW w:w="1288" w:type="dxa"/>
+          </w:tcPr>
+          <w:p>
+            <w:pPr>
+              <w:jc w:val="center"/>
+              <w:rPr>
+                <w:rFonts w:asciiTheme="majorHAnsi" w:hAnsiTheme="majorHAnsi" w:cstheme="majorHAnsi"/>
+                <w:i/>
+                <w:iCs/>
+                <w:sz w:val="16"/>
+                <w:szCs w:val="16"/>
+                <w:lang w:val="en-US"/>
+              </w:rPr>
+            </w:pPr>
+          </w:p>
+        </w:tc>
+        <w:tc>
+          <w:tcPr>
+            <w:tcW w:w="1288" w:type="dxa"/>
+          </w:tcPr>
+          <w:p>
+            <w:pPr>
+              <w:jc w:val="center"/>
+              <w:rPr>
+                <w:rFonts w:asciiTheme="majorHAnsi" w:hAnsiTheme="majorHAnsi" w:cstheme="majorHAnsi"/>
+                <w:i/>
+                <w:iCs/>
+                <w:sz w:val="16"/>
+                <w:szCs w:val="16"/>
+                <w:lang w:val="de-DE"/>
+              </w:rPr>
+            </w:pPr>
+            <w:r>
+              <w:rPr>
+                <w:rFonts w:asciiTheme="majorHAnsi" w:hAnsiTheme="majorHAnsi" w:cstheme="majorHAnsi"/>
+                <w:i/>
+                <w:iCs/>
+                <w:sz w:val="16"/>
+                <w:szCs w:val="16"/>
+                <w:lang w:val="de-DE"/>
+              </w:rPr>
+              <w:t>Stimme voll und ganz zu</w:t>
             </w:r>
           </w:p>
         </w:tc>
@@ -3123,34 +2737,58 @@
     </w:p>
     <w:p>
       <w:pPr>
-        <w:jc w:val="center"/>
-        <w:rPr>
-          <w:rFonts w:asciiTheme="majorHAnsi" w:hAnsiTheme="majorHAnsi" w:cstheme="majorHAnsi"/>
+        <w:rPr>
+          <w:rFonts w:asciiTheme="majorHAnsi" w:hAnsiTheme="majorHAnsi" w:cstheme="majorHAnsi"/>
+          <w:sz w:val="20"/>
+          <w:szCs w:val="20"/>
+          <w:lang w:val="de-DE"/>
+        </w:rPr>
+      </w:pPr>
+      <w:r>
+        <w:rPr>
+          <w:rFonts w:asciiTheme="majorHAnsi" w:hAnsiTheme="majorHAnsi" w:cstheme="majorHAnsi"/>
+          <w:b/>
+          <w:bCs/>
           <w:sz w:val="22"/>
           <w:szCs w:val="22"/>
           <w:lang w:val="de-DE"/>
         </w:rPr>
-      </w:pPr>
+        <w:t xml:space="preserve">Block </w:t>
+      </w:r>
+      <w:r>
+        <w:rPr>
+          <w:rFonts w:asciiTheme="majorHAnsi" w:hAnsiTheme="majorHAnsi" w:cstheme="majorHAnsi"/>
+          <w:b/>
+          <w:bCs/>
+          <w:sz w:val="22"/>
+          <w:szCs w:val="22"/>
+          <w:lang w:val="de-DE"/>
+        </w:rPr>
+        <w:t>3</w:t>
+      </w:r>
+      <w:r>
+        <w:rPr>
+          <w:rFonts w:asciiTheme="majorHAnsi" w:hAnsiTheme="majorHAnsi" w:cstheme="majorHAnsi"/>
+          <w:b/>
+          <w:bCs/>
+          <w:sz w:val="22"/>
+          <w:szCs w:val="22"/>
+          <w:lang w:val="de-DE"/>
+        </w:rPr>
+        <w:t>:</w:t>
+      </w:r>
+      <w:r>
+        <w:rPr>
+          <w:rFonts w:asciiTheme="majorHAnsi" w:hAnsiTheme="majorHAnsi" w:cstheme="majorHAnsi"/>
+          <w:sz w:val="20"/>
+          <w:szCs w:val="20"/>
+          <w:lang w:val="de-DE"/>
+        </w:rPr>
+        <w:t xml:space="preserve"> </w:t>
+      </w:r>
     </w:p>
     <w:p>
       <w:pPr>
-        <w:rPr>
-          <w:rFonts w:asciiTheme="majorHAnsi" w:hAnsiTheme="majorHAnsi" w:cstheme="majorHAnsi"/>
-          <w:sz w:val="22"/>
-          <w:szCs w:val="22"/>
-          <w:lang w:val="de-DE"/>
-        </w:rPr>
-      </w:pPr>
-      <w:r>
-        <w:rPr>
-          <w:rFonts w:asciiTheme="majorHAnsi" w:hAnsiTheme="majorHAnsi" w:cstheme="majorHAnsi"/>
-          <w:sz w:val="20"/>
-          <w:szCs w:val="20"/>
-          <w:lang w:val="de-DE"/>
-        </w:rPr>
-        <w:t>„</w:t>
-      </w:r>
-      <w:r>
         <w:rPr>
           <w:rFonts w:asciiTheme="majorHAnsi" w:hAnsiTheme="majorHAnsi" w:cstheme="majorHAnsi"/>
           <w:i/>
@@ -3159,7 +2797,15 @@
           <w:szCs w:val="20"/>
           <w:lang w:val="de-DE"/>
         </w:rPr>
-        <w:t>Es fühlte sich an, als wäre das Gerät, das ich benutzte, ein Teil meines Körpers</w:t>
+      </w:pPr>
+      <w:r>
+        <w:rPr>
+          <w:rFonts w:asciiTheme="majorHAnsi" w:hAnsiTheme="majorHAnsi" w:cstheme="majorHAnsi"/>
+          <w:sz w:val="20"/>
+          <w:szCs w:val="20"/>
+          <w:lang w:val="de-DE"/>
+        </w:rPr>
+        <w:t>„</w:t>
       </w:r>
       <w:r>
         <w:rPr>
@@ -3170,17 +2816,18 @@
           <w:szCs w:val="20"/>
           <w:lang w:val="de-DE"/>
         </w:rPr>
-        <w:t>.“</w:t>
+        <w:t>Während der Aufgabe hat es sich angefühlt, als hätte ich die Kontrolle über die Bewegungen.“</w:t>
       </w:r>
-      <w:r>
+    </w:p>
+    <w:p>
+      <w:pPr>
         <w:rPr>
           <w:rFonts w:asciiTheme="majorHAnsi" w:hAnsiTheme="majorHAnsi" w:cstheme="majorHAnsi"/>
           <w:sz w:val="22"/>
           <w:szCs w:val="22"/>
           <w:lang w:val="de-DE"/>
         </w:rPr>
-        <w:t xml:space="preserve"> </w:t>
-      </w:r>
+      </w:pPr>
     </w:p>
     <w:tbl>
       <w:tblPr>
@@ -3199,6 +2846,11 @@
       <w:tblGrid>
         <w:gridCol w:w="1288"/>
         <w:gridCol w:w="1288"/>
+        <w:gridCol w:w="1288"/>
+        <w:gridCol w:w="1288"/>
+        <w:gridCol w:w="1288"/>
+        <w:gridCol w:w="1288"/>
+        <w:gridCol w:w="1288"/>
       </w:tblGrid>
       <w:tr>
         <w:tc>
@@ -3210,14 +2862,18 @@
               <w:jc w:val="center"/>
               <w:rPr>
                 <w:rFonts w:asciiTheme="majorHAnsi" w:hAnsiTheme="majorHAnsi" w:cstheme="majorHAnsi"/>
-                <w:sz w:val="28"/>
-                <w:szCs w:val="28"/>
-                <w:lang w:val="en-US"/>
-              </w:rPr>
-            </w:pPr>
-            <w:r>
-              <w:rPr>
-                <w:rFonts w:asciiTheme="majorHAnsi" w:hAnsiTheme="majorHAnsi" w:cstheme="majorHAnsi"/>
+                <w:i/>
+                <w:iCs/>
+                <w:sz w:val="28"/>
+                <w:szCs w:val="28"/>
+                <w:lang w:val="en-US"/>
+              </w:rPr>
+            </w:pPr>
+            <w:r>
+              <w:rPr>
+                <w:rFonts w:asciiTheme="majorHAnsi" w:hAnsiTheme="majorHAnsi" w:cstheme="majorHAnsi"/>
+                <w:i/>
+                <w:iCs/>
                 <w:sz w:val="28"/>
                 <w:szCs w:val="28"/>
                 <w:lang w:val="en-US"/>
@@ -3235,14 +2891,163 @@
               <w:jc w:val="center"/>
               <w:rPr>
                 <w:rFonts w:asciiTheme="majorHAnsi" w:hAnsiTheme="majorHAnsi" w:cstheme="majorHAnsi"/>
-                <w:sz w:val="28"/>
-                <w:szCs w:val="28"/>
-                <w:lang w:val="en-US"/>
-              </w:rPr>
-            </w:pPr>
-            <w:r>
-              <w:rPr>
-                <w:rFonts w:asciiTheme="majorHAnsi" w:hAnsiTheme="majorHAnsi" w:cstheme="majorHAnsi"/>
+                <w:i/>
+                <w:iCs/>
+                <w:sz w:val="28"/>
+                <w:szCs w:val="28"/>
+                <w:lang w:val="en-US"/>
+              </w:rPr>
+            </w:pPr>
+            <w:r>
+              <w:rPr>
+                <w:rFonts w:asciiTheme="majorHAnsi" w:hAnsiTheme="majorHAnsi" w:cstheme="majorHAnsi"/>
+                <w:i/>
+                <w:iCs/>
+                <w:sz w:val="28"/>
+                <w:szCs w:val="28"/>
+                <w:lang w:val="en-US"/>
+              </w:rPr>
+              <w:t>o</w:t>
+            </w:r>
+          </w:p>
+        </w:tc>
+        <w:tc>
+          <w:tcPr>
+            <w:tcW w:w="1288" w:type="dxa"/>
+          </w:tcPr>
+          <w:p>
+            <w:pPr>
+              <w:jc w:val="center"/>
+              <w:rPr>
+                <w:rFonts w:asciiTheme="majorHAnsi" w:hAnsiTheme="majorHAnsi" w:cstheme="majorHAnsi"/>
+                <w:i/>
+                <w:iCs/>
+                <w:sz w:val="28"/>
+                <w:szCs w:val="28"/>
+                <w:lang w:val="en-US"/>
+              </w:rPr>
+            </w:pPr>
+            <w:r>
+              <w:rPr>
+                <w:rFonts w:asciiTheme="majorHAnsi" w:hAnsiTheme="majorHAnsi" w:cstheme="majorHAnsi"/>
+                <w:i/>
+                <w:iCs/>
+                <w:sz w:val="28"/>
+                <w:szCs w:val="28"/>
+                <w:lang w:val="en-US"/>
+              </w:rPr>
+              <w:t>o</w:t>
+            </w:r>
+          </w:p>
+        </w:tc>
+        <w:tc>
+          <w:tcPr>
+            <w:tcW w:w="1288" w:type="dxa"/>
+          </w:tcPr>
+          <w:p>
+            <w:pPr>
+              <w:jc w:val="center"/>
+              <w:rPr>
+                <w:rFonts w:asciiTheme="majorHAnsi" w:hAnsiTheme="majorHAnsi" w:cstheme="majorHAnsi"/>
+                <w:i/>
+                <w:iCs/>
+                <w:sz w:val="28"/>
+                <w:szCs w:val="28"/>
+                <w:lang w:val="en-US"/>
+              </w:rPr>
+            </w:pPr>
+            <w:r>
+              <w:rPr>
+                <w:rFonts w:asciiTheme="majorHAnsi" w:hAnsiTheme="majorHAnsi" w:cstheme="majorHAnsi"/>
+                <w:i/>
+                <w:iCs/>
+                <w:sz w:val="28"/>
+                <w:szCs w:val="28"/>
+                <w:lang w:val="en-US"/>
+              </w:rPr>
+              <w:t>o</w:t>
+            </w:r>
+          </w:p>
+        </w:tc>
+        <w:tc>
+          <w:tcPr>
+            <w:tcW w:w="1288" w:type="dxa"/>
+          </w:tcPr>
+          <w:p>
+            <w:pPr>
+              <w:jc w:val="center"/>
+              <w:rPr>
+                <w:rFonts w:asciiTheme="majorHAnsi" w:hAnsiTheme="majorHAnsi" w:cstheme="majorHAnsi"/>
+                <w:i/>
+                <w:iCs/>
+                <w:sz w:val="28"/>
+                <w:szCs w:val="28"/>
+                <w:lang w:val="en-US"/>
+              </w:rPr>
+            </w:pPr>
+            <w:r>
+              <w:rPr>
+                <w:rFonts w:asciiTheme="majorHAnsi" w:hAnsiTheme="majorHAnsi" w:cstheme="majorHAnsi"/>
+                <w:i/>
+                <w:iCs/>
+                <w:sz w:val="28"/>
+                <w:szCs w:val="28"/>
+                <w:lang w:val="en-US"/>
+              </w:rPr>
+              <w:t>o</w:t>
+            </w:r>
+          </w:p>
+        </w:tc>
+        <w:tc>
+          <w:tcPr>
+            <w:tcW w:w="1288" w:type="dxa"/>
+          </w:tcPr>
+          <w:p>
+            <w:pPr>
+              <w:jc w:val="center"/>
+              <w:rPr>
+                <w:rFonts w:asciiTheme="majorHAnsi" w:hAnsiTheme="majorHAnsi" w:cstheme="majorHAnsi"/>
+                <w:i/>
+                <w:iCs/>
+                <w:sz w:val="28"/>
+                <w:szCs w:val="28"/>
+                <w:lang w:val="en-US"/>
+              </w:rPr>
+            </w:pPr>
+            <w:r>
+              <w:rPr>
+                <w:rFonts w:asciiTheme="majorHAnsi" w:hAnsiTheme="majorHAnsi" w:cstheme="majorHAnsi"/>
+                <w:i/>
+                <w:iCs/>
+                <w:sz w:val="28"/>
+                <w:szCs w:val="28"/>
+                <w:lang w:val="en-US"/>
+              </w:rPr>
+              <w:t>o</w:t>
+            </w:r>
+          </w:p>
+        </w:tc>
+        <w:tc>
+          <w:tcPr>
+            <w:tcW w:w="1288" w:type="dxa"/>
+          </w:tcPr>
+          <w:p>
+            <w:pPr>
+              <w:jc w:val="center"/>
+              <w:rPr>
+                <w:rFonts w:asciiTheme="majorHAnsi" w:hAnsiTheme="majorHAnsi" w:cstheme="majorHAnsi"/>
+                <w:i/>
+                <w:iCs/>
+                <w:sz w:val="28"/>
+                <w:szCs w:val="28"/>
+                <w:lang w:val="en-US"/>
+              </w:rPr>
+            </w:pPr>
+            <w:r>
+              <w:rPr>
+                <w:rFonts w:asciiTheme="majorHAnsi" w:hAnsiTheme="majorHAnsi" w:cstheme="majorHAnsi"/>
+                <w:i/>
+                <w:iCs/>
                 <w:sz w:val="28"/>
                 <w:szCs w:val="28"/>
                 <w:lang w:val="en-US"/>
@@ -3253,53 +3058,178 @@
         </w:tc>
       </w:tr>
       <w:tr>
-        <w:tc>
-          <w:tcPr>
-            <w:tcW w:w="1288" w:type="dxa"/>
-          </w:tcPr>
-          <w:p>
-            <w:pPr>
-              <w:jc w:val="center"/>
-              <w:rPr>
-                <w:rFonts w:asciiTheme="majorHAnsi" w:hAnsiTheme="majorHAnsi" w:cstheme="majorHAnsi"/>
-                <w:sz w:val="16"/>
-                <w:szCs w:val="16"/>
-                <w:lang w:val="en-US"/>
-              </w:rPr>
-            </w:pPr>
-            <w:r>
-              <w:rPr>
-                <w:rFonts w:asciiTheme="majorHAnsi" w:hAnsiTheme="majorHAnsi" w:cstheme="majorHAnsi"/>
-                <w:sz w:val="16"/>
-                <w:szCs w:val="16"/>
-                <w:lang w:val="en-US"/>
-              </w:rPr>
-              <w:t>Eher Ja</w:t>
-            </w:r>
-          </w:p>
-        </w:tc>
-        <w:tc>
-          <w:tcPr>
-            <w:tcW w:w="1288" w:type="dxa"/>
-          </w:tcPr>
-          <w:p>
-            <w:pPr>
-              <w:jc w:val="center"/>
-              <w:rPr>
-                <w:rFonts w:asciiTheme="majorHAnsi" w:hAnsiTheme="majorHAnsi" w:cstheme="majorHAnsi"/>
-                <w:sz w:val="16"/>
-                <w:szCs w:val="16"/>
-                <w:lang w:val="en-US"/>
-              </w:rPr>
-            </w:pPr>
-            <w:r>
-              <w:rPr>
-                <w:rFonts w:asciiTheme="majorHAnsi" w:hAnsiTheme="majorHAnsi" w:cstheme="majorHAnsi"/>
-                <w:sz w:val="16"/>
-                <w:szCs w:val="16"/>
-                <w:lang w:val="en-US"/>
-              </w:rPr>
-              <w:t>Eher Nein</w:t>
+        <w:trPr>
+          <w:trHeight w:val="635"/>
+        </w:trPr>
+        <w:tc>
+          <w:tcPr>
+            <w:tcW w:w="1288" w:type="dxa"/>
+          </w:tcPr>
+          <w:p>
+            <w:pPr>
+              <w:jc w:val="center"/>
+              <w:rPr>
+                <w:rFonts w:asciiTheme="majorHAnsi" w:hAnsiTheme="majorHAnsi" w:cstheme="majorHAnsi"/>
+                <w:i/>
+                <w:iCs/>
+                <w:sz w:val="16"/>
+                <w:szCs w:val="16"/>
+                <w:lang w:val="en-US"/>
+              </w:rPr>
+            </w:pPr>
+            <w:r>
+              <w:rPr>
+                <w:rFonts w:asciiTheme="majorHAnsi" w:hAnsiTheme="majorHAnsi" w:cstheme="majorHAnsi"/>
+                <w:i/>
+                <w:iCs/>
+                <w:sz w:val="16"/>
+                <w:szCs w:val="16"/>
+                <w:lang w:val="en-US"/>
+              </w:rPr>
+              <w:t>Stimme gar nicht zu</w:t>
+            </w:r>
+          </w:p>
+          <w:p>
+            <w:pPr>
+              <w:rPr>
+                <w:rFonts w:asciiTheme="majorHAnsi" w:hAnsiTheme="majorHAnsi" w:cstheme="majorHAnsi"/>
+                <w:i/>
+                <w:iCs/>
+                <w:sz w:val="16"/>
+                <w:szCs w:val="16"/>
+                <w:lang w:val="en-US"/>
+              </w:rPr>
+            </w:pPr>
+          </w:p>
+          <w:p>
+            <w:pPr>
+              <w:rPr>
+                <w:rFonts w:asciiTheme="majorHAnsi" w:hAnsiTheme="majorHAnsi" w:cstheme="majorHAnsi"/>
+                <w:i/>
+                <w:iCs/>
+                <w:sz w:val="16"/>
+                <w:szCs w:val="16"/>
+                <w:lang w:val="en-US"/>
+              </w:rPr>
+            </w:pPr>
+          </w:p>
+        </w:tc>
+        <w:tc>
+          <w:tcPr>
+            <w:tcW w:w="1288" w:type="dxa"/>
+          </w:tcPr>
+          <w:p>
+            <w:pPr>
+              <w:jc w:val="center"/>
+              <w:rPr>
+                <w:rFonts w:asciiTheme="majorHAnsi" w:hAnsiTheme="majorHAnsi" w:cstheme="majorHAnsi"/>
+                <w:i/>
+                <w:iCs/>
+                <w:sz w:val="16"/>
+                <w:szCs w:val="16"/>
+                <w:lang w:val="en-US"/>
+              </w:rPr>
+            </w:pPr>
+          </w:p>
+        </w:tc>
+        <w:tc>
+          <w:tcPr>
+            <w:tcW w:w="1288" w:type="dxa"/>
+          </w:tcPr>
+          <w:p>
+            <w:pPr>
+              <w:jc w:val="center"/>
+              <w:rPr>
+                <w:rFonts w:asciiTheme="majorHAnsi" w:hAnsiTheme="majorHAnsi" w:cstheme="majorHAnsi"/>
+                <w:i/>
+                <w:iCs/>
+                <w:sz w:val="16"/>
+                <w:szCs w:val="16"/>
+                <w:lang w:val="en-US"/>
+              </w:rPr>
+            </w:pPr>
+          </w:p>
+        </w:tc>
+        <w:tc>
+          <w:tcPr>
+            <w:tcW w:w="1288" w:type="dxa"/>
+          </w:tcPr>
+          <w:p>
+            <w:pPr>
+              <w:jc w:val="center"/>
+              <w:rPr>
+                <w:rFonts w:asciiTheme="majorHAnsi" w:hAnsiTheme="majorHAnsi" w:cstheme="majorHAnsi"/>
+                <w:i/>
+                <w:iCs/>
+                <w:sz w:val="16"/>
+                <w:szCs w:val="16"/>
+                <w:lang w:val="en-US"/>
+              </w:rPr>
+            </w:pPr>
+          </w:p>
+        </w:tc>
+        <w:tc>
+          <w:tcPr>
+            <w:tcW w:w="1288" w:type="dxa"/>
+          </w:tcPr>
+          <w:p>
+            <w:pPr>
+              <w:jc w:val="center"/>
+              <w:rPr>
+                <w:rFonts w:asciiTheme="majorHAnsi" w:hAnsiTheme="majorHAnsi" w:cstheme="majorHAnsi"/>
+                <w:i/>
+                <w:iCs/>
+                <w:sz w:val="16"/>
+                <w:szCs w:val="16"/>
+                <w:lang w:val="en-US"/>
+              </w:rPr>
+            </w:pPr>
+          </w:p>
+        </w:tc>
+        <w:tc>
+          <w:tcPr>
+            <w:tcW w:w="1288" w:type="dxa"/>
+          </w:tcPr>
+          <w:p>
+            <w:pPr>
+              <w:jc w:val="center"/>
+              <w:rPr>
+                <w:rFonts w:asciiTheme="majorHAnsi" w:hAnsiTheme="majorHAnsi" w:cstheme="majorHAnsi"/>
+                <w:i/>
+                <w:iCs/>
+                <w:sz w:val="16"/>
+                <w:szCs w:val="16"/>
+                <w:lang w:val="en-US"/>
+              </w:rPr>
+            </w:pPr>
+          </w:p>
+        </w:tc>
+        <w:tc>
+          <w:tcPr>
+            <w:tcW w:w="1288" w:type="dxa"/>
+          </w:tcPr>
+          <w:p>
+            <w:pPr>
+              <w:jc w:val="center"/>
+              <w:rPr>
+                <w:rFonts w:asciiTheme="majorHAnsi" w:hAnsiTheme="majorHAnsi" w:cstheme="majorHAnsi"/>
+                <w:i/>
+                <w:iCs/>
+                <w:sz w:val="16"/>
+                <w:szCs w:val="16"/>
+                <w:lang w:val="de-DE"/>
+              </w:rPr>
+            </w:pPr>
+            <w:r>
+              <w:rPr>
+                <w:rFonts w:asciiTheme="majorHAnsi" w:hAnsiTheme="majorHAnsi" w:cstheme="majorHAnsi"/>
+                <w:i/>
+                <w:iCs/>
+                <w:sz w:val="16"/>
+                <w:szCs w:val="16"/>
+                <w:lang w:val="de-DE"/>
+              </w:rPr>
+              <w:t>Stimme voll und ganz zu</w:t>
             </w:r>
           </w:p>
         </w:tc>
@@ -3323,144 +3253,6 @@
     </w:sectPr>
   </w:body>
 </w:document>
-</file>
-
-<file path=word/comments.xml><?xml version="1.0" encoding="utf-8"?>
-<w:comments xmlns:wpc="http://schemas.microsoft.com/office/word/2010/wordprocessingCanvas" xmlns:cx="http://schemas.microsoft.com/office/drawing/2014/chartex" xmlns:cx1="http://schemas.microsoft.com/office/drawing/2015/9/8/chartex" xmlns:cx2="http://schemas.microsoft.com/office/drawing/2015/10/21/chartex" xmlns:cx3="http://schemas.microsoft.com/office/drawing/2016/5/9/chartex" xmlns:cx4="http://schemas.microsoft.com/office/drawing/2016/5/10/chartex" xmlns:cx5="http://schemas.microsoft.com/office/drawing/2016/5/11/chartex" xmlns:cx6="http://schemas.microsoft.com/office/drawing/2016/5/12/chartex" xmlns:cx7="http://schemas.microsoft.com/office/drawing/2016/5/13/chartex" xmlns:cx8="http://schemas.microsoft.com/office/drawing/2016/5/14/chartex" xmlns:mc="http://schemas.openxmlformats.org/markup-compatibility/2006" xmlns:aink="http://schemas.microsoft.com/office/drawing/2016/ink" xmlns:am3d="http://schemas.microsoft.com/office/drawing/2017/model3d" xmlns:o="urn:schemas-microsoft-com:office:office" xmlns:oel="http://schemas.microsoft.com/office/2019/extlst" xmlns:r="http://schemas.openxmlformats.org/officeDocument/2006/relationships" xmlns:m="http://schemas.openxmlformats.org/officeDocument/2006/math" xmlns:v="urn:schemas-microsoft-com:vml" xmlns:wp14="http://schemas.microsoft.com/office/word/2010/wordprocessingDrawing" xmlns:wp="http://schemas.openxmlformats.org/drawingml/2006/wordprocessingDrawing" xmlns:w10="urn:schemas-microsoft-com:office:word" xmlns:w="http://schemas.openxmlformats.org/wordprocessingml/2006/main" xmlns:w14="http://schemas.microsoft.com/office/word/2010/wordml" xmlns:w15="http://schemas.microsoft.com/office/word/2012/wordml" xmlns:w16cex="http://schemas.microsoft.com/office/word/2018/wordml/cex" xmlns:w16cid="http://schemas.microsoft.com/office/word/2016/wordml/cid" xmlns:w16="http://schemas.microsoft.com/office/word/2018/wordml" xmlns:w16sdtdh="http://schemas.microsoft.com/office/word/2020/wordml/sdtdatahash" xmlns:w16se="http://schemas.microsoft.com/office/word/2015/wordml/symex" xmlns:wpg="http://schemas.microsoft.com/office/word/2010/wordprocessingGroup" xmlns:wpi="http://schemas.microsoft.com/office/word/2010/wordprocessingInk" xmlns:wne="http://schemas.microsoft.com/office/word/2006/wordml" xmlns:wps="http://schemas.microsoft.com/office/word/2010/wordprocessingShape" mc:Ignorable="w14 w15 w16se w16cid w16 w16cex w16sdtdh wp14">
-  <w:comment w:id="0" w:author="TU-Pseudonym 1547322292273963" w:date="2023-02-23T16:54:00Z" w:initials="TP1">
-    <w:p>
-      <w:pPr>
-        <w:pStyle w:val="Kommentartext"/>
-      </w:pPr>
-      <w:r>
-        <w:rPr>
-          <w:rStyle w:val="Kommentarzeichen"/>
-        </w:rPr>
-        <w:annotationRef/>
-      </w:r>
-      <w:r>
-        <w:t>Sollten wir die folgenden Fragen abdecken? idk</w:t>
-      </w:r>
-    </w:p>
-  </w:comment>
-  <w:comment w:id="1" w:author="TU-Pseudonym 6266954352737809" w:date="2023-02-24T14:21:00Z" w:initials="MOU">
-    <w:p>
-      <w:r>
-        <w:rPr>
-          <w:rStyle w:val="Kommentarzeichen"/>
-        </w:rPr>
-        <w:annotationRef/>
-      </w:r>
-      <w:r>
-        <w:rPr>
-          <w:color w:val="000000"/>
-          <w:sz w:val="20"/>
-          <w:szCs w:val="20"/>
-        </w:rPr>
-        <w:t>Ja</w:t>
-      </w:r>
-    </w:p>
-  </w:comment>
-  <w:comment w:id="2" w:author="TU-Pseudonym 1547322292273963" w:date="2023-02-23T16:30:00Z" w:initials="TP1">
-    <w:p>
-      <w:pPr>
-        <w:pStyle w:val="Kommentartext"/>
-      </w:pPr>
-      <w:r>
-        <w:rPr>
-          <w:rStyle w:val="Kommentarzeichen"/>
-        </w:rPr>
-        <w:annotationRef/>
-      </w:r>
-      <w:r>
-        <w:t>Abgrenzen zu Baseline</w:t>
-      </w:r>
-    </w:p>
-  </w:comment>
-  <w:comment w:id="3" w:author="TU-Pseudonym 1547322292273963" w:date="2023-02-23T16:54:00Z" w:initials="TP1">
-    <w:p>
-      <w:pPr>
-        <w:pStyle w:val="Kommentartext"/>
-      </w:pPr>
-      <w:r>
-        <w:rPr>
-          <w:rStyle w:val="Kommentarzeichen"/>
-        </w:rPr>
-        <w:annotationRef/>
-      </w:r>
-      <w:r>
-        <w:t>Sollten wir die folgenden Fragen abdecken? idk</w:t>
-      </w:r>
-    </w:p>
-  </w:comment>
-  <w:comment w:id="4" w:author="TU-Pseudonym 6266954352737809" w:date="2023-02-24T14:21:00Z" w:initials="MOU">
-    <w:p>
-      <w:r>
-        <w:rPr>
-          <w:rStyle w:val="Kommentarzeichen"/>
-        </w:rPr>
-        <w:annotationRef/>
-      </w:r>
-      <w:r>
-        <w:rPr>
-          <w:color w:val="000000"/>
-          <w:sz w:val="20"/>
-          <w:szCs w:val="20"/>
-        </w:rPr>
-        <w:t>Ja</w:t>
-      </w:r>
-    </w:p>
-  </w:comment>
-  <w:comment w:id="5" w:author="TU-Pseudonym 1547322292273963" w:date="2023-02-23T16:30:00Z" w:initials="TP1">
-    <w:p>
-      <w:pPr>
-        <w:pStyle w:val="Kommentartext"/>
-      </w:pPr>
-      <w:r>
-        <w:rPr>
-          <w:rStyle w:val="Kommentarzeichen"/>
-        </w:rPr>
-        <w:annotationRef/>
-      </w:r>
-      <w:r>
-        <w:t>Abgrenzen zu Baseline</w:t>
-      </w:r>
-    </w:p>
-  </w:comment>
-</w:comments>
-</file>
-
-<file path=word/commentsExtended.xml><?xml version="1.0" encoding="utf-8"?>
-<w15:commentsEx xmlns:wpc="http://schemas.microsoft.com/office/word/2010/wordprocessingCanvas" xmlns:cx="http://schemas.microsoft.com/office/drawing/2014/chartex" xmlns:cx1="http://schemas.microsoft.com/office/drawing/2015/9/8/chartex" xmlns:cx2="http://schemas.microsoft.com/office/drawing/2015/10/21/chartex" xmlns:cx3="http://schemas.microsoft.com/office/drawing/2016/5/9/chartex" xmlns:cx4="http://schemas.microsoft.com/office/drawing/2016/5/10/chartex" xmlns:cx5="http://schemas.microsoft.com/office/drawing/2016/5/11/chartex" xmlns:cx6="http://schemas.microsoft.com/office/drawing/2016/5/12/chartex" xmlns:cx7="http://schemas.microsoft.com/office/drawing/2016/5/13/chartex" xmlns:cx8="http://schemas.microsoft.com/office/drawing/2016/5/14/chartex" xmlns:mc="http://schemas.openxmlformats.org/markup-compatibility/2006" xmlns:aink="http://schemas.microsoft.com/office/drawing/2016/ink" xmlns:am3d="http://schemas.microsoft.com/office/drawing/2017/model3d" xmlns:o="urn:schemas-microsoft-com:office:office" xmlns:oel="http://schemas.microsoft.com/office/2019/extlst" xmlns:r="http://schemas.openxmlformats.org/officeDocument/2006/relationships" xmlns:m="http://schemas.openxmlformats.org/officeDocument/2006/math" xmlns:v="urn:schemas-microsoft-com:vml" xmlns:wp14="http://schemas.microsoft.com/office/word/2010/wordprocessingDrawing" xmlns:wp="http://schemas.openxmlformats.org/drawingml/2006/wordprocessingDrawing" xmlns:w10="urn:schemas-microsoft-com:office:word" xmlns:w="http://schemas.openxmlformats.org/wordprocessingml/2006/main" xmlns:w14="http://schemas.microsoft.com/office/word/2010/wordml" xmlns:w15="http://schemas.microsoft.com/office/word/2012/wordml" xmlns:w16cex="http://schemas.microsoft.com/office/word/2018/wordml/cex" xmlns:w16cid="http://schemas.microsoft.com/office/word/2016/wordml/cid" xmlns:w16="http://schemas.microsoft.com/office/word/2018/wordml" xmlns:w16sdtdh="http://schemas.microsoft.com/office/word/2020/wordml/sdtdatahash" xmlns:w16se="http://schemas.microsoft.com/office/word/2015/wordml/symex" xmlns:wpg="http://schemas.microsoft.com/office/word/2010/wordprocessingGroup" xmlns:wpi="http://schemas.microsoft.com/office/word/2010/wordprocessingInk" xmlns:wne="http://schemas.microsoft.com/office/word/2006/wordml" xmlns:wps="http://schemas.microsoft.com/office/word/2010/wordprocessingShape" mc:Ignorable="w14 w15 w16se w16cid w16 w16cex w16sdtdh wp14">
-  <w15:commentEx w15:paraId="7899C47E" w15:done="1"/>
-  <w15:commentEx w15:paraId="7AE80018" w15:paraIdParent="7899C47E" w15:done="1"/>
-  <w15:commentEx w15:paraId="5A280B3C" w15:done="1"/>
-  <w15:commentEx w15:paraId="28A6228F" w15:done="1"/>
-  <w15:commentEx w15:paraId="08887F06" w15:paraIdParent="28A6228F" w15:done="1"/>
-  <w15:commentEx w15:paraId="74A010B2" w15:done="1"/>
-</w15:commentsEx>
-</file>
-
-<file path=word/commentsExtensible.xml><?xml version="1.0" encoding="utf-8"?>
-<w16cex:commentsExtensible xmlns:wpc="http://schemas.microsoft.com/office/word/2010/wordprocessingCanvas" xmlns:cx="http://schemas.microsoft.com/office/drawing/2014/chartex" xmlns:cx1="http://schemas.microsoft.com/office/drawing/2015/9/8/chartex" xmlns:cx2="http://schemas.microsoft.com/office/drawing/2015/10/21/chartex" xmlns:cx3="http://schemas.microsoft.com/office/drawing/2016/5/9/chartex" xmlns:cx4="http://schemas.microsoft.com/office/drawing/2016/5/10/chartex" xmlns:cx5="http://schemas.microsoft.com/office/drawing/2016/5/11/chartex" xmlns:cx6="http://schemas.microsoft.com/office/drawing/2016/5/12/chartex" xmlns:cx7="http://schemas.microsoft.com/office/drawing/2016/5/13/chartex" xmlns:cx8="http://schemas.microsoft.com/office/drawing/2016/5/14/chartex" xmlns:mc="http://schemas.openxmlformats.org/markup-compatibility/2006" xmlns:aink="http://schemas.microsoft.com/office/drawing/2016/ink" xmlns:am3d="http://schemas.microsoft.com/office/drawing/2017/model3d" xmlns:o="urn:schemas-microsoft-com:office:office" xmlns:oel="http://schemas.microsoft.com/office/2019/extlst" xmlns:r="http://schemas.openxmlformats.org/officeDocument/2006/relationships" xmlns:m="http://schemas.openxmlformats.org/officeDocument/2006/math" xmlns:v="urn:schemas-microsoft-com:vml" xmlns:wp14="http://schemas.microsoft.com/office/word/2010/wordprocessingDrawing" xmlns:wp="http://schemas.openxmlformats.org/drawingml/2006/wordprocessingDrawing" xmlns:w10="urn:schemas-microsoft-com:office:word" xmlns:w="http://schemas.openxmlformats.org/wordprocessingml/2006/main" xmlns:w14="http://schemas.microsoft.com/office/word/2010/wordml" xmlns:w15="http://schemas.microsoft.com/office/word/2012/wordml" xmlns:w16cex="http://schemas.microsoft.com/office/word/2018/wordml/cex" xmlns:w16cid="http://schemas.microsoft.com/office/word/2016/wordml/cid" xmlns:w16="http://schemas.microsoft.com/office/word/2018/wordml" xmlns:w16sdtdh="http://schemas.microsoft.com/office/word/2020/wordml/sdtdatahash" xmlns:w16se="http://schemas.microsoft.com/office/word/2015/wordml/symex" xmlns:wpg="http://schemas.microsoft.com/office/word/2010/wordprocessingGroup" xmlns:wpi="http://schemas.microsoft.com/office/word/2010/wordprocessingInk" xmlns:wne="http://schemas.microsoft.com/office/word/2006/wordml" xmlns:wps="http://schemas.microsoft.com/office/word/2010/wordprocessingShape" mc:Ignorable="w14 w15 w16se w16cid w16 w16cex w16sdtdh wp14">
-  <w16cex:commentExtensible w16cex:durableId="27A218CD" w16cex:dateUtc="2023-02-23T15:54:00Z"/>
-  <w16cex:commentExtensible w16cex:durableId="27A3465A" w16cex:dateUtc="2023-02-24T13:21:00Z"/>
-  <w16cex:commentExtensible w16cex:durableId="27A21309" w16cex:dateUtc="2023-02-23T15:30:00Z"/>
-  <w16cex:commentExtensible w16cex:durableId="27B1FC87" w16cex:dateUtc="2023-02-23T15:54:00Z"/>
-  <w16cex:commentExtensible w16cex:durableId="27B1FC86" w16cex:dateUtc="2023-02-24T13:21:00Z"/>
-  <w16cex:commentExtensible w16cex:durableId="27B1FC7A" w16cex:dateUtc="2023-02-23T15:30:00Z"/>
-</w16cex:commentsExtensible>
-</file>
-
-<file path=word/commentsIds.xml><?xml version="1.0" encoding="utf-8"?>
-<w16cid:commentsIds xmlns:wpc="http://schemas.microsoft.com/office/word/2010/wordprocessingCanvas" xmlns:cx="http://schemas.microsoft.com/office/drawing/2014/chartex" xmlns:cx1="http://schemas.microsoft.com/office/drawing/2015/9/8/chartex" xmlns:cx2="http://schemas.microsoft.com/office/drawing/2015/10/21/chartex" xmlns:cx3="http://schemas.microsoft.com/office/drawing/2016/5/9/chartex" xmlns:cx4="http://schemas.microsoft.com/office/drawing/2016/5/10/chartex" xmlns:cx5="http://schemas.microsoft.com/office/drawing/2016/5/11/chartex" xmlns:cx6="http://schemas.microsoft.com/office/drawing/2016/5/12/chartex" xmlns:cx7="http://schemas.microsoft.com/office/drawing/2016/5/13/chartex" xmlns:cx8="http://schemas.microsoft.com/office/drawing/2016/5/14/chartex" xmlns:mc="http://schemas.openxmlformats.org/markup-compatibility/2006" xmlns:aink="http://schemas.microsoft.com/office/drawing/2016/ink" xmlns:am3d="http://schemas.microsoft.com/office/drawing/2017/model3d" xmlns:o="urn:schemas-microsoft-com:office:office" xmlns:oel="http://schemas.microsoft.com/office/2019/extlst" xmlns:r="http://schemas.openxmlformats.org/officeDocument/2006/relationships" xmlns:m="http://schemas.openxmlformats.org/officeDocument/2006/math" xmlns:v="urn:schemas-microsoft-com:vml" xmlns:wp14="http://schemas.microsoft.com/office/word/2010/wordprocessingDrawing" xmlns:wp="http://schemas.openxmlformats.org/drawingml/2006/wordprocessingDrawing" xmlns:w10="urn:schemas-microsoft-com:office:word" xmlns:w="http://schemas.openxmlformats.org/wordprocessingml/2006/main" xmlns:w14="http://schemas.microsoft.com/office/word/2010/wordml" xmlns:w15="http://schemas.microsoft.com/office/word/2012/wordml" xmlns:w16cex="http://schemas.microsoft.com/office/word/2018/wordml/cex" xmlns:w16cid="http://schemas.microsoft.com/office/word/2016/wordml/cid" xmlns:w16="http://schemas.microsoft.com/office/word/2018/wordml" xmlns:w16sdtdh="http://schemas.microsoft.com/office/word/2020/wordml/sdtdatahash" xmlns:w16se="http://schemas.microsoft.com/office/word/2015/wordml/symex" xmlns:wpg="http://schemas.microsoft.com/office/word/2010/wordprocessingGroup" xmlns:wpi="http://schemas.microsoft.com/office/word/2010/wordprocessingInk" xmlns:wne="http://schemas.microsoft.com/office/word/2006/wordml" xmlns:wps="http://schemas.microsoft.com/office/word/2010/wordprocessingShape" mc:Ignorable="w14 w15 w16se w16cid w16 w16cex w16sdtdh wp14">
-  <w16cid:commentId w16cid:paraId="7899C47E" w16cid:durableId="27A218CD"/>
-  <w16cid:commentId w16cid:paraId="7AE80018" w16cid:durableId="27A3465A"/>
-  <w16cid:commentId w16cid:paraId="5A280B3C" w16cid:durableId="27A21309"/>
-  <w16cid:commentId w16cid:paraId="28A6228F" w16cid:durableId="27B1FC87"/>
-  <w16cid:commentId w16cid:paraId="08887F06" w16cid:durableId="27B1FC86"/>
-  <w16cid:commentId w16cid:paraId="74A010B2" w16cid:durableId="27B1FC7A"/>
-</w16cid:commentsIds>
 </file>
 
 <file path=word/numbering.xml><?xml version="1.0" encoding="utf-8"?>
@@ -3581,17 +3373,6 @@
     <w:abstractNumId w:val="0"/>
   </w:num>
 </w:numbering>
-</file>
-
-<file path=word/people.xml><?xml version="1.0" encoding="utf-8"?>
-<w15:people xmlns:wpc="http://schemas.microsoft.com/office/word/2010/wordprocessingCanvas" xmlns:cx="http://schemas.microsoft.com/office/drawing/2014/chartex" xmlns:cx1="http://schemas.microsoft.com/office/drawing/2015/9/8/chartex" xmlns:cx2="http://schemas.microsoft.com/office/drawing/2015/10/21/chartex" xmlns:cx3="http://schemas.microsoft.com/office/drawing/2016/5/9/chartex" xmlns:cx4="http://schemas.microsoft.com/office/drawing/2016/5/10/chartex" xmlns:cx5="http://schemas.microsoft.com/office/drawing/2016/5/11/chartex" xmlns:cx6="http://schemas.microsoft.com/office/drawing/2016/5/12/chartex" xmlns:cx7="http://schemas.microsoft.com/office/drawing/2016/5/13/chartex" xmlns:cx8="http://schemas.microsoft.com/office/drawing/2016/5/14/chartex" xmlns:mc="http://schemas.openxmlformats.org/markup-compatibility/2006" xmlns:aink="http://schemas.microsoft.com/office/drawing/2016/ink" xmlns:am3d="http://schemas.microsoft.com/office/drawing/2017/model3d" xmlns:o="urn:schemas-microsoft-com:office:office" xmlns:oel="http://schemas.microsoft.com/office/2019/extlst" xmlns:r="http://schemas.openxmlformats.org/officeDocument/2006/relationships" xmlns:m="http://schemas.openxmlformats.org/officeDocument/2006/math" xmlns:v="urn:schemas-microsoft-com:vml" xmlns:wp14="http://schemas.microsoft.com/office/word/2010/wordprocessingDrawing" xmlns:wp="http://schemas.openxmlformats.org/drawingml/2006/wordprocessingDrawing" xmlns:w10="urn:schemas-microsoft-com:office:word" xmlns:w="http://schemas.openxmlformats.org/wordprocessingml/2006/main" xmlns:w14="http://schemas.microsoft.com/office/word/2010/wordml" xmlns:w15="http://schemas.microsoft.com/office/word/2012/wordml" xmlns:w16cex="http://schemas.microsoft.com/office/word/2018/wordml/cex" xmlns:w16cid="http://schemas.microsoft.com/office/word/2016/wordml/cid" xmlns:w16="http://schemas.microsoft.com/office/word/2018/wordml" xmlns:w16sdtdh="http://schemas.microsoft.com/office/word/2020/wordml/sdtdatahash" xmlns:w16se="http://schemas.microsoft.com/office/word/2015/wordml/symex" xmlns:wpg="http://schemas.microsoft.com/office/word/2010/wordprocessingGroup" xmlns:wpi="http://schemas.microsoft.com/office/word/2010/wordprocessingInk" xmlns:wne="http://schemas.microsoft.com/office/word/2006/wordml" xmlns:wps="http://schemas.microsoft.com/office/word/2010/wordprocessingShape" mc:Ignorable="w14 w15 w16se w16cid w16 w16cex w16sdtdh wp14">
-  <w15:person w15:author="TU-Pseudonym 1547322292273963">
-    <w15:presenceInfo w15:providerId="AD" w15:userId="S::1547322292273963@msopseudo.tu-berlin.de::9429a658-8920-4827-9a81-1460247bff40"/>
-  </w15:person>
-  <w15:person w15:author="TU-Pseudonym 6266954352737809">
-    <w15:presenceInfo w15:providerId="AD" w15:userId="S::6266954352737809@msopseudo.tu-berlin.de::f6a4cae7-a42a-4f81-a7d5-0b8de394990e"/>
-  </w15:person>
-</w15:people>
 </file>
 
 <file path=word/styles.xml><?xml version="1.0" encoding="utf-8"?>
@@ -3988,7 +3769,7 @@
   <w:style w:type="paragraph" w:default="1" w:styleId="Standard">
     <w:name w:val="Normal"/>
     <w:qFormat/>
-    <w:rsid w:val="00AE2211"/>
+    <w:rsid w:val="00D67F76"/>
   </w:style>
   <w:style w:type="paragraph" w:styleId="berschrift1">
     <w:name w:val="heading 1"/>

</xml_diff>